<commit_message>
Started part 4, Task E
</commit_message>
<xml_diff>
--- a/HW1_WET/ML_Major1.docx
+++ b/HW1_WET/ML_Major1.docx
@@ -1003,7 +1003,6 @@
           <w:szCs w:val="21"/>
           <w:lang w:val="en-IL"/>
         </w:rPr>
-        <w:lastRenderedPageBreak/>
         <w:t xml:space="preserve">I think this feature refers to how many times a person spoke to other people that </w:t>
       </w:r>
       <w:r>
@@ -1107,26 +1106,6 @@
         </w:rPr>
         <w:t>natural number with natural order as a counting variable.</w:t>
       </w:r>
-    </w:p>
-    <w:p>
-      <w:pPr>
-        <w:pBdr>
-          <w:top w:val="nil"/>
-          <w:left w:val="nil"/>
-          <w:bottom w:val="nil"/>
-          <w:right w:val="nil"/>
-          <w:between w:val="nil"/>
-        </w:pBdr>
-        <w:spacing w:line="360" w:lineRule="auto"/>
-        <w:ind w:left="630"/>
-        <w:jc w:val="both"/>
-        <w:rPr>
-          <w:rFonts w:asciiTheme="minorBidi" w:hAnsiTheme="minorBidi" w:cstheme="minorBidi"/>
-          <w:color w:val="156082" w:themeColor="accent1"/>
-          <w:sz w:val="24"/>
-          <w:szCs w:val="24"/>
-        </w:rPr>
-      </w:pPr>
     </w:p>
     <w:p>
       <w:pPr>
@@ -1158,6 +1137,7 @@
           <w:sz w:val="24"/>
           <w:szCs w:val="24"/>
         </w:rPr>
+        <w:lastRenderedPageBreak/>
         <w:t>In your report, write a table describing each feature. The columns must be:</w:t>
       </w:r>
     </w:p>
@@ -2889,7 +2869,6 @@
                 <w:sz w:val="24"/>
                 <w:szCs w:val="24"/>
               </w:rPr>
-              <w:lastRenderedPageBreak/>
               <w:t>PCR_05</w:t>
             </w:r>
           </w:p>
@@ -3334,30 +3313,6 @@
         </w:tc>
       </w:tr>
     </w:tbl>
-    <w:p>
-      <w:pPr>
-        <w:rPr>
-          <w:rFonts w:asciiTheme="minorBidi" w:hAnsiTheme="minorBidi" w:cstheme="minorBidi"/>
-          <w:color w:val="000000" w:themeColor="text1"/>
-        </w:rPr>
-      </w:pPr>
-    </w:p>
-    <w:p>
-      <w:pPr>
-        <w:rPr>
-          <w:rFonts w:asciiTheme="minorBidi" w:hAnsiTheme="minorBidi" w:cstheme="minorBidi"/>
-          <w:color w:val="000000" w:themeColor="text1"/>
-        </w:rPr>
-      </w:pPr>
-    </w:p>
-    <w:p>
-      <w:pPr>
-        <w:rPr>
-          <w:rFonts w:asciiTheme="minorBidi" w:hAnsiTheme="minorBidi" w:cstheme="minorBidi"/>
-          <w:color w:val="000000" w:themeColor="text1"/>
-        </w:rPr>
-      </w:pPr>
-    </w:p>
     <w:p>
       <w:pPr>
         <w:rPr>
@@ -3931,6 +3886,158 @@
           <w:between w:val="nil"/>
         </w:pBdr>
         <w:spacing w:line="360" w:lineRule="auto"/>
+        <w:ind w:left="720"/>
+        <w:rPr>
+          <w:rFonts w:asciiTheme="minorBidi" w:hAnsiTheme="minorBidi" w:cstheme="minorBidi"/>
+          <w:color w:val="000000"/>
+          <w:sz w:val="24"/>
+          <w:szCs w:val="24"/>
+        </w:rPr>
+      </w:pPr>
+    </w:p>
+    <w:p>
+      <w:pPr>
+        <w:pBdr>
+          <w:top w:val="nil"/>
+          <w:left w:val="nil"/>
+          <w:bottom w:val="nil"/>
+          <w:right w:val="nil"/>
+          <w:between w:val="nil"/>
+        </w:pBdr>
+        <w:spacing w:line="360" w:lineRule="auto"/>
+        <w:ind w:left="720"/>
+        <w:rPr>
+          <w:rFonts w:asciiTheme="minorBidi" w:hAnsiTheme="minorBidi" w:cstheme="minorBidi"/>
+          <w:color w:val="000000"/>
+          <w:sz w:val="24"/>
+          <w:szCs w:val="24"/>
+        </w:rPr>
+      </w:pPr>
+    </w:p>
+    <w:p>
+      <w:pPr>
+        <w:pBdr>
+          <w:top w:val="nil"/>
+          <w:left w:val="nil"/>
+          <w:bottom w:val="nil"/>
+          <w:right w:val="nil"/>
+          <w:between w:val="nil"/>
+        </w:pBdr>
+        <w:spacing w:line="360" w:lineRule="auto"/>
+        <w:ind w:left="720"/>
+        <w:rPr>
+          <w:rFonts w:asciiTheme="minorBidi" w:hAnsiTheme="minorBidi" w:cstheme="minorBidi"/>
+          <w:color w:val="000000"/>
+          <w:sz w:val="24"/>
+          <w:szCs w:val="24"/>
+        </w:rPr>
+      </w:pPr>
+    </w:p>
+    <w:p>
+      <w:pPr>
+        <w:pBdr>
+          <w:top w:val="nil"/>
+          <w:left w:val="nil"/>
+          <w:bottom w:val="nil"/>
+          <w:right w:val="nil"/>
+          <w:between w:val="nil"/>
+        </w:pBdr>
+        <w:spacing w:line="360" w:lineRule="auto"/>
+        <w:ind w:left="720"/>
+        <w:rPr>
+          <w:rFonts w:asciiTheme="minorBidi" w:hAnsiTheme="minorBidi" w:cstheme="minorBidi"/>
+          <w:color w:val="000000"/>
+          <w:sz w:val="24"/>
+          <w:szCs w:val="24"/>
+        </w:rPr>
+      </w:pPr>
+    </w:p>
+    <w:p>
+      <w:pPr>
+        <w:pBdr>
+          <w:top w:val="nil"/>
+          <w:left w:val="nil"/>
+          <w:bottom w:val="nil"/>
+          <w:right w:val="nil"/>
+          <w:between w:val="nil"/>
+        </w:pBdr>
+        <w:spacing w:line="360" w:lineRule="auto"/>
+        <w:ind w:left="720"/>
+        <w:rPr>
+          <w:rFonts w:asciiTheme="minorBidi" w:hAnsiTheme="minorBidi" w:cstheme="minorBidi"/>
+          <w:color w:val="000000"/>
+          <w:sz w:val="24"/>
+          <w:szCs w:val="24"/>
+        </w:rPr>
+      </w:pPr>
+    </w:p>
+    <w:p>
+      <w:pPr>
+        <w:pBdr>
+          <w:top w:val="nil"/>
+          <w:left w:val="nil"/>
+          <w:bottom w:val="nil"/>
+          <w:right w:val="nil"/>
+          <w:between w:val="nil"/>
+        </w:pBdr>
+        <w:spacing w:line="360" w:lineRule="auto"/>
+        <w:ind w:left="720"/>
+        <w:rPr>
+          <w:rFonts w:asciiTheme="minorBidi" w:hAnsiTheme="minorBidi" w:cstheme="minorBidi"/>
+          <w:color w:val="000000"/>
+          <w:sz w:val="24"/>
+          <w:szCs w:val="24"/>
+        </w:rPr>
+      </w:pPr>
+    </w:p>
+    <w:p>
+      <w:pPr>
+        <w:pBdr>
+          <w:top w:val="nil"/>
+          <w:left w:val="nil"/>
+          <w:bottom w:val="nil"/>
+          <w:right w:val="nil"/>
+          <w:between w:val="nil"/>
+        </w:pBdr>
+        <w:spacing w:line="360" w:lineRule="auto"/>
+        <w:ind w:left="720"/>
+        <w:rPr>
+          <w:rFonts w:asciiTheme="minorBidi" w:hAnsiTheme="minorBidi" w:cstheme="minorBidi"/>
+          <w:color w:val="000000"/>
+          <w:sz w:val="24"/>
+          <w:szCs w:val="24"/>
+        </w:rPr>
+      </w:pPr>
+    </w:p>
+    <w:p>
+      <w:pPr>
+        <w:pBdr>
+          <w:top w:val="nil"/>
+          <w:left w:val="nil"/>
+          <w:bottom w:val="nil"/>
+          <w:right w:val="nil"/>
+          <w:between w:val="nil"/>
+        </w:pBdr>
+        <w:spacing w:line="360" w:lineRule="auto"/>
+        <w:ind w:left="720"/>
+        <w:rPr>
+          <w:rFonts w:asciiTheme="minorBidi" w:hAnsiTheme="minorBidi" w:cstheme="minorBidi"/>
+          <w:color w:val="000000"/>
+          <w:sz w:val="24"/>
+          <w:szCs w:val="24"/>
+        </w:rPr>
+      </w:pPr>
+    </w:p>
+    <w:p>
+      <w:pPr>
+        <w:pBdr>
+          <w:top w:val="nil"/>
+          <w:left w:val="nil"/>
+          <w:bottom w:val="nil"/>
+          <w:right w:val="nil"/>
+          <w:between w:val="nil"/>
+        </w:pBdr>
+        <w:spacing w:line="360" w:lineRule="auto"/>
         <w:rPr>
           <w:rFonts w:asciiTheme="minorBidi" w:hAnsiTheme="minorBidi" w:cstheme="minorBidi"/>
           <w:color w:val="000000"/>
@@ -4764,6 +4871,7 @@
       <w:r>
         <w:rPr>
           <w:rFonts w:asciiTheme="minorBidi" w:hAnsiTheme="minorBidi" w:cstheme="minorBidi"/>
+          <w:noProof/>
         </w:rPr>
         <w:drawing>
           <wp:anchor distT="0" distB="0" distL="114300" distR="114300" simplePos="0" relativeHeight="251658240" behindDoc="0" locked="0" layoutInCell="1" allowOverlap="1" wp14:anchorId="66B798BA" wp14:editId="3CBA427B">
@@ -4881,21 +4989,7 @@
           <w:rFonts w:asciiTheme="minorBidi" w:hAnsiTheme="minorBidi" w:cstheme="minorBidi"/>
           <w:color w:val="156082" w:themeColor="accent1"/>
         </w:rPr>
-        <w:t xml:space="preserve"> “</w:t>
-      </w:r>
-      <w:r>
-        <w:rPr>
-          <w:rFonts w:asciiTheme="minorBidi" w:hAnsiTheme="minorBidi" w:cstheme="minorBidi"/>
-          <w:color w:val="156082" w:themeColor="accent1"/>
-        </w:rPr>
-        <w:t>Archimedean spiral</w:t>
-      </w:r>
-      <w:r>
-        <w:rPr>
-          <w:rFonts w:asciiTheme="minorBidi" w:hAnsiTheme="minorBidi" w:cstheme="minorBidi"/>
-          <w:color w:val="156082" w:themeColor="accent1"/>
-        </w:rPr>
-        <w:t>” function)</w:t>
+        <w:t xml:space="preserve"> “Archimedean spiral” function)</w:t>
       </w:r>
       <w:r>
         <w:rPr>
@@ -4919,6 +5013,20 @@
         <w:rPr>
           <w:rFonts w:asciiTheme="minorBidi" w:hAnsiTheme="minorBidi" w:cstheme="minorBidi"/>
           <w:color w:val="000000" w:themeColor="text1"/>
+        </w:rPr>
+      </w:pPr>
+    </w:p>
+    <w:p>
+      <w:pPr>
+        <w:rPr>
+          <w:rFonts w:asciiTheme="minorBidi" w:hAnsiTheme="minorBidi" w:cstheme="minorBidi"/>
+        </w:rPr>
+      </w:pPr>
+    </w:p>
+    <w:p>
+      <w:pPr>
+        <w:rPr>
+          <w:rFonts w:asciiTheme="minorBidi" w:hAnsiTheme="minorBidi" w:cstheme="minorBidi"/>
         </w:rPr>
       </w:pPr>
     </w:p>
@@ -5925,6 +6033,86 @@
       <w:pPr>
         <w:rPr>
           <w:rFonts w:asciiTheme="minorBidi" w:hAnsiTheme="minorBidi" w:cstheme="minorBidi"/>
+          <w:color w:val="156082" w:themeColor="accent1"/>
+        </w:rPr>
+      </w:pPr>
+    </w:p>
+    <w:p>
+      <w:pPr>
+        <w:rPr>
+          <w:rFonts w:asciiTheme="minorBidi" w:hAnsiTheme="minorBidi" w:cstheme="minorBidi"/>
+          <w:color w:val="156082" w:themeColor="accent1"/>
+        </w:rPr>
+      </w:pPr>
+    </w:p>
+    <w:p>
+      <w:pPr>
+        <w:rPr>
+          <w:rFonts w:asciiTheme="minorBidi" w:hAnsiTheme="minorBidi" w:cstheme="minorBidi"/>
+          <w:color w:val="156082" w:themeColor="accent1"/>
+        </w:rPr>
+      </w:pPr>
+    </w:p>
+    <w:p>
+      <w:pPr>
+        <w:rPr>
+          <w:rFonts w:asciiTheme="minorBidi" w:hAnsiTheme="minorBidi" w:cstheme="minorBidi"/>
+          <w:color w:val="000000" w:themeColor="text1"/>
+        </w:rPr>
+      </w:pPr>
+    </w:p>
+    <w:p>
+      <w:pPr>
+        <w:rPr>
+          <w:rFonts w:asciiTheme="minorBidi" w:hAnsiTheme="minorBidi" w:cstheme="minorBidi"/>
+          <w:color w:val="000000" w:themeColor="text1"/>
+        </w:rPr>
+      </w:pPr>
+    </w:p>
+    <w:p>
+      <w:pPr>
+        <w:rPr>
+          <w:rFonts w:asciiTheme="minorBidi" w:hAnsiTheme="minorBidi" w:cstheme="minorBidi"/>
+          <w:color w:val="000000" w:themeColor="text1"/>
+        </w:rPr>
+      </w:pPr>
+    </w:p>
+    <w:p>
+      <w:pPr>
+        <w:rPr>
+          <w:rFonts w:asciiTheme="minorBidi" w:hAnsiTheme="minorBidi" w:cstheme="minorBidi"/>
+          <w:color w:val="000000" w:themeColor="text1"/>
+        </w:rPr>
+      </w:pPr>
+    </w:p>
+    <w:p>
+      <w:pPr>
+        <w:rPr>
+          <w:rFonts w:asciiTheme="minorBidi" w:hAnsiTheme="minorBidi" w:cstheme="minorBidi"/>
+          <w:color w:val="000000" w:themeColor="text1"/>
+        </w:rPr>
+      </w:pPr>
+    </w:p>
+    <w:p>
+      <w:pPr>
+        <w:rPr>
+          <w:rFonts w:asciiTheme="minorBidi" w:hAnsiTheme="minorBidi" w:cstheme="minorBidi"/>
+          <w:color w:val="000000" w:themeColor="text1"/>
+        </w:rPr>
+      </w:pPr>
+    </w:p>
+    <w:p>
+      <w:pPr>
+        <w:rPr>
+          <w:rFonts w:asciiTheme="minorBidi" w:hAnsiTheme="minorBidi" w:cstheme="minorBidi"/>
+          <w:color w:val="000000" w:themeColor="text1"/>
+        </w:rPr>
+      </w:pPr>
+    </w:p>
+    <w:p>
+      <w:pPr>
+        <w:rPr>
+          <w:rFonts w:asciiTheme="minorBidi" w:hAnsiTheme="minorBidi" w:cstheme="minorBidi"/>
           <w:color w:val="000000" w:themeColor="text1"/>
         </w:rPr>
       </w:pPr>
@@ -6002,14 +6190,74 @@
           <w:color w:val="000000" w:themeColor="text1"/>
         </w:rPr>
       </w:pPr>
-    </w:p>
-    <w:p>
-      <w:pPr>
+      <w:r>
         <w:rPr>
           <w:rFonts w:asciiTheme="minorBidi" w:hAnsiTheme="minorBidi" w:cstheme="minorBidi"/>
           <w:color w:val="000000" w:themeColor="text1"/>
         </w:rPr>
-      </w:pPr>
+        <w:drawing>
+          <wp:anchor distT="0" distB="0" distL="114300" distR="114300" simplePos="0" relativeHeight="251660288" behindDoc="0" locked="0" layoutInCell="1" allowOverlap="1" wp14:anchorId="58BC64C8" wp14:editId="647802FF">
+            <wp:simplePos x="0" y="0"/>
+            <wp:positionH relativeFrom="column">
+              <wp:posOffset>-448228</wp:posOffset>
+            </wp:positionH>
+            <wp:positionV relativeFrom="paragraph">
+              <wp:posOffset>183330</wp:posOffset>
+            </wp:positionV>
+            <wp:extent cx="3370006" cy="3089275"/>
+            <wp:effectExtent l="0" t="0" r="0" b="0"/>
+            <wp:wrapSquare wrapText="bothSides"/>
+            <wp:docPr id="301155555" name="Picture 1" descr="A graph showing a spiral of red and blue dots&#10;&#10;Description automatically generated"/>
+            <wp:cNvGraphicFramePr>
+              <a:graphicFrameLocks xmlns:a="http://schemas.openxmlformats.org/drawingml/2006/main" noChangeAspect="1"/>
+            </wp:cNvGraphicFramePr>
+            <a:graphic xmlns:a="http://schemas.openxmlformats.org/drawingml/2006/main">
+              <a:graphicData uri="http://schemas.openxmlformats.org/drawingml/2006/picture">
+                <pic:pic xmlns:pic="http://schemas.openxmlformats.org/drawingml/2006/picture">
+                  <pic:nvPicPr>
+                    <pic:cNvPr id="301155555" name="Picture 1" descr="A graph showing a spiral of red and blue dots&#10;&#10;Description automatically generated"/>
+                    <pic:cNvPicPr/>
+                  </pic:nvPicPr>
+                  <pic:blipFill rotWithShape="1">
+                    <a:blip r:embed="rId12">
+                      <a:extLst>
+                        <a:ext uri="{28A0092B-C50C-407E-A947-70E740481C1C}">
+                          <a14:useLocalDpi xmlns:a14="http://schemas.microsoft.com/office/drawing/2010/main" val="0"/>
+                        </a:ext>
+                      </a:extLst>
+                    </a:blip>
+                    <a:srcRect r="17940"/>
+                    <a:stretch/>
+                  </pic:blipFill>
+                  <pic:spPr bwMode="auto">
+                    <a:xfrm>
+                      <a:off x="0" y="0"/>
+                      <a:ext cx="3370006" cy="3089275"/>
+                    </a:xfrm>
+                    <a:prstGeom prst="rect">
+                      <a:avLst/>
+                    </a:prstGeom>
+                    <a:ln>
+                      <a:noFill/>
+                    </a:ln>
+                    <a:extLst>
+                      <a:ext uri="{53640926-AAD7-44D8-BBD7-CCE9431645EC}">
+                        <a14:shadowObscured xmlns:a14="http://schemas.microsoft.com/office/drawing/2010/main"/>
+                      </a:ext>
+                    </a:extLst>
+                  </pic:spPr>
+                </pic:pic>
+              </a:graphicData>
+            </a:graphic>
+            <wp14:sizeRelH relativeFrom="page">
+              <wp14:pctWidth>0</wp14:pctWidth>
+            </wp14:sizeRelH>
+            <wp14:sizeRelV relativeFrom="page">
+              <wp14:pctHeight>0</wp14:pctHeight>
+            </wp14:sizeRelV>
+          </wp:anchor>
+        </w:drawing>
+      </w:r>
     </w:p>
     <w:p>
       <w:pPr>
@@ -6018,14 +6266,60 @@
           <w:color w:val="000000" w:themeColor="text1"/>
         </w:rPr>
       </w:pPr>
-    </w:p>
-    <w:p>
-      <w:pPr>
+      <w:r>
         <w:rPr>
           <w:rFonts w:asciiTheme="minorBidi" w:hAnsiTheme="minorBidi" w:cstheme="minorBidi"/>
           <w:color w:val="000000" w:themeColor="text1"/>
         </w:rPr>
-      </w:pPr>
+        <w:drawing>
+          <wp:inline distT="0" distB="0" distL="0" distR="0" wp14:anchorId="6B338113" wp14:editId="2F6B1C44">
+            <wp:extent cx="2848231" cy="553065"/>
+            <wp:effectExtent l="0" t="0" r="0" b="6350"/>
+            <wp:docPr id="768119455" name="Picture 1"/>
+            <wp:cNvGraphicFramePr>
+              <a:graphicFrameLocks xmlns:a="http://schemas.openxmlformats.org/drawingml/2006/main" noChangeAspect="1"/>
+            </wp:cNvGraphicFramePr>
+            <a:graphic xmlns:a="http://schemas.openxmlformats.org/drawingml/2006/main">
+              <a:graphicData uri="http://schemas.openxmlformats.org/drawingml/2006/picture">
+                <pic:pic xmlns:pic="http://schemas.openxmlformats.org/drawingml/2006/picture">
+                  <pic:nvPicPr>
+                    <pic:cNvPr id="768119455" name=""/>
+                    <pic:cNvPicPr/>
+                  </pic:nvPicPr>
+                  <pic:blipFill rotWithShape="1">
+                    <a:blip r:embed="rId13">
+                      <a:extLst>
+                        <a:ext uri="{28A0092B-C50C-407E-A947-70E740481C1C}">
+                          <a14:useLocalDpi xmlns:a14="http://schemas.microsoft.com/office/drawing/2010/main" val="0"/>
+                        </a:ext>
+                      </a:extLst>
+                    </a:blip>
+                    <a:srcRect l="3475" r="52729"/>
+                    <a:stretch/>
+                  </pic:blipFill>
+                  <pic:spPr bwMode="auto">
+                    <a:xfrm>
+                      <a:off x="0" y="0"/>
+                      <a:ext cx="3059452" cy="594080"/>
+                    </a:xfrm>
+                    <a:prstGeom prst="rect">
+                      <a:avLst/>
+                    </a:prstGeom>
+                    <a:ln>
+                      <a:noFill/>
+                    </a:ln>
+                    <a:extLst>
+                      <a:ext uri="{53640926-AAD7-44D8-BBD7-CCE9431645EC}">
+                        <a14:shadowObscured xmlns:a14="http://schemas.microsoft.com/office/drawing/2010/main"/>
+                      </a:ext>
+                    </a:extLst>
+                  </pic:spPr>
+                </pic:pic>
+              </a:graphicData>
+            </a:graphic>
+          </wp:inline>
+        </w:drawing>
+      </w:r>
     </w:p>
     <w:p>
       <w:pPr>
@@ -6038,6 +6332,149 @@
     <w:p>
       <w:pPr>
         <w:rPr>
+          <w:color w:val="156082" w:themeColor="accent1"/>
+        </w:rPr>
+      </w:pPr>
+      <w:r>
+        <w:rPr>
+          <w:color w:val="156082" w:themeColor="accent1"/>
+        </w:rPr>
+        <w:t xml:space="preserve">The model </w:t>
+      </w:r>
+      <w:r>
+        <w:rPr>
+          <w:color w:val="156082" w:themeColor="accent1"/>
+        </w:rPr>
+        <w:t>rea</w:t>
+      </w:r>
+      <w:r>
+        <w:rPr>
+          <w:color w:val="156082" w:themeColor="accent1"/>
+        </w:rPr>
+        <w:t>c</w:t>
+      </w:r>
+      <w:r>
+        <w:rPr>
+          <w:color w:val="156082" w:themeColor="accent1"/>
+        </w:rPr>
+        <w:t>hes</w:t>
+      </w:r>
+      <w:r>
+        <w:rPr>
+          <w:color w:val="156082" w:themeColor="accent1"/>
+        </w:rPr>
+        <w:t xml:space="preserve"> a 100% accuracy rate on the training set, which is expected since it was trained on this dataset. </w:t>
+      </w:r>
+      <w:r>
+        <w:rPr>
+          <w:color w:val="156082" w:themeColor="accent1"/>
+        </w:rPr>
+        <w:t>T</w:t>
+      </w:r>
+      <w:r>
+        <w:rPr>
+          <w:color w:val="156082" w:themeColor="accent1"/>
+        </w:rPr>
+        <w:t xml:space="preserve">he model identifies the closest datapoint in the training data for each input, </w:t>
+      </w:r>
+      <w:proofErr w:type="gramStart"/>
+      <w:r>
+        <w:rPr>
+          <w:color w:val="156082" w:themeColor="accent1"/>
+        </w:rPr>
+        <w:t>It</w:t>
+      </w:r>
+      <w:proofErr w:type="gramEnd"/>
+      <w:r>
+        <w:rPr>
+          <w:color w:val="156082" w:themeColor="accent1"/>
+        </w:rPr>
+        <w:t xml:space="preserve"> finds </w:t>
+      </w:r>
+      <w:r>
+        <w:rPr>
+          <w:color w:val="156082" w:themeColor="accent1"/>
+        </w:rPr>
+        <w:t xml:space="preserve">the point itself and </w:t>
+      </w:r>
+      <w:r>
+        <w:rPr>
+          <w:color w:val="156082" w:themeColor="accent1"/>
+        </w:rPr>
+        <w:t>therefore</w:t>
+      </w:r>
+      <w:r>
+        <w:rPr>
+          <w:color w:val="156082" w:themeColor="accent1"/>
+        </w:rPr>
+        <w:t xml:space="preserve"> perfect accuracy</w:t>
+      </w:r>
+      <w:r>
+        <w:rPr>
+          <w:color w:val="156082" w:themeColor="accent1"/>
+        </w:rPr>
+        <w:t xml:space="preserve"> is reached</w:t>
+      </w:r>
+      <w:r>
+        <w:rPr>
+          <w:color w:val="156082" w:themeColor="accent1"/>
+        </w:rPr>
+        <w:t>.</w:t>
+      </w:r>
+    </w:p>
+    <w:p>
+      <w:pPr>
+        <w:rPr>
+          <w:rFonts w:asciiTheme="minorBidi" w:hAnsiTheme="minorBidi" w:cstheme="minorBidi"/>
+          <w:color w:val="156082" w:themeColor="accent1"/>
+        </w:rPr>
+      </w:pPr>
+      <w:r>
+        <w:rPr>
+          <w:color w:val="156082" w:themeColor="accent1"/>
+        </w:rPr>
+        <w:t xml:space="preserve">The model </w:t>
+      </w:r>
+      <w:r>
+        <w:rPr>
+          <w:color w:val="156082" w:themeColor="accent1"/>
+        </w:rPr>
+        <w:t>got</w:t>
+      </w:r>
+      <w:r>
+        <w:rPr>
+          <w:color w:val="156082" w:themeColor="accent1"/>
+        </w:rPr>
+        <w:t xml:space="preserve"> an accuracy of 57.6% on the test set. Unlike the training set, the algorithm </w:t>
+      </w:r>
+      <w:r>
+        <w:rPr>
+          <w:color w:val="156082" w:themeColor="accent1"/>
+        </w:rPr>
+        <w:t>didn’t know</w:t>
+      </w:r>
+      <w:r>
+        <w:rPr>
+          <w:color w:val="156082" w:themeColor="accent1"/>
+        </w:rPr>
+        <w:t xml:space="preserve"> this data before, requiring it to make predictions rather than relying on memorized data</w:t>
+      </w:r>
+      <w:r>
+        <w:rPr>
+          <w:color w:val="156082" w:themeColor="accent1"/>
+        </w:rPr>
+        <w:t xml:space="preserve"> (like in the training set), h</w:t>
+      </w:r>
+      <w:r>
+        <w:rPr>
+          <w:color w:val="156082" w:themeColor="accent1"/>
+        </w:rPr>
+        <w:t>ence the lower accuracy.</w:t>
+      </w:r>
+    </w:p>
+    <w:p>
+      <w:pPr>
+        <w:rPr>
           <w:rFonts w:asciiTheme="minorBidi" w:hAnsiTheme="minorBidi" w:cstheme="minorBidi"/>
           <w:color w:val="000000" w:themeColor="text1"/>
         </w:rPr>
@@ -6050,6 +6487,2037 @@
           <w:color w:val="000000" w:themeColor="text1"/>
         </w:rPr>
       </w:pPr>
+    </w:p>
+    <w:p>
+      <w:pPr>
+        <w:rPr>
+          <w:rFonts w:asciiTheme="minorBidi" w:hAnsiTheme="minorBidi" w:cstheme="minorBidi"/>
+          <w:color w:val="000000" w:themeColor="text1"/>
+        </w:rPr>
+      </w:pPr>
+    </w:p>
+    <w:p>
+      <w:pPr>
+        <w:rPr>
+          <w:rFonts w:asciiTheme="minorBidi" w:hAnsiTheme="minorBidi" w:cstheme="minorBidi"/>
+          <w:color w:val="000000" w:themeColor="text1"/>
+        </w:rPr>
+      </w:pPr>
+    </w:p>
+    <w:p>
+      <w:pPr>
+        <w:rPr>
+          <w:rFonts w:asciiTheme="minorBidi" w:hAnsiTheme="minorBidi" w:cstheme="minorBidi"/>
+          <w:color w:val="000000" w:themeColor="text1"/>
+        </w:rPr>
+      </w:pPr>
+    </w:p>
+    <w:p>
+      <w:pPr>
+        <w:rPr>
+          <w:rFonts w:asciiTheme="minorBidi" w:hAnsiTheme="minorBidi" w:cstheme="minorBidi"/>
+          <w:color w:val="000000" w:themeColor="text1"/>
+        </w:rPr>
+      </w:pPr>
+    </w:p>
+    <w:p>
+      <w:pPr>
+        <w:rPr>
+          <w:rFonts w:asciiTheme="minorBidi" w:hAnsiTheme="minorBidi" w:cstheme="minorBidi"/>
+          <w:color w:val="000000" w:themeColor="text1"/>
+        </w:rPr>
+      </w:pPr>
+    </w:p>
+    <w:p>
+      <w:pPr>
+        <w:rPr>
+          <w:rFonts w:asciiTheme="minorBidi" w:hAnsiTheme="minorBidi" w:cstheme="minorBidi"/>
+          <w:color w:val="000000" w:themeColor="text1"/>
+        </w:rPr>
+      </w:pPr>
+    </w:p>
+    <w:p>
+      <w:pPr>
+        <w:rPr>
+          <w:rFonts w:asciiTheme="minorBidi" w:hAnsiTheme="minorBidi" w:cstheme="minorBidi"/>
+          <w:color w:val="000000" w:themeColor="text1"/>
+        </w:rPr>
+      </w:pPr>
+    </w:p>
+    <w:p>
+      <w:pPr>
+        <w:rPr>
+          <w:rFonts w:asciiTheme="minorBidi" w:hAnsiTheme="minorBidi" w:cstheme="minorBidi"/>
+          <w:color w:val="000000" w:themeColor="text1"/>
+        </w:rPr>
+      </w:pPr>
+    </w:p>
+    <w:p>
+      <w:pPr>
+        <w:rPr>
+          <w:rFonts w:asciiTheme="minorBidi" w:hAnsiTheme="minorBidi" w:cstheme="minorBidi"/>
+          <w:color w:val="000000" w:themeColor="text1"/>
+        </w:rPr>
+      </w:pPr>
+    </w:p>
+    <w:p>
+      <w:pPr>
+        <w:rPr>
+          <w:rFonts w:asciiTheme="minorBidi" w:hAnsiTheme="minorBidi" w:cstheme="minorBidi"/>
+          <w:color w:val="000000" w:themeColor="text1"/>
+        </w:rPr>
+      </w:pPr>
+    </w:p>
+    <w:p>
+      <w:pPr>
+        <w:rPr>
+          <w:rFonts w:asciiTheme="minorBidi" w:hAnsiTheme="minorBidi" w:cstheme="minorBidi"/>
+          <w:color w:val="000000" w:themeColor="text1"/>
+        </w:rPr>
+      </w:pPr>
+    </w:p>
+    <w:p>
+      <w:pPr>
+        <w:rPr>
+          <w:rFonts w:asciiTheme="minorBidi" w:hAnsiTheme="minorBidi" w:cstheme="minorBidi"/>
+          <w:color w:val="000000" w:themeColor="text1"/>
+        </w:rPr>
+      </w:pPr>
+    </w:p>
+    <w:p>
+      <w:pPr>
+        <w:rPr>
+          <w:rFonts w:asciiTheme="minorBidi" w:hAnsiTheme="minorBidi" w:cstheme="minorBidi"/>
+          <w:color w:val="000000" w:themeColor="text1"/>
+        </w:rPr>
+      </w:pPr>
+    </w:p>
+    <w:p>
+      <w:pPr>
+        <w:rPr>
+          <w:rFonts w:asciiTheme="minorBidi" w:hAnsiTheme="minorBidi" w:cstheme="minorBidi"/>
+          <w:color w:val="000000" w:themeColor="text1"/>
+        </w:rPr>
+      </w:pPr>
+    </w:p>
+    <w:p>
+      <w:pPr>
+        <w:rPr>
+          <w:rFonts w:asciiTheme="minorBidi" w:hAnsiTheme="minorBidi" w:cstheme="minorBidi"/>
+          <w:color w:val="000000" w:themeColor="text1"/>
+        </w:rPr>
+      </w:pPr>
+    </w:p>
+    <w:p>
+      <w:pPr>
+        <w:rPr>
+          <w:rFonts w:asciiTheme="minorBidi" w:hAnsiTheme="minorBidi" w:cstheme="minorBidi"/>
+          <w:color w:val="000000" w:themeColor="text1"/>
+        </w:rPr>
+      </w:pPr>
+    </w:p>
+    <w:p>
+      <w:pPr>
+        <w:rPr>
+          <w:rFonts w:asciiTheme="minorBidi" w:hAnsiTheme="minorBidi" w:cstheme="minorBidi"/>
+          <w:color w:val="000000" w:themeColor="text1"/>
+        </w:rPr>
+      </w:pPr>
+    </w:p>
+    <w:p>
+      <w:pPr>
+        <w:rPr>
+          <w:rFonts w:asciiTheme="minorBidi" w:hAnsiTheme="minorBidi" w:cstheme="minorBidi"/>
+          <w:color w:val="000000" w:themeColor="text1"/>
+        </w:rPr>
+      </w:pPr>
+    </w:p>
+    <w:p>
+      <w:pPr>
+        <w:rPr>
+          <w:rFonts w:asciiTheme="minorBidi" w:hAnsiTheme="minorBidi" w:cstheme="minorBidi"/>
+          <w:color w:val="000000" w:themeColor="text1"/>
+        </w:rPr>
+      </w:pPr>
+    </w:p>
+    <w:p>
+      <w:pPr>
+        <w:rPr>
+          <w:rFonts w:asciiTheme="minorBidi" w:hAnsiTheme="minorBidi" w:cstheme="minorBidi"/>
+          <w:color w:val="000000" w:themeColor="text1"/>
+        </w:rPr>
+      </w:pPr>
+    </w:p>
+    <w:p>
+      <w:pPr>
+        <w:rPr>
+          <w:rFonts w:asciiTheme="minorBidi" w:hAnsiTheme="minorBidi" w:cstheme="minorBidi"/>
+          <w:color w:val="000000" w:themeColor="text1"/>
+        </w:rPr>
+      </w:pPr>
+    </w:p>
+    <w:p>
+      <w:pPr>
+        <w:rPr>
+          <w:rFonts w:asciiTheme="minorBidi" w:hAnsiTheme="minorBidi" w:cstheme="minorBidi"/>
+          <w:color w:val="000000" w:themeColor="text1"/>
+        </w:rPr>
+      </w:pPr>
+    </w:p>
+    <w:p>
+      <w:pPr>
+        <w:numPr>
+          <w:ilvl w:val="0"/>
+          <w:numId w:val="1"/>
+        </w:numPr>
+        <w:pBdr>
+          <w:top w:val="nil"/>
+          <w:left w:val="nil"/>
+          <w:bottom w:val="nil"/>
+          <w:right w:val="nil"/>
+          <w:between w:val="nil"/>
+        </w:pBdr>
+        <w:spacing w:line="360" w:lineRule="auto"/>
+        <w:ind w:hanging="720"/>
+        <w:jc w:val="both"/>
+        <w:rPr>
+          <w:color w:val="000000"/>
+          <w:sz w:val="24"/>
+          <w:szCs w:val="24"/>
+        </w:rPr>
+      </w:pPr>
+      <w:r>
+        <w:rPr>
+          <w:color w:val="000000"/>
+          <w:sz w:val="24"/>
+          <w:szCs w:val="24"/>
+        </w:rPr>
+        <w:lastRenderedPageBreak/>
+        <w:t xml:space="preserve">Use min-max scaling (between </w:t>
+      </w:r>
+      <m:oMath>
+        <m:d>
+          <m:dPr>
+            <m:begChr m:val="["/>
+            <m:endChr m:val="]"/>
+            <m:ctrlPr>
+              <w:rPr>
+                <w:rFonts w:ascii="Cambria Math" w:eastAsia="Cambria Math" w:hAnsi="Cambria Math" w:cs="Cambria Math"/>
+                <w:color w:val="000000"/>
+                <w:sz w:val="24"/>
+                <w:szCs w:val="24"/>
+              </w:rPr>
+            </m:ctrlPr>
+          </m:dPr>
+          <m:e>
+            <m:r>
+              <w:rPr>
+                <w:rFonts w:ascii="Cambria Math" w:eastAsia="Cambria Math" w:hAnsi="Cambria Math" w:cs="Cambria Math"/>
+                <w:color w:val="000000"/>
+                <w:sz w:val="24"/>
+                <w:szCs w:val="24"/>
+              </w:rPr>
+              <m:t>-1,1</m:t>
+            </m:r>
+          </m:e>
+        </m:d>
+      </m:oMath>
+      <w:r>
+        <w:rPr>
+          <w:color w:val="000000"/>
+          <w:sz w:val="24"/>
+          <w:szCs w:val="24"/>
+        </w:rPr>
+        <w:t xml:space="preserve">) to normalize the two features in the temporary </w:t>
+      </w:r>
+      <w:proofErr w:type="spellStart"/>
+      <w:r>
+        <w:rPr>
+          <w:rFonts w:ascii="Courier New" w:eastAsia="Courier New" w:hAnsi="Courier New" w:cs="Courier New"/>
+          <w:color w:val="000000"/>
+          <w:sz w:val="24"/>
+          <w:szCs w:val="24"/>
+        </w:rPr>
+        <w:t>DataFrame</w:t>
+      </w:r>
+      <w:proofErr w:type="spellEnd"/>
+      <w:r>
+        <w:rPr>
+          <w:color w:val="000000"/>
+          <w:sz w:val="24"/>
+          <w:szCs w:val="24"/>
+        </w:rPr>
+        <w:t xml:space="preserve"> you created </w:t>
+      </w:r>
+      <w:proofErr w:type="gramStart"/>
+      <w:r>
+        <w:rPr>
+          <w:color w:val="000000"/>
+          <w:sz w:val="24"/>
+          <w:szCs w:val="24"/>
+        </w:rPr>
+        <w:t>before, and</w:t>
+      </w:r>
+      <w:proofErr w:type="gramEnd"/>
+      <w:r>
+        <w:rPr>
+          <w:color w:val="000000"/>
+          <w:sz w:val="24"/>
+          <w:szCs w:val="24"/>
+        </w:rPr>
+        <w:t xml:space="preserve"> train a new </w:t>
+      </w:r>
+      <w:proofErr w:type="spellStart"/>
+      <w:r>
+        <w:rPr>
+          <w:color w:val="000000"/>
+          <w:sz w:val="24"/>
+          <w:szCs w:val="24"/>
+        </w:rPr>
+        <w:t>kNN</w:t>
+      </w:r>
+      <w:proofErr w:type="spellEnd"/>
+      <w:r>
+        <w:rPr>
+          <w:color w:val="000000"/>
+          <w:sz w:val="24"/>
+          <w:szCs w:val="24"/>
+        </w:rPr>
+        <w:t xml:space="preserve"> model (</w:t>
+      </w:r>
+      <m:oMath>
+        <m:r>
+          <w:rPr>
+            <w:rFonts w:ascii="Cambria Math" w:eastAsia="Cambria Math" w:hAnsi="Cambria Math" w:cs="Cambria Math"/>
+            <w:color w:val="000000"/>
+            <w:sz w:val="24"/>
+            <w:szCs w:val="24"/>
+          </w:rPr>
+          <m:t>k=1</m:t>
+        </m:r>
+      </m:oMath>
+      <w:r>
+        <w:rPr>
+          <w:color w:val="000000"/>
+          <w:sz w:val="24"/>
+          <w:szCs w:val="24"/>
+        </w:rPr>
+        <w:t xml:space="preserve">) on the </w:t>
+      </w:r>
+      <w:r>
+        <w:rPr>
+          <w:color w:val="000000"/>
+          <w:sz w:val="24"/>
+          <w:szCs w:val="24"/>
+          <w:u w:val="single"/>
+        </w:rPr>
+        <w:t>normalized</w:t>
+      </w:r>
+      <w:r>
+        <w:rPr>
+          <w:color w:val="000000"/>
+          <w:sz w:val="24"/>
+          <w:szCs w:val="24"/>
+        </w:rPr>
+        <w:t xml:space="preserve"> dataset.</w:t>
+      </w:r>
+    </w:p>
+    <w:p>
+      <w:pPr>
+        <w:pBdr>
+          <w:top w:val="nil"/>
+          <w:left w:val="nil"/>
+          <w:bottom w:val="nil"/>
+          <w:right w:val="nil"/>
+          <w:between w:val="nil"/>
+        </w:pBdr>
+        <w:spacing w:line="360" w:lineRule="auto"/>
+        <w:ind w:left="720"/>
+        <w:jc w:val="both"/>
+        <w:rPr>
+          <w:color w:val="000000"/>
+          <w:sz w:val="24"/>
+          <w:szCs w:val="24"/>
+        </w:rPr>
+      </w:pPr>
+      <w:r>
+        <w:rPr>
+          <w:color w:val="000000"/>
+          <w:sz w:val="24"/>
+          <w:szCs w:val="24"/>
+        </w:rPr>
+        <w:t xml:space="preserve">Compute the new training and test accuracies and draw the decision regions of the model. Attach the results to your report and compare them to those from </w:t>
+      </w:r>
+      <w:r>
+        <w:rPr>
+          <w:b/>
+          <w:color w:val="000000"/>
+          <w:sz w:val="24"/>
+          <w:szCs w:val="24"/>
+        </w:rPr>
+        <w:t>‎(Q</w:t>
+      </w:r>
+      <w:r>
+        <w:rPr>
+          <w:b/>
+          <w:sz w:val="24"/>
+          <w:szCs w:val="24"/>
+        </w:rPr>
+        <w:t>10</w:t>
+      </w:r>
+      <w:r>
+        <w:rPr>
+          <w:b/>
+          <w:color w:val="000000"/>
+          <w:sz w:val="24"/>
+          <w:szCs w:val="24"/>
+        </w:rPr>
+        <w:t xml:space="preserve">) </w:t>
+      </w:r>
+      <w:r>
+        <w:rPr>
+          <w:color w:val="000000"/>
+          <w:sz w:val="24"/>
+          <w:szCs w:val="24"/>
+        </w:rPr>
+        <w:t xml:space="preserve">for the same </w:t>
+      </w:r>
+      <m:oMath>
+        <m:r>
+          <w:rPr>
+            <w:rFonts w:ascii="Cambria Math" w:eastAsia="Cambria Math" w:hAnsi="Cambria Math" w:cs="Cambria Math"/>
+            <w:color w:val="000000"/>
+            <w:sz w:val="24"/>
+            <w:szCs w:val="24"/>
+          </w:rPr>
+          <m:t>k=1</m:t>
+        </m:r>
+      </m:oMath>
+      <w:r>
+        <w:rPr>
+          <w:color w:val="000000"/>
+          <w:sz w:val="24"/>
+          <w:szCs w:val="24"/>
+        </w:rPr>
+        <w:t xml:space="preserve"> model on the raw data. Use these results to explain why normalization is important for nearest neighbor models.</w:t>
+      </w:r>
+    </w:p>
+    <w:p>
+      <w:pPr>
+        <w:pBdr>
+          <w:top w:val="nil"/>
+          <w:left w:val="nil"/>
+          <w:bottom w:val="nil"/>
+          <w:right w:val="nil"/>
+          <w:between w:val="nil"/>
+        </w:pBdr>
+        <w:spacing w:line="360" w:lineRule="auto"/>
+        <w:ind w:left="720"/>
+        <w:jc w:val="both"/>
+        <w:rPr>
+          <w:color w:val="000000"/>
+          <w:sz w:val="24"/>
+          <w:szCs w:val="24"/>
+        </w:rPr>
+      </w:pPr>
+      <w:r>
+        <w:rPr>
+          <w:rFonts w:asciiTheme="minorBidi" w:hAnsiTheme="minorBidi" w:cstheme="minorBidi"/>
+          <w:color w:val="000000" w:themeColor="text1"/>
+        </w:rPr>
+        <w:drawing>
+          <wp:anchor distT="0" distB="0" distL="114300" distR="114300" simplePos="0" relativeHeight="251661312" behindDoc="0" locked="0" layoutInCell="1" allowOverlap="1" wp14:anchorId="2937C41E" wp14:editId="343BF3B3">
+            <wp:simplePos x="0" y="0"/>
+            <wp:positionH relativeFrom="column">
+              <wp:posOffset>-375920</wp:posOffset>
+            </wp:positionH>
+            <wp:positionV relativeFrom="paragraph">
+              <wp:posOffset>146194</wp:posOffset>
+            </wp:positionV>
+            <wp:extent cx="3590696" cy="2286000"/>
+            <wp:effectExtent l="0" t="0" r="3810" b="0"/>
+            <wp:wrapSquare wrapText="bothSides"/>
+            <wp:docPr id="1975866464" name="Picture 1" descr="A graph showing a spiral of red and blue dots&#10;&#10;Description automatically generated"/>
+            <wp:cNvGraphicFramePr>
+              <a:graphicFrameLocks xmlns:a="http://schemas.openxmlformats.org/drawingml/2006/main" noChangeAspect="1"/>
+            </wp:cNvGraphicFramePr>
+            <a:graphic xmlns:a="http://schemas.openxmlformats.org/drawingml/2006/main">
+              <a:graphicData uri="http://schemas.openxmlformats.org/drawingml/2006/picture">
+                <pic:pic xmlns:pic="http://schemas.openxmlformats.org/drawingml/2006/picture">
+                  <pic:nvPicPr>
+                    <pic:cNvPr id="1975866464" name="Picture 1" descr="A graph showing a spiral of red and blue dots&#10;&#10;Description automatically generated"/>
+                    <pic:cNvPicPr/>
+                  </pic:nvPicPr>
+                  <pic:blipFill>
+                    <a:blip r:embed="rId14" cstate="print">
+                      <a:extLst>
+                        <a:ext uri="{28A0092B-C50C-407E-A947-70E740481C1C}">
+                          <a14:useLocalDpi xmlns:a14="http://schemas.microsoft.com/office/drawing/2010/main" val="0"/>
+                        </a:ext>
+                      </a:extLst>
+                    </a:blip>
+                    <a:stretch>
+                      <a:fillRect/>
+                    </a:stretch>
+                  </pic:blipFill>
+                  <pic:spPr>
+                    <a:xfrm>
+                      <a:off x="0" y="0"/>
+                      <a:ext cx="3590696" cy="2286000"/>
+                    </a:xfrm>
+                    <a:prstGeom prst="rect">
+                      <a:avLst/>
+                    </a:prstGeom>
+                  </pic:spPr>
+                </pic:pic>
+              </a:graphicData>
+            </a:graphic>
+            <wp14:sizeRelH relativeFrom="page">
+              <wp14:pctWidth>0</wp14:pctWidth>
+            </wp14:sizeRelH>
+            <wp14:sizeRelV relativeFrom="page">
+              <wp14:pctHeight>0</wp14:pctHeight>
+            </wp14:sizeRelV>
+          </wp:anchor>
+        </w:drawing>
+      </w:r>
+    </w:p>
+    <w:p>
+      <w:pPr>
+        <w:rPr>
+          <w:rFonts w:asciiTheme="minorBidi" w:hAnsiTheme="minorBidi" w:cstheme="minorBidi"/>
+          <w:color w:val="000000" w:themeColor="text1"/>
+        </w:rPr>
+      </w:pPr>
+      <w:r>
+        <w:rPr>
+          <w:rFonts w:asciiTheme="minorBidi" w:hAnsiTheme="minorBidi" w:cstheme="minorBidi"/>
+          <w:color w:val="000000" w:themeColor="text1"/>
+        </w:rPr>
+        <w:drawing>
+          <wp:anchor distT="0" distB="0" distL="114300" distR="114300" simplePos="0" relativeHeight="251662336" behindDoc="0" locked="0" layoutInCell="1" allowOverlap="1" wp14:anchorId="41EA8E89" wp14:editId="1C171939">
+            <wp:simplePos x="0" y="0"/>
+            <wp:positionH relativeFrom="column">
+              <wp:posOffset>3213735</wp:posOffset>
+            </wp:positionH>
+            <wp:positionV relativeFrom="paragraph">
+              <wp:posOffset>174461</wp:posOffset>
+            </wp:positionV>
+            <wp:extent cx="3100070" cy="619125"/>
+            <wp:effectExtent l="0" t="0" r="0" b="3175"/>
+            <wp:wrapSquare wrapText="bothSides"/>
+            <wp:docPr id="1486655770" name="Picture 1"/>
+            <wp:cNvGraphicFramePr>
+              <a:graphicFrameLocks xmlns:a="http://schemas.openxmlformats.org/drawingml/2006/main" noChangeAspect="1"/>
+            </wp:cNvGraphicFramePr>
+            <a:graphic xmlns:a="http://schemas.openxmlformats.org/drawingml/2006/main">
+              <a:graphicData uri="http://schemas.openxmlformats.org/drawingml/2006/picture">
+                <pic:pic xmlns:pic="http://schemas.openxmlformats.org/drawingml/2006/picture">
+                  <pic:nvPicPr>
+                    <pic:cNvPr id="1486655770" name=""/>
+                    <pic:cNvPicPr/>
+                  </pic:nvPicPr>
+                  <pic:blipFill rotWithShape="1">
+                    <a:blip r:embed="rId15">
+                      <a:extLst>
+                        <a:ext uri="{28A0092B-C50C-407E-A947-70E740481C1C}">
+                          <a14:useLocalDpi xmlns:a14="http://schemas.microsoft.com/office/drawing/2010/main" val="0"/>
+                        </a:ext>
+                      </a:extLst>
+                    </a:blip>
+                    <a:srcRect l="3349" r="55212"/>
+                    <a:stretch/>
+                  </pic:blipFill>
+                  <pic:spPr bwMode="auto">
+                    <a:xfrm>
+                      <a:off x="0" y="0"/>
+                      <a:ext cx="3100070" cy="619125"/>
+                    </a:xfrm>
+                    <a:prstGeom prst="rect">
+                      <a:avLst/>
+                    </a:prstGeom>
+                    <a:ln>
+                      <a:noFill/>
+                    </a:ln>
+                    <a:extLst>
+                      <a:ext uri="{53640926-AAD7-44D8-BBD7-CCE9431645EC}">
+                        <a14:shadowObscured xmlns:a14="http://schemas.microsoft.com/office/drawing/2010/main"/>
+                      </a:ext>
+                    </a:extLst>
+                  </pic:spPr>
+                </pic:pic>
+              </a:graphicData>
+            </a:graphic>
+            <wp14:sizeRelH relativeFrom="page">
+              <wp14:pctWidth>0</wp14:pctWidth>
+            </wp14:sizeRelH>
+            <wp14:sizeRelV relativeFrom="page">
+              <wp14:pctHeight>0</wp14:pctHeight>
+            </wp14:sizeRelV>
+          </wp:anchor>
+        </w:drawing>
+      </w:r>
+    </w:p>
+    <w:p>
+      <w:pPr>
+        <w:rPr>
+          <w:rFonts w:asciiTheme="minorBidi" w:hAnsiTheme="minorBidi" w:cstheme="minorBidi"/>
+          <w:color w:val="000000" w:themeColor="text1"/>
+        </w:rPr>
+      </w:pPr>
+    </w:p>
+    <w:p>
+      <w:pPr>
+        <w:rPr>
+          <w:rFonts w:asciiTheme="minorBidi" w:hAnsiTheme="minorBidi" w:cstheme="minorBidi"/>
+          <w:color w:val="156082" w:themeColor="accent1"/>
+        </w:rPr>
+      </w:pPr>
+      <w:r>
+        <w:rPr>
+          <w:rFonts w:asciiTheme="minorBidi" w:hAnsiTheme="minorBidi" w:cstheme="minorBidi"/>
+          <w:color w:val="156082" w:themeColor="accent1"/>
+        </w:rPr>
+        <w:t>From the same reasons of Q10 we got 100% accuracy on the training set.</w:t>
+      </w:r>
+    </w:p>
+    <w:p>
+      <w:pPr>
+        <w:rPr>
+          <w:color w:val="156082" w:themeColor="accent1"/>
+          <w:rtl/>
+        </w:rPr>
+      </w:pPr>
+      <w:r>
+        <w:rPr>
+          <w:color w:val="156082" w:themeColor="accent1"/>
+        </w:rPr>
+        <w:t xml:space="preserve">The model got an accuracy of </w:t>
+      </w:r>
+      <w:r>
+        <w:rPr>
+          <w:color w:val="156082" w:themeColor="accent1"/>
+        </w:rPr>
+        <w:t>72.4</w:t>
+      </w:r>
+      <w:r>
+        <w:rPr>
+          <w:color w:val="156082" w:themeColor="accent1"/>
+        </w:rPr>
+        <w:t xml:space="preserve">% on the test set. </w:t>
+      </w:r>
+      <w:r>
+        <w:rPr>
+          <w:color w:val="156082" w:themeColor="accent1"/>
+        </w:rPr>
+        <w:t>From the same reasons in Q10 we got lower accuracy on the test set</w:t>
+      </w:r>
+      <w:r>
+        <w:rPr>
+          <w:color w:val="156082" w:themeColor="accent1"/>
+        </w:rPr>
+        <w:t>.</w:t>
+      </w:r>
+      <w:r>
+        <w:rPr>
+          <w:color w:val="156082" w:themeColor="accent1"/>
+        </w:rPr>
+        <w:t xml:space="preserve"> </w:t>
+      </w:r>
+    </w:p>
+    <w:p>
+      <w:pPr>
+        <w:rPr>
+          <w:color w:val="156082" w:themeColor="accent1"/>
+        </w:rPr>
+      </w:pPr>
+    </w:p>
+    <w:p>
+      <w:pPr>
+        <w:rPr>
+          <w:color w:val="156082" w:themeColor="accent1"/>
+        </w:rPr>
+      </w:pPr>
+      <w:r>
+        <w:rPr>
+          <w:color w:val="156082" w:themeColor="accent1"/>
+        </w:rPr>
+        <w:t>Normalization using the min max method results in equal weighting of features,</w:t>
+      </w:r>
+    </w:p>
+    <w:p>
+      <w:pPr>
+        <w:rPr>
+          <w:color w:val="156082" w:themeColor="accent1"/>
+        </w:rPr>
+      </w:pPr>
+      <w:r>
+        <w:rPr>
+          <w:color w:val="156082" w:themeColor="accent1"/>
+        </w:rPr>
+        <w:t>meaning it ensures that each feature contributes equally to the distance computation of the model. When features are on different scales (Like PCR_04, PCR_09, the mean of PCR_04 is 14.2 times larger than the mean of PCR_</w:t>
+      </w:r>
+      <w:proofErr w:type="gramStart"/>
+      <w:r>
+        <w:rPr>
+          <w:color w:val="156082" w:themeColor="accent1"/>
+        </w:rPr>
+        <w:t>09 )</w:t>
+      </w:r>
+      <w:proofErr w:type="gramEnd"/>
+      <w:r>
+        <w:rPr>
+          <w:color w:val="156082" w:themeColor="accent1"/>
+        </w:rPr>
+        <w:t>, those with larger ranges skew the distance calculations, overpowering the effect of features with smaller scales. Normalizing the features makes it so that each feature is given equal consideration.</w:t>
+      </w:r>
+    </w:p>
+    <w:p>
+      <w:pPr>
+        <w:rPr>
+          <w:color w:val="156082" w:themeColor="accent1"/>
+        </w:rPr>
+      </w:pPr>
+    </w:p>
+    <w:p>
+      <w:pPr>
+        <w:rPr>
+          <w:rFonts w:asciiTheme="minorBidi" w:hAnsiTheme="minorBidi" w:cstheme="minorBidi"/>
+          <w:color w:val="000000" w:themeColor="text1"/>
+        </w:rPr>
+      </w:pPr>
+      <w:r>
+        <w:rPr>
+          <w:color w:val="156082" w:themeColor="accent1"/>
+        </w:rPr>
+        <w:t>The improved results are because normalized data makes sure that the optimization process moves more smoothly through the feature space, avoiding issues where features with larger scales unfairly affect the direction and magnitude of the predictions.</w:t>
+      </w:r>
+    </w:p>
+    <w:p>
+      <w:pPr>
+        <w:rPr>
+          <w:rFonts w:asciiTheme="minorBidi" w:hAnsiTheme="minorBidi" w:cstheme="minorBidi"/>
+          <w:color w:val="000000" w:themeColor="text1"/>
+        </w:rPr>
+      </w:pPr>
+    </w:p>
+    <w:p>
+      <w:pPr>
+        <w:rPr>
+          <w:rFonts w:asciiTheme="minorBidi" w:hAnsiTheme="minorBidi" w:cstheme="minorBidi"/>
+          <w:color w:val="000000" w:themeColor="text1"/>
+        </w:rPr>
+      </w:pPr>
+    </w:p>
+    <w:p>
+      <w:pPr>
+        <w:rPr>
+          <w:rFonts w:asciiTheme="minorBidi" w:hAnsiTheme="minorBidi" w:cstheme="minorBidi"/>
+          <w:color w:val="000000" w:themeColor="text1"/>
+        </w:rPr>
+      </w:pPr>
+    </w:p>
+    <w:p>
+      <w:pPr>
+        <w:rPr>
+          <w:rFonts w:asciiTheme="minorBidi" w:hAnsiTheme="minorBidi" w:cstheme="minorBidi"/>
+          <w:color w:val="000000" w:themeColor="text1"/>
+        </w:rPr>
+      </w:pPr>
+    </w:p>
+    <w:p>
+      <w:pPr>
+        <w:rPr>
+          <w:rFonts w:asciiTheme="minorBidi" w:hAnsiTheme="minorBidi" w:cstheme="minorBidi"/>
+          <w:color w:val="000000" w:themeColor="text1"/>
+        </w:rPr>
+      </w:pPr>
+    </w:p>
+    <w:p>
+      <w:pPr>
+        <w:rPr>
+          <w:rFonts w:asciiTheme="minorBidi" w:hAnsiTheme="minorBidi" w:cstheme="minorBidi"/>
+          <w:color w:val="000000" w:themeColor="text1"/>
+        </w:rPr>
+      </w:pPr>
+    </w:p>
+    <w:p>
+      <w:pPr>
+        <w:rPr>
+          <w:rFonts w:asciiTheme="minorBidi" w:hAnsiTheme="minorBidi" w:cstheme="minorBidi"/>
+          <w:color w:val="000000" w:themeColor="text1"/>
+        </w:rPr>
+      </w:pPr>
+    </w:p>
+    <w:p>
+      <w:pPr>
+        <w:rPr>
+          <w:rFonts w:asciiTheme="minorBidi" w:hAnsiTheme="minorBidi" w:cstheme="minorBidi"/>
+          <w:color w:val="000000" w:themeColor="text1"/>
+        </w:rPr>
+      </w:pPr>
+    </w:p>
+    <w:p>
+      <w:pPr>
+        <w:rPr>
+          <w:rFonts w:asciiTheme="minorBidi" w:hAnsiTheme="minorBidi" w:cstheme="minorBidi"/>
+          <w:color w:val="000000" w:themeColor="text1"/>
+        </w:rPr>
+      </w:pPr>
+    </w:p>
+    <w:p>
+      <w:pPr>
+        <w:rPr>
+          <w:rFonts w:asciiTheme="minorBidi" w:hAnsiTheme="minorBidi" w:cstheme="minorBidi"/>
+          <w:color w:val="000000" w:themeColor="text1"/>
+        </w:rPr>
+      </w:pPr>
+    </w:p>
+    <w:p>
+      <w:pPr>
+        <w:numPr>
+          <w:ilvl w:val="0"/>
+          <w:numId w:val="1"/>
+        </w:numPr>
+        <w:pBdr>
+          <w:top w:val="nil"/>
+          <w:left w:val="nil"/>
+          <w:bottom w:val="nil"/>
+          <w:right w:val="nil"/>
+          <w:between w:val="nil"/>
+        </w:pBdr>
+        <w:spacing w:line="360" w:lineRule="auto"/>
+        <w:ind w:hanging="720"/>
+        <w:jc w:val="both"/>
+        <w:rPr>
+          <w:color w:val="000000"/>
+          <w:sz w:val="24"/>
+          <w:szCs w:val="24"/>
+        </w:rPr>
+      </w:pPr>
+      <w:r>
+        <w:rPr>
+          <w:color w:val="000000"/>
+          <w:sz w:val="24"/>
+          <w:szCs w:val="24"/>
+        </w:rPr>
+        <w:lastRenderedPageBreak/>
+        <w:t xml:space="preserve">Using the normalized dataset, train another </w:t>
+      </w:r>
+      <w:proofErr w:type="spellStart"/>
+      <w:r>
+        <w:rPr>
+          <w:color w:val="000000"/>
+          <w:sz w:val="24"/>
+          <w:szCs w:val="24"/>
+        </w:rPr>
+        <w:t>kNN</w:t>
+      </w:r>
+      <w:proofErr w:type="spellEnd"/>
+      <w:r>
+        <w:rPr>
+          <w:color w:val="000000"/>
+          <w:sz w:val="24"/>
+          <w:szCs w:val="24"/>
+        </w:rPr>
+        <w:t xml:space="preserve"> model with </w:t>
+      </w:r>
+      <m:oMath>
+        <m:r>
+          <w:rPr>
+            <w:rFonts w:ascii="Cambria Math" w:eastAsia="Cambria Math" w:hAnsi="Cambria Math" w:cs="Cambria Math"/>
+            <w:color w:val="000000"/>
+            <w:sz w:val="24"/>
+            <w:szCs w:val="24"/>
+          </w:rPr>
+          <m:t>k= 5</m:t>
+        </m:r>
+      </m:oMath>
+      <w:r>
+        <w:rPr>
+          <w:color w:val="000000"/>
+          <w:sz w:val="24"/>
+          <w:szCs w:val="24"/>
+        </w:rPr>
+        <w:t xml:space="preserve">. Compute the training and test accuracy and draw the decision regions of this model. </w:t>
+      </w:r>
+    </w:p>
+    <w:p>
+      <w:pPr>
+        <w:pBdr>
+          <w:top w:val="nil"/>
+          <w:left w:val="nil"/>
+          <w:bottom w:val="nil"/>
+          <w:right w:val="nil"/>
+          <w:between w:val="nil"/>
+        </w:pBdr>
+        <w:spacing w:line="360" w:lineRule="auto"/>
+        <w:ind w:left="720"/>
+        <w:jc w:val="both"/>
+        <w:rPr>
+          <w:color w:val="000000"/>
+          <w:sz w:val="24"/>
+          <w:szCs w:val="24"/>
+        </w:rPr>
+      </w:pPr>
+      <w:r>
+        <w:rPr>
+          <w:color w:val="000000"/>
+          <w:sz w:val="24"/>
+          <w:szCs w:val="24"/>
+        </w:rPr>
+        <w:t>Attach the results to your report and compare them to those from ‎</w:t>
+      </w:r>
+      <w:r>
+        <w:rPr>
+          <w:b/>
+          <w:color w:val="000000"/>
+          <w:sz w:val="24"/>
+          <w:szCs w:val="24"/>
+        </w:rPr>
+        <w:t>(Q</w:t>
+      </w:r>
+      <w:r>
+        <w:rPr>
+          <w:b/>
+          <w:sz w:val="24"/>
+          <w:szCs w:val="24"/>
+        </w:rPr>
+        <w:t>11</w:t>
+      </w:r>
+      <w:r>
+        <w:rPr>
+          <w:b/>
+          <w:color w:val="000000"/>
+          <w:sz w:val="24"/>
+          <w:szCs w:val="24"/>
+        </w:rPr>
+        <w:t>)</w:t>
+      </w:r>
+      <w:r>
+        <w:rPr>
+          <w:color w:val="000000"/>
+          <w:sz w:val="24"/>
+          <w:szCs w:val="24"/>
+        </w:rPr>
+        <w:t xml:space="preserve">. </w:t>
+      </w:r>
+      <w:r>
+        <w:rPr>
+          <w:color w:val="000000"/>
+          <w:sz w:val="24"/>
+          <w:szCs w:val="24"/>
+        </w:rPr>
+        <w:br/>
+        <w:t xml:space="preserve">Use these results to briefly explain the effect of </w:t>
+      </w:r>
+      <m:oMath>
+        <m:r>
+          <w:rPr>
+            <w:rFonts w:ascii="Cambria Math" w:eastAsia="Cambria Math" w:hAnsi="Cambria Math" w:cs="Cambria Math"/>
+            <w:color w:val="000000"/>
+            <w:sz w:val="24"/>
+            <w:szCs w:val="24"/>
+          </w:rPr>
+          <m:t>k</m:t>
+        </m:r>
+      </m:oMath>
+      <w:r>
+        <w:rPr>
+          <w:color w:val="000000"/>
+          <w:sz w:val="24"/>
+          <w:szCs w:val="24"/>
+        </w:rPr>
+        <w:t xml:space="preserve"> on the decision regions.</w:t>
+      </w:r>
+    </w:p>
+    <w:p>
+      <w:pPr>
+        <w:rPr>
+          <w:rFonts w:asciiTheme="minorBidi" w:hAnsiTheme="minorBidi" w:cstheme="minorBidi"/>
+          <w:color w:val="000000" w:themeColor="text1"/>
+        </w:rPr>
+      </w:pPr>
+      <w:r>
+        <w:rPr>
+          <w:rFonts w:asciiTheme="minorBidi" w:hAnsiTheme="minorBidi" w:cstheme="minorBidi"/>
+          <w:color w:val="000000" w:themeColor="text1"/>
+        </w:rPr>
+        <w:drawing>
+          <wp:anchor distT="0" distB="0" distL="114300" distR="114300" simplePos="0" relativeHeight="251663360" behindDoc="0" locked="0" layoutInCell="1" allowOverlap="1" wp14:anchorId="4AEB0915" wp14:editId="7FBDFB55">
+            <wp:simplePos x="0" y="0"/>
+            <wp:positionH relativeFrom="column">
+              <wp:posOffset>-450215</wp:posOffset>
+            </wp:positionH>
+            <wp:positionV relativeFrom="paragraph">
+              <wp:posOffset>279400</wp:posOffset>
+            </wp:positionV>
+            <wp:extent cx="3273425" cy="3119120"/>
+            <wp:effectExtent l="0" t="0" r="3175" b="5080"/>
+            <wp:wrapSquare wrapText="bothSides"/>
+            <wp:docPr id="1266531599" name="Picture 1" descr="A diagram of a spiraling chart&#10;&#10;Description automatically generated with medium confidence"/>
+            <wp:cNvGraphicFramePr>
+              <a:graphicFrameLocks xmlns:a="http://schemas.openxmlformats.org/drawingml/2006/main" noChangeAspect="1"/>
+            </wp:cNvGraphicFramePr>
+            <a:graphic xmlns:a="http://schemas.openxmlformats.org/drawingml/2006/main">
+              <a:graphicData uri="http://schemas.openxmlformats.org/drawingml/2006/picture">
+                <pic:pic xmlns:pic="http://schemas.openxmlformats.org/drawingml/2006/picture">
+                  <pic:nvPicPr>
+                    <pic:cNvPr id="1266531599" name="Picture 1" descr="A diagram of a spiraling chart&#10;&#10;Description automatically generated with medium confidence"/>
+                    <pic:cNvPicPr/>
+                  </pic:nvPicPr>
+                  <pic:blipFill rotWithShape="1">
+                    <a:blip r:embed="rId16">
+                      <a:extLst>
+                        <a:ext uri="{28A0092B-C50C-407E-A947-70E740481C1C}">
+                          <a14:useLocalDpi xmlns:a14="http://schemas.microsoft.com/office/drawing/2010/main" val="0"/>
+                        </a:ext>
+                      </a:extLst>
+                    </a:blip>
+                    <a:srcRect l="6700" r="19231"/>
+                    <a:stretch/>
+                  </pic:blipFill>
+                  <pic:spPr bwMode="auto">
+                    <a:xfrm>
+                      <a:off x="0" y="0"/>
+                      <a:ext cx="3273425" cy="3119120"/>
+                    </a:xfrm>
+                    <a:prstGeom prst="rect">
+                      <a:avLst/>
+                    </a:prstGeom>
+                    <a:ln>
+                      <a:noFill/>
+                    </a:ln>
+                    <a:extLst>
+                      <a:ext uri="{53640926-AAD7-44D8-BBD7-CCE9431645EC}">
+                        <a14:shadowObscured xmlns:a14="http://schemas.microsoft.com/office/drawing/2010/main"/>
+                      </a:ext>
+                    </a:extLst>
+                  </pic:spPr>
+                </pic:pic>
+              </a:graphicData>
+            </a:graphic>
+            <wp14:sizeRelH relativeFrom="page">
+              <wp14:pctWidth>0</wp14:pctWidth>
+            </wp14:sizeRelH>
+            <wp14:sizeRelV relativeFrom="page">
+              <wp14:pctHeight>0</wp14:pctHeight>
+            </wp14:sizeRelV>
+          </wp:anchor>
+        </w:drawing>
+      </w:r>
+      <w:r>
+        <w:rPr>
+          <w:rFonts w:asciiTheme="minorBidi" w:hAnsiTheme="minorBidi" w:cstheme="minorBidi"/>
+          <w:color w:val="000000" w:themeColor="text1"/>
+        </w:rPr>
+        <w:drawing>
+          <wp:anchor distT="0" distB="0" distL="114300" distR="114300" simplePos="0" relativeHeight="251664384" behindDoc="0" locked="0" layoutInCell="1" allowOverlap="1" wp14:anchorId="6AE63651" wp14:editId="1BB1841E">
+            <wp:simplePos x="0" y="0"/>
+            <wp:positionH relativeFrom="column">
+              <wp:posOffset>3052486</wp:posOffset>
+            </wp:positionH>
+            <wp:positionV relativeFrom="paragraph">
+              <wp:posOffset>331798</wp:posOffset>
+            </wp:positionV>
+            <wp:extent cx="3499485" cy="537845"/>
+            <wp:effectExtent l="0" t="0" r="5715" b="0"/>
+            <wp:wrapSquare wrapText="bothSides"/>
+            <wp:docPr id="172067388" name="Picture 1"/>
+            <wp:cNvGraphicFramePr>
+              <a:graphicFrameLocks xmlns:a="http://schemas.openxmlformats.org/drawingml/2006/main" noChangeAspect="1"/>
+            </wp:cNvGraphicFramePr>
+            <a:graphic xmlns:a="http://schemas.openxmlformats.org/drawingml/2006/main">
+              <a:graphicData uri="http://schemas.openxmlformats.org/drawingml/2006/picture">
+                <pic:pic xmlns:pic="http://schemas.openxmlformats.org/drawingml/2006/picture">
+                  <pic:nvPicPr>
+                    <pic:cNvPr id="172067388" name=""/>
+                    <pic:cNvPicPr/>
+                  </pic:nvPicPr>
+                  <pic:blipFill rotWithShape="1">
+                    <a:blip r:embed="rId17">
+                      <a:extLst>
+                        <a:ext uri="{28A0092B-C50C-407E-A947-70E740481C1C}">
+                          <a14:useLocalDpi xmlns:a14="http://schemas.microsoft.com/office/drawing/2010/main" val="0"/>
+                        </a:ext>
+                      </a:extLst>
+                    </a:blip>
+                    <a:srcRect r="45409"/>
+                    <a:stretch/>
+                  </pic:blipFill>
+                  <pic:spPr bwMode="auto">
+                    <a:xfrm>
+                      <a:off x="0" y="0"/>
+                      <a:ext cx="3499485" cy="537845"/>
+                    </a:xfrm>
+                    <a:prstGeom prst="rect">
+                      <a:avLst/>
+                    </a:prstGeom>
+                    <a:ln>
+                      <a:noFill/>
+                    </a:ln>
+                    <a:extLst>
+                      <a:ext uri="{53640926-AAD7-44D8-BBD7-CCE9431645EC}">
+                        <a14:shadowObscured xmlns:a14="http://schemas.microsoft.com/office/drawing/2010/main"/>
+                      </a:ext>
+                    </a:extLst>
+                  </pic:spPr>
+                </pic:pic>
+              </a:graphicData>
+            </a:graphic>
+            <wp14:sizeRelH relativeFrom="page">
+              <wp14:pctWidth>0</wp14:pctWidth>
+            </wp14:sizeRelH>
+            <wp14:sizeRelV relativeFrom="page">
+              <wp14:pctHeight>0</wp14:pctHeight>
+            </wp14:sizeRelV>
+          </wp:anchor>
+        </w:drawing>
+      </w:r>
+    </w:p>
+    <w:p>
+      <w:pPr>
+        <w:rPr>
+          <w:rFonts w:asciiTheme="minorBidi" w:hAnsiTheme="minorBidi" w:cstheme="minorBidi"/>
+          <w:color w:val="000000" w:themeColor="text1"/>
+        </w:rPr>
+      </w:pPr>
+    </w:p>
+    <w:p>
+      <w:pPr>
+        <w:rPr>
+          <w:rFonts w:asciiTheme="minorBidi" w:hAnsiTheme="minorBidi" w:cstheme="minorBidi"/>
+          <w:color w:val="156082" w:themeColor="accent1"/>
+        </w:rPr>
+      </w:pPr>
+      <w:r>
+        <w:rPr>
+          <w:rFonts w:asciiTheme="minorBidi" w:hAnsiTheme="minorBidi" w:cstheme="minorBidi"/>
+          <w:color w:val="156082" w:themeColor="accent1"/>
+        </w:rPr>
+        <w:t>Unlike the previous questions, now we got 84.6% accuracy on the training set, because this time we work on 5-NN model.</w:t>
+      </w:r>
+    </w:p>
+    <w:p>
+      <w:pPr>
+        <w:rPr>
+          <w:color w:val="156082" w:themeColor="accent1"/>
+          <w:lang w:val="en-IL"/>
+        </w:rPr>
+      </w:pPr>
+      <w:r>
+        <w:rPr>
+          <w:color w:val="156082" w:themeColor="accent1"/>
+        </w:rPr>
+        <w:t xml:space="preserve">The model got an accuracy of </w:t>
+      </w:r>
+      <w:r>
+        <w:rPr>
+          <w:color w:val="156082" w:themeColor="accent1"/>
+        </w:rPr>
+        <w:t>82</w:t>
+      </w:r>
+      <w:r>
+        <w:rPr>
+          <w:color w:val="156082" w:themeColor="accent1"/>
+        </w:rPr>
+        <w:t>% on the test set</w:t>
+      </w:r>
+      <w:r>
+        <w:rPr>
+          <w:color w:val="156082" w:themeColor="accent1"/>
+        </w:rPr>
+        <w:t xml:space="preserve"> – better than previous models.</w:t>
+      </w:r>
+      <w:r>
+        <w:rPr>
+          <w:color w:val="156082" w:themeColor="accent1"/>
+        </w:rPr>
+        <w:t xml:space="preserve"> </w:t>
+      </w:r>
+    </w:p>
+    <w:p>
+      <w:pPr>
+        <w:pStyle w:val="NormalWeb"/>
+        <w:rPr>
+          <w:rFonts w:asciiTheme="minorBidi" w:hAnsiTheme="minorBidi" w:cstheme="minorBidi"/>
+          <w:color w:val="156082" w:themeColor="accent1"/>
+          <w:sz w:val="22"/>
+          <w:szCs w:val="22"/>
+        </w:rPr>
+      </w:pPr>
+      <w:r>
+        <w:rPr>
+          <w:rFonts w:asciiTheme="minorBidi" w:hAnsiTheme="minorBidi" w:cstheme="minorBidi"/>
+          <w:color w:val="156082" w:themeColor="accent1"/>
+          <w:sz w:val="22"/>
+          <w:szCs w:val="22"/>
+        </w:rPr>
+        <w:t>We got</w:t>
+      </w:r>
+      <w:r>
+        <w:rPr>
+          <w:rFonts w:asciiTheme="minorBidi" w:hAnsiTheme="minorBidi" w:cstheme="minorBidi"/>
+          <w:color w:val="156082" w:themeColor="accent1"/>
+          <w:sz w:val="22"/>
+          <w:szCs w:val="22"/>
+        </w:rPr>
+        <w:t xml:space="preserve"> decrease in training set accuracy because the 5-NN model averages the labels of the five nearest neighbors, leading to less overfitting. </w:t>
+      </w:r>
+      <w:r>
+        <w:rPr>
+          <w:rFonts w:asciiTheme="minorBidi" w:hAnsiTheme="minorBidi" w:cstheme="minorBidi"/>
+          <w:color w:val="156082" w:themeColor="accent1"/>
+          <w:sz w:val="22"/>
+          <w:szCs w:val="22"/>
+        </w:rPr>
+        <w:t>T</w:t>
+      </w:r>
+      <w:r>
+        <w:rPr>
+          <w:rFonts w:asciiTheme="minorBidi" w:hAnsiTheme="minorBidi" w:cstheme="minorBidi"/>
+          <w:color w:val="156082" w:themeColor="accent1"/>
+          <w:sz w:val="22"/>
+          <w:szCs w:val="22"/>
+        </w:rPr>
+        <w:t xml:space="preserve">he 5-NN model makes predictions based on a </w:t>
+      </w:r>
+      <w:r>
+        <w:rPr>
+          <w:rFonts w:asciiTheme="minorBidi" w:hAnsiTheme="minorBidi" w:cstheme="minorBidi"/>
+          <w:color w:val="156082" w:themeColor="accent1"/>
+          <w:sz w:val="22"/>
+          <w:szCs w:val="22"/>
+        </w:rPr>
+        <w:t>wider</w:t>
+      </w:r>
+      <w:r>
+        <w:rPr>
+          <w:rFonts w:asciiTheme="minorBidi" w:hAnsiTheme="minorBidi" w:cstheme="minorBidi"/>
+          <w:color w:val="156082" w:themeColor="accent1"/>
+          <w:sz w:val="22"/>
+          <w:szCs w:val="22"/>
+        </w:rPr>
+        <w:t xml:space="preserve"> context from multiple neighboring </w:t>
+      </w:r>
+      <w:r>
+        <w:rPr>
+          <w:rFonts w:asciiTheme="minorBidi" w:hAnsiTheme="minorBidi" w:cstheme="minorBidi"/>
+          <w:color w:val="156082" w:themeColor="accent1"/>
+          <w:sz w:val="22"/>
+          <w:szCs w:val="22"/>
+        </w:rPr>
+        <w:t>datapoints</w:t>
+      </w:r>
+      <w:r>
+        <w:rPr>
+          <w:rFonts w:asciiTheme="minorBidi" w:hAnsiTheme="minorBidi" w:cstheme="minorBidi"/>
+          <w:color w:val="156082" w:themeColor="accent1"/>
+          <w:sz w:val="22"/>
+          <w:szCs w:val="22"/>
+        </w:rPr>
+        <w:t xml:space="preserve"> rather than a single </w:t>
+      </w:r>
+      <w:r>
+        <w:rPr>
+          <w:rFonts w:asciiTheme="minorBidi" w:hAnsiTheme="minorBidi" w:cstheme="minorBidi"/>
+          <w:color w:val="156082" w:themeColor="accent1"/>
+          <w:sz w:val="22"/>
+          <w:szCs w:val="22"/>
+        </w:rPr>
+        <w:t>one</w:t>
+      </w:r>
+      <w:r>
+        <w:rPr>
+          <w:rFonts w:asciiTheme="minorBidi" w:hAnsiTheme="minorBidi" w:cstheme="minorBidi"/>
+          <w:color w:val="156082" w:themeColor="accent1"/>
+          <w:sz w:val="22"/>
+          <w:szCs w:val="22"/>
+        </w:rPr>
+        <w:t>.</w:t>
+      </w:r>
+    </w:p>
+    <w:p>
+      <w:pPr>
+        <w:pStyle w:val="NormalWeb"/>
+        <w:rPr>
+          <w:rFonts w:asciiTheme="minorBidi" w:hAnsiTheme="minorBidi" w:cstheme="minorBidi"/>
+          <w:color w:val="156082" w:themeColor="accent1"/>
+          <w:sz w:val="22"/>
+          <w:szCs w:val="22"/>
+        </w:rPr>
+      </w:pPr>
+      <w:r>
+        <w:rPr>
+          <w:rFonts w:asciiTheme="minorBidi" w:hAnsiTheme="minorBidi" w:cstheme="minorBidi"/>
+          <w:color w:val="156082" w:themeColor="accent1"/>
+          <w:sz w:val="22"/>
+          <w:szCs w:val="22"/>
+        </w:rPr>
+        <w:t xml:space="preserve">So </w:t>
+      </w:r>
+      <w:r>
+        <w:rPr>
+          <w:rFonts w:asciiTheme="minorBidi" w:hAnsiTheme="minorBidi" w:cstheme="minorBidi"/>
+          <w:color w:val="156082" w:themeColor="accent1"/>
+          <w:sz w:val="22"/>
+          <w:szCs w:val="22"/>
+        </w:rPr>
+        <w:t xml:space="preserve">the 1-NN model perfectly memorizes the training data but doesn't generalize well to new data. The 5-NN model, </w:t>
+      </w:r>
+      <w:r>
+        <w:rPr>
+          <w:rFonts w:asciiTheme="minorBidi" w:hAnsiTheme="minorBidi" w:cstheme="minorBidi"/>
+          <w:color w:val="156082" w:themeColor="accent1"/>
+          <w:sz w:val="22"/>
+          <w:szCs w:val="22"/>
+        </w:rPr>
+        <w:t>is</w:t>
+      </w:r>
+      <w:r>
+        <w:rPr>
+          <w:rFonts w:asciiTheme="minorBidi" w:hAnsiTheme="minorBidi" w:cstheme="minorBidi"/>
+          <w:color w:val="156082" w:themeColor="accent1"/>
+          <w:sz w:val="22"/>
+          <w:szCs w:val="22"/>
+        </w:rPr>
+        <w:t xml:space="preserve"> less accurate on the training set</w:t>
+      </w:r>
+      <w:r>
+        <w:rPr>
+          <w:rFonts w:asciiTheme="minorBidi" w:hAnsiTheme="minorBidi" w:cstheme="minorBidi"/>
+          <w:color w:val="156082" w:themeColor="accent1"/>
+          <w:sz w:val="22"/>
+          <w:szCs w:val="22"/>
+        </w:rPr>
+        <w:t xml:space="preserve"> but predicts</w:t>
+      </w:r>
+      <w:r>
+        <w:rPr>
+          <w:rFonts w:asciiTheme="minorBidi" w:hAnsiTheme="minorBidi" w:cstheme="minorBidi"/>
+          <w:color w:val="156082" w:themeColor="accent1"/>
+          <w:sz w:val="22"/>
+          <w:szCs w:val="22"/>
+        </w:rPr>
+        <w:t xml:space="preserve"> better to the test set, resulting in improved </w:t>
+      </w:r>
+      <w:r>
+        <w:rPr>
+          <w:rFonts w:asciiTheme="minorBidi" w:hAnsiTheme="minorBidi" w:cstheme="minorBidi"/>
+          <w:color w:val="156082" w:themeColor="accent1"/>
+          <w:sz w:val="22"/>
+          <w:szCs w:val="22"/>
+        </w:rPr>
+        <w:t>predictions accuracy</w:t>
+      </w:r>
+      <w:r>
+        <w:rPr>
+          <w:rFonts w:asciiTheme="minorBidi" w:hAnsiTheme="minorBidi" w:cstheme="minorBidi"/>
+          <w:color w:val="156082" w:themeColor="accent1"/>
+          <w:sz w:val="22"/>
+          <w:szCs w:val="22"/>
+        </w:rPr>
+        <w:t>.</w:t>
+      </w:r>
+    </w:p>
+    <w:p>
+      <w:pPr>
+        <w:spacing w:line="360" w:lineRule="auto"/>
+        <w:jc w:val="both"/>
+        <w:rPr>
+          <w:sz w:val="20"/>
+          <w:szCs w:val="20"/>
+        </w:rPr>
+      </w:pPr>
+    </w:p>
+    <w:p>
+      <w:pPr>
+        <w:spacing w:line="360" w:lineRule="auto"/>
+        <w:jc w:val="both"/>
+        <w:rPr>
+          <w:sz w:val="20"/>
+          <w:szCs w:val="20"/>
+        </w:rPr>
+      </w:pPr>
+    </w:p>
+    <w:p>
+      <w:pPr>
+        <w:spacing w:line="360" w:lineRule="auto"/>
+        <w:jc w:val="both"/>
+        <w:rPr>
+          <w:sz w:val="20"/>
+          <w:szCs w:val="20"/>
+        </w:rPr>
+      </w:pPr>
+    </w:p>
+    <w:p>
+      <w:pPr>
+        <w:spacing w:line="360" w:lineRule="auto"/>
+        <w:jc w:val="both"/>
+        <w:rPr>
+          <w:sz w:val="20"/>
+          <w:szCs w:val="20"/>
+        </w:rPr>
+      </w:pPr>
+    </w:p>
+    <w:p>
+      <w:pPr>
+        <w:spacing w:line="360" w:lineRule="auto"/>
+        <w:jc w:val="both"/>
+        <w:rPr>
+          <w:sz w:val="20"/>
+          <w:szCs w:val="20"/>
+        </w:rPr>
+      </w:pPr>
+    </w:p>
+    <w:p>
+      <w:pPr>
+        <w:spacing w:line="360" w:lineRule="auto"/>
+        <w:jc w:val="both"/>
+        <w:rPr>
+          <w:sz w:val="20"/>
+          <w:szCs w:val="20"/>
+        </w:rPr>
+      </w:pPr>
+    </w:p>
+    <w:p>
+      <w:pPr>
+        <w:spacing w:line="360" w:lineRule="auto"/>
+        <w:jc w:val="both"/>
+        <w:rPr>
+          <w:sz w:val="20"/>
+          <w:szCs w:val="20"/>
+        </w:rPr>
+      </w:pPr>
+    </w:p>
+    <w:p>
+      <w:pPr>
+        <w:spacing w:line="360" w:lineRule="auto"/>
+        <w:jc w:val="both"/>
+        <w:rPr>
+          <w:sz w:val="20"/>
+          <w:szCs w:val="20"/>
+        </w:rPr>
+      </w:pPr>
+    </w:p>
+    <w:p>
+      <w:pPr>
+        <w:spacing w:line="360" w:lineRule="auto"/>
+        <w:jc w:val="both"/>
+        <w:rPr>
+          <w:sz w:val="20"/>
+          <w:szCs w:val="20"/>
+        </w:rPr>
+      </w:pPr>
+    </w:p>
+    <w:p>
+      <w:pPr>
+        <w:spacing w:line="360" w:lineRule="auto"/>
+        <w:jc w:val="both"/>
+        <w:rPr>
+          <w:sz w:val="20"/>
+          <w:szCs w:val="20"/>
+        </w:rPr>
+      </w:pPr>
+    </w:p>
+    <w:p>
+      <w:pPr>
+        <w:spacing w:line="360" w:lineRule="auto"/>
+        <w:jc w:val="both"/>
+        <w:rPr>
+          <w:sz w:val="20"/>
+          <w:szCs w:val="20"/>
+        </w:rPr>
+      </w:pPr>
+    </w:p>
+    <w:p>
+      <w:pPr>
+        <w:spacing w:line="360" w:lineRule="auto"/>
+        <w:jc w:val="both"/>
+        <w:rPr>
+          <w:sz w:val="20"/>
+          <w:szCs w:val="20"/>
+        </w:rPr>
+      </w:pPr>
+    </w:p>
+    <w:p>
+      <w:pPr>
+        <w:spacing w:line="360" w:lineRule="auto"/>
+        <w:jc w:val="both"/>
+        <w:rPr>
+          <w:sz w:val="20"/>
+          <w:szCs w:val="20"/>
+        </w:rPr>
+      </w:pPr>
+    </w:p>
+    <w:p>
+      <w:pPr>
+        <w:spacing w:line="360" w:lineRule="auto"/>
+        <w:jc w:val="both"/>
+        <w:rPr>
+          <w:sz w:val="20"/>
+          <w:szCs w:val="20"/>
+        </w:rPr>
+      </w:pPr>
+    </w:p>
+    <w:p>
+      <w:pPr>
+        <w:spacing w:line="360" w:lineRule="auto"/>
+        <w:jc w:val="both"/>
+        <w:rPr>
+          <w:sz w:val="20"/>
+          <w:szCs w:val="20"/>
+        </w:rPr>
+      </w:pPr>
+    </w:p>
+    <w:p>
+      <w:pPr>
+        <w:spacing w:line="360" w:lineRule="auto"/>
+        <w:jc w:val="both"/>
+        <w:rPr>
+          <w:sz w:val="20"/>
+          <w:szCs w:val="20"/>
+        </w:rPr>
+      </w:pPr>
+    </w:p>
+    <w:p>
+      <w:pPr>
+        <w:numPr>
+          <w:ilvl w:val="0"/>
+          <w:numId w:val="1"/>
+        </w:numPr>
+        <w:pBdr>
+          <w:top w:val="nil"/>
+          <w:left w:val="nil"/>
+          <w:bottom w:val="nil"/>
+          <w:right w:val="nil"/>
+          <w:between w:val="nil"/>
+        </w:pBdr>
+        <w:spacing w:line="360" w:lineRule="auto"/>
+        <w:ind w:hanging="720"/>
+        <w:jc w:val="both"/>
+        <w:rPr>
+          <w:color w:val="000000"/>
+          <w:sz w:val="24"/>
+          <w:szCs w:val="24"/>
+        </w:rPr>
+      </w:pPr>
+      <w:bookmarkStart w:id="0" w:name="_heading=h.tyjcwt" w:colFirst="0" w:colLast="0"/>
+      <w:bookmarkEnd w:id="0"/>
+      <w:r>
+        <w:rPr>
+          <w:sz w:val="24"/>
+          <w:szCs w:val="24"/>
+        </w:rPr>
+        <w:lastRenderedPageBreak/>
+        <w:t xml:space="preserve">This question is general and does not deal with the given dataset. </w:t>
+      </w:r>
+      <w:r>
+        <w:rPr>
+          <w:color w:val="000000"/>
+          <w:sz w:val="24"/>
+          <w:szCs w:val="24"/>
+        </w:rPr>
+        <w:t>Assume a dataset with two features, one randomly sampled (</w:t>
+      </w:r>
+      <w:proofErr w:type="spellStart"/>
+      <w:r>
+        <w:rPr>
+          <w:color w:val="000000"/>
+          <w:sz w:val="24"/>
+          <w:szCs w:val="24"/>
+        </w:rPr>
+        <w:t>i.i.d.</w:t>
+      </w:r>
+      <w:proofErr w:type="spellEnd"/>
+      <w:r>
+        <w:rPr>
+          <w:color w:val="000000"/>
+          <w:sz w:val="24"/>
+          <w:szCs w:val="24"/>
+        </w:rPr>
+        <w:t xml:space="preserve">) from a uniform continuous distribution on the range </w:t>
+      </w:r>
+      <m:oMath>
+        <m:d>
+          <m:dPr>
+            <m:begChr m:val="["/>
+            <m:endChr m:val="]"/>
+            <m:ctrlPr>
+              <w:rPr>
+                <w:rFonts w:ascii="Cambria Math" w:eastAsia="Cambria Math" w:hAnsi="Cambria Math" w:cs="Cambria Math"/>
+                <w:color w:val="000000"/>
+                <w:sz w:val="24"/>
+                <w:szCs w:val="24"/>
+              </w:rPr>
+            </m:ctrlPr>
+          </m:dPr>
+          <m:e>
+            <m:r>
+              <w:rPr>
+                <w:rFonts w:ascii="Cambria Math" w:eastAsia="Cambria Math" w:hAnsi="Cambria Math" w:cs="Cambria Math"/>
+                <w:color w:val="000000"/>
+                <w:sz w:val="24"/>
+                <w:szCs w:val="24"/>
+              </w:rPr>
+              <m:t>2,5</m:t>
+            </m:r>
+          </m:e>
+        </m:d>
+      </m:oMath>
+      <w:r>
+        <w:rPr>
+          <w:color w:val="000000"/>
+          <w:sz w:val="24"/>
+          <w:szCs w:val="24"/>
+        </w:rPr>
+        <w:t xml:space="preserve"> and the other randomly sampled (i.i.d.) </w:t>
+      </w:r>
+      <w:r>
+        <w:rPr>
+          <w:color w:val="000000"/>
+          <w:sz w:val="24"/>
+          <w:szCs w:val="24"/>
+        </w:rPr>
+        <w:br/>
+        <w:t xml:space="preserve">from a chi-squared distribution </w:t>
+      </w:r>
+      <m:oMath>
+        <m:sSup>
+          <m:sSupPr>
+            <m:ctrlPr>
+              <w:rPr>
+                <w:rFonts w:ascii="Cambria Math" w:eastAsia="Cambria Math" w:hAnsi="Cambria Math" w:cs="Cambria Math"/>
+                <w:color w:val="000000"/>
+                <w:sz w:val="24"/>
+                <w:szCs w:val="24"/>
+              </w:rPr>
+            </m:ctrlPr>
+          </m:sSupPr>
+          <m:e>
+            <m:r>
+              <w:rPr>
+                <w:rFonts w:ascii="Cambria Math" w:hAnsi="Cambria Math"/>
+              </w:rPr>
+              <m:t>χ</m:t>
+            </m:r>
+          </m:e>
+          <m:sup>
+            <m:r>
+              <w:rPr>
+                <w:rFonts w:ascii="Cambria Math" w:eastAsia="Cambria Math" w:hAnsi="Cambria Math" w:cs="Cambria Math"/>
+                <w:color w:val="000000"/>
+                <w:sz w:val="24"/>
+                <w:szCs w:val="24"/>
+              </w:rPr>
+              <m:t>2</m:t>
+            </m:r>
+          </m:sup>
+        </m:sSup>
+        <m:d>
+          <m:dPr>
+            <m:ctrlPr>
+              <w:rPr>
+                <w:rFonts w:ascii="Cambria Math" w:eastAsia="Cambria Math" w:hAnsi="Cambria Math" w:cs="Cambria Math"/>
+                <w:color w:val="000000"/>
+                <w:sz w:val="24"/>
+                <w:szCs w:val="24"/>
+              </w:rPr>
+            </m:ctrlPr>
+          </m:dPr>
+          <m:e>
+            <m:r>
+              <w:rPr>
+                <w:rFonts w:ascii="Cambria Math" w:eastAsia="Cambria Math" w:hAnsi="Cambria Math" w:cs="Cambria Math"/>
+                <w:color w:val="000000"/>
+                <w:sz w:val="24"/>
+                <w:szCs w:val="24"/>
+              </w:rPr>
+              <m:t>k=2</m:t>
+            </m:r>
+          </m:e>
+        </m:d>
+      </m:oMath>
+      <w:r>
+        <w:rPr>
+          <w:color w:val="000000"/>
+          <w:sz w:val="24"/>
+          <w:szCs w:val="24"/>
+        </w:rPr>
+        <w:t xml:space="preserve"> (see in </w:t>
+      </w:r>
+      <w:hyperlink r:id="rId18">
+        <w:r>
+          <w:rPr>
+            <w:color w:val="0000FF"/>
+            <w:sz w:val="24"/>
+            <w:szCs w:val="24"/>
+            <w:u w:val="single"/>
+          </w:rPr>
+          <w:t>Wikipedia</w:t>
+        </w:r>
+      </w:hyperlink>
+      <w:r>
+        <w:rPr>
+          <w:color w:val="000000"/>
+          <w:sz w:val="24"/>
+          <w:szCs w:val="24"/>
+        </w:rPr>
+        <w:t xml:space="preserve">). </w:t>
+      </w:r>
+    </w:p>
+    <w:p>
+      <w:pPr>
+        <w:pBdr>
+          <w:top w:val="nil"/>
+          <w:left w:val="nil"/>
+          <w:bottom w:val="nil"/>
+          <w:right w:val="nil"/>
+          <w:between w:val="nil"/>
+        </w:pBdr>
+        <w:spacing w:line="360" w:lineRule="auto"/>
+        <w:ind w:left="720"/>
+        <w:jc w:val="both"/>
+        <w:rPr>
+          <w:color w:val="A6A6A6"/>
+          <w:sz w:val="24"/>
+          <w:szCs w:val="24"/>
+        </w:rPr>
+      </w:pPr>
+      <w:r>
+        <w:rPr>
+          <w:color w:val="A6A6A6"/>
+          <w:sz w:val="24"/>
+          <w:szCs w:val="24"/>
+        </w:rPr>
+        <w:t>(The labels are determined by some unknown function of these two features.)</w:t>
+      </w:r>
+    </w:p>
+    <w:p>
+      <w:pPr>
+        <w:pBdr>
+          <w:top w:val="nil"/>
+          <w:left w:val="nil"/>
+          <w:bottom w:val="nil"/>
+          <w:right w:val="nil"/>
+          <w:between w:val="nil"/>
+        </w:pBdr>
+        <w:spacing w:line="360" w:lineRule="auto"/>
+        <w:ind w:left="720"/>
+        <w:jc w:val="both"/>
+        <w:rPr>
+          <w:color w:val="000000"/>
+          <w:sz w:val="24"/>
+          <w:szCs w:val="24"/>
+        </w:rPr>
+      </w:pPr>
+      <w:r>
+        <w:rPr>
+          <w:color w:val="000000"/>
+          <w:sz w:val="24"/>
+          <w:szCs w:val="24"/>
+        </w:rPr>
+        <w:t xml:space="preserve">Why is normalizing both features using min-max scaling to </w:t>
+      </w:r>
+      <m:oMath>
+        <m:d>
+          <m:dPr>
+            <m:begChr m:val="["/>
+            <m:endChr m:val="]"/>
+            <m:ctrlPr>
+              <w:rPr>
+                <w:rFonts w:ascii="Cambria Math" w:eastAsia="Cambria Math" w:hAnsi="Cambria Math" w:cs="Cambria Math"/>
+                <w:color w:val="000000"/>
+                <w:sz w:val="24"/>
+                <w:szCs w:val="24"/>
+              </w:rPr>
+            </m:ctrlPr>
+          </m:dPr>
+          <m:e>
+            <m:r>
+              <w:rPr>
+                <w:rFonts w:ascii="Cambria Math" w:eastAsia="Cambria Math" w:hAnsi="Cambria Math" w:cs="Cambria Math"/>
+                <w:color w:val="000000"/>
+                <w:sz w:val="24"/>
+                <w:szCs w:val="24"/>
+              </w:rPr>
+              <m:t>-1,1</m:t>
+            </m:r>
+          </m:e>
+        </m:d>
+      </m:oMath>
+      <w:r>
+        <w:rPr>
+          <w:color w:val="000000"/>
+          <w:sz w:val="24"/>
+          <w:szCs w:val="24"/>
+        </w:rPr>
+        <w:t xml:space="preserve"> a bad idea? </w:t>
+      </w:r>
+      <w:r>
+        <w:rPr>
+          <w:color w:val="000000"/>
+          <w:sz w:val="24"/>
+          <w:szCs w:val="24"/>
+        </w:rPr>
+        <w:br/>
+        <w:t xml:space="preserve">Explain in detail. </w:t>
+      </w:r>
+    </w:p>
+    <w:p>
+      <w:pPr>
+        <w:pBdr>
+          <w:top w:val="nil"/>
+          <w:left w:val="nil"/>
+          <w:bottom w:val="nil"/>
+          <w:right w:val="nil"/>
+          <w:between w:val="nil"/>
+        </w:pBdr>
+        <w:spacing w:line="360" w:lineRule="auto"/>
+        <w:ind w:left="720"/>
+        <w:jc w:val="both"/>
+        <w:rPr>
+          <w:color w:val="000000"/>
+          <w:sz w:val="24"/>
+          <w:szCs w:val="24"/>
+        </w:rPr>
+      </w:pPr>
+    </w:p>
+    <w:p>
+      <w:pPr>
+        <w:pBdr>
+          <w:top w:val="nil"/>
+          <w:left w:val="nil"/>
+          <w:bottom w:val="nil"/>
+          <w:right w:val="nil"/>
+          <w:between w:val="nil"/>
+        </w:pBdr>
+        <w:spacing w:line="360" w:lineRule="auto"/>
+        <w:ind w:left="720"/>
+        <w:jc w:val="both"/>
+        <w:rPr>
+          <w:sz w:val="24"/>
+          <w:szCs w:val="24"/>
+        </w:rPr>
+      </w:pPr>
+      <w:r>
+        <w:rPr>
+          <w:rFonts w:asciiTheme="minorBidi" w:hAnsiTheme="minorBidi" w:cstheme="minorBidi"/>
+          <w:color w:val="156082" w:themeColor="accent1"/>
+        </w:rPr>
+        <w:t xml:space="preserve">Normalizing both features using min-max scaling </w:t>
+      </w:r>
+      <w:r>
+        <w:rPr>
+          <w:rFonts w:asciiTheme="minorBidi" w:hAnsiTheme="minorBidi" w:cstheme="minorBidi"/>
+          <w:color w:val="156082" w:themeColor="accent1"/>
+        </w:rPr>
+        <w:t xml:space="preserve">to [-1,1] </w:t>
+      </w:r>
+      <w:r>
+        <w:rPr>
+          <w:rFonts w:asciiTheme="minorBidi" w:hAnsiTheme="minorBidi" w:cstheme="minorBidi"/>
+          <w:color w:val="156082" w:themeColor="accent1"/>
+        </w:rPr>
+        <w:t xml:space="preserve">is problematic because the two distributions are fundamentally different in their range and distribution shape. The feature sampled from the </w:t>
+      </w:r>
+      <w:r>
+        <w:rPr>
+          <w:rFonts w:asciiTheme="minorBidi" w:hAnsiTheme="minorBidi" w:cstheme="minorBidi"/>
+          <w:color w:val="156082" w:themeColor="accent1"/>
+        </w:rPr>
+        <w:t xml:space="preserve">U[2,5] distribution </w:t>
+      </w:r>
+      <w:r>
+        <w:rPr>
+          <w:rFonts w:asciiTheme="minorBidi" w:hAnsiTheme="minorBidi" w:cstheme="minorBidi"/>
+          <w:color w:val="156082" w:themeColor="accent1"/>
+        </w:rPr>
+        <w:t xml:space="preserve">has a </w:t>
+      </w:r>
+      <w:r>
+        <w:rPr>
+          <w:rFonts w:asciiTheme="minorBidi" w:hAnsiTheme="minorBidi" w:cstheme="minorBidi"/>
+          <w:color w:val="156082" w:themeColor="accent1"/>
+        </w:rPr>
+        <w:t>“small” and</w:t>
+      </w:r>
+      <w:r>
+        <w:rPr>
+          <w:rFonts w:asciiTheme="minorBidi" w:hAnsiTheme="minorBidi" w:cstheme="minorBidi"/>
+          <w:color w:val="156082" w:themeColor="accent1"/>
+        </w:rPr>
+        <w:t xml:space="preserve"> known range, </w:t>
+      </w:r>
+      <w:r>
+        <w:rPr>
+          <w:rFonts w:asciiTheme="minorBidi" w:hAnsiTheme="minorBidi" w:cstheme="minorBidi"/>
+          <w:color w:val="156082" w:themeColor="accent1"/>
+        </w:rPr>
+        <w:t>while</w:t>
+      </w:r>
+      <w:r>
+        <w:rPr>
+          <w:rFonts w:asciiTheme="minorBidi" w:hAnsiTheme="minorBidi" w:cstheme="minorBidi"/>
+          <w:color w:val="156082" w:themeColor="accent1"/>
+        </w:rPr>
+        <w:t xml:space="preserve"> the feature from the chi-squared distribution</w:t>
+      </w:r>
+      <w:r>
+        <w:rPr>
+          <w:rFonts w:asciiTheme="minorBidi" w:hAnsiTheme="minorBidi" w:cstheme="minorBidi"/>
+          <w:color w:val="156082" w:themeColor="accent1"/>
+        </w:rPr>
+        <w:t xml:space="preserve"> has</w:t>
+      </w:r>
+      <w:r>
+        <w:rPr>
+          <w:rFonts w:asciiTheme="minorBidi" w:hAnsiTheme="minorBidi" w:cstheme="minorBidi"/>
+          <w:color w:val="156082" w:themeColor="accent1"/>
+        </w:rPr>
+        <w:t xml:space="preserve"> lower bound at zero and a potentially long </w:t>
+      </w:r>
+      <w:r>
+        <w:rPr>
+          <w:rFonts w:asciiTheme="minorBidi" w:hAnsiTheme="minorBidi" w:cstheme="minorBidi"/>
+          <w:color w:val="156082" w:themeColor="accent1"/>
+        </w:rPr>
+        <w:t>“</w:t>
+      </w:r>
+      <w:r>
+        <w:rPr>
+          <w:rFonts w:asciiTheme="minorBidi" w:hAnsiTheme="minorBidi" w:cstheme="minorBidi"/>
+          <w:color w:val="156082" w:themeColor="accent1"/>
+        </w:rPr>
+        <w:t>tail</w:t>
+      </w:r>
+      <w:r>
+        <w:rPr>
+          <w:rFonts w:asciiTheme="minorBidi" w:hAnsiTheme="minorBidi" w:cstheme="minorBidi"/>
+          <w:color w:val="156082" w:themeColor="accent1"/>
+        </w:rPr>
+        <w:t>”</w:t>
+      </w:r>
+      <w:r>
+        <w:rPr>
+          <w:rFonts w:asciiTheme="minorBidi" w:hAnsiTheme="minorBidi" w:cstheme="minorBidi"/>
+          <w:color w:val="156082" w:themeColor="accent1"/>
+        </w:rPr>
+        <w:t xml:space="preserve">. </w:t>
+      </w:r>
+      <w:r>
+        <w:rPr>
+          <w:rFonts w:asciiTheme="minorBidi" w:hAnsiTheme="minorBidi" w:cstheme="minorBidi"/>
+          <w:color w:val="156082" w:themeColor="accent1"/>
+        </w:rPr>
+        <w:t xml:space="preserve">Those differences </w:t>
+      </w:r>
+      <w:r>
+        <w:rPr>
+          <w:rFonts w:asciiTheme="minorBidi" w:hAnsiTheme="minorBidi" w:cstheme="minorBidi"/>
+          <w:color w:val="156082" w:themeColor="accent1"/>
+        </w:rPr>
+        <w:t xml:space="preserve">means that min-max scaling will compress the uniform feature </w:t>
+      </w:r>
+      <w:r>
+        <w:rPr>
+          <w:rFonts w:asciiTheme="minorBidi" w:hAnsiTheme="minorBidi" w:cstheme="minorBidi"/>
+          <w:color w:val="156082" w:themeColor="accent1"/>
+        </w:rPr>
+        <w:t>consistently,</w:t>
+      </w:r>
+      <w:r>
+        <w:rPr>
+          <w:rFonts w:asciiTheme="minorBidi" w:hAnsiTheme="minorBidi" w:cstheme="minorBidi"/>
+          <w:color w:val="156082" w:themeColor="accent1"/>
+        </w:rPr>
+        <w:t xml:space="preserve"> but </w:t>
+      </w:r>
+      <w:r>
+        <w:rPr>
+          <w:rFonts w:asciiTheme="minorBidi" w:hAnsiTheme="minorBidi" w:cstheme="minorBidi"/>
+          <w:color w:val="156082" w:themeColor="accent1"/>
+        </w:rPr>
+        <w:t xml:space="preserve">it </w:t>
+      </w:r>
+      <w:r>
+        <w:rPr>
+          <w:rFonts w:asciiTheme="minorBidi" w:hAnsiTheme="minorBidi" w:cstheme="minorBidi"/>
+          <w:color w:val="156082" w:themeColor="accent1"/>
+          <w:lang w:val="en-IL"/>
+        </w:rPr>
+        <w:t>will</w:t>
+      </w:r>
+      <w:r>
+        <w:rPr>
+          <w:rFonts w:asciiTheme="minorBidi" w:hAnsiTheme="minorBidi" w:cstheme="minorBidi"/>
+          <w:color w:val="156082" w:themeColor="accent1"/>
+        </w:rPr>
+        <w:t xml:space="preserve"> distort the chi-squared feature's distribution, </w:t>
+      </w:r>
+      <w:r>
+        <w:rPr>
+          <w:rFonts w:asciiTheme="minorBidi" w:hAnsiTheme="minorBidi" w:cstheme="minorBidi"/>
+          <w:color w:val="156082" w:themeColor="accent1"/>
+        </w:rPr>
+        <w:t xml:space="preserve">by taking </w:t>
+      </w:r>
+      <w:r>
+        <w:rPr>
+          <w:rFonts w:asciiTheme="minorBidi" w:hAnsiTheme="minorBidi" w:cstheme="minorBidi"/>
+          <w:color w:val="156082" w:themeColor="accent1"/>
+        </w:rPr>
+        <w:t>most values into a small range and overemphasizing outliers</w:t>
+      </w:r>
+      <w:r>
+        <w:rPr>
+          <w:rFonts w:asciiTheme="minorBidi" w:hAnsiTheme="minorBidi" w:cstheme="minorBidi"/>
+          <w:color w:val="156082" w:themeColor="accent1"/>
+        </w:rPr>
+        <w:t>.</w:t>
+      </w:r>
+      <w:r>
+        <w:rPr>
+          <w:rFonts w:asciiTheme="minorBidi" w:hAnsiTheme="minorBidi" w:cstheme="minorBidi"/>
+          <w:color w:val="156082" w:themeColor="accent1"/>
+        </w:rPr>
+        <w:t xml:space="preserve"> So</w:t>
+      </w:r>
+      <w:r>
+        <w:rPr>
+          <w:rFonts w:asciiTheme="minorBidi" w:hAnsiTheme="minorBidi" w:cstheme="minorBidi"/>
+          <w:color w:val="156082" w:themeColor="accent1"/>
+        </w:rPr>
+        <w:t xml:space="preserve"> the </w:t>
+      </w:r>
+      <w:r>
+        <w:rPr>
+          <w:rFonts w:asciiTheme="minorBidi" w:hAnsiTheme="minorBidi" w:cstheme="minorBidi"/>
+          <w:color w:val="156082" w:themeColor="accent1"/>
+        </w:rPr>
+        <w:t>normalized</w:t>
+      </w:r>
+      <w:r>
+        <w:rPr>
+          <w:rFonts w:asciiTheme="minorBidi" w:hAnsiTheme="minorBidi" w:cstheme="minorBidi"/>
+          <w:color w:val="156082" w:themeColor="accent1"/>
+        </w:rPr>
+        <w:t xml:space="preserve"> </w:t>
+      </w:r>
+      <w:r>
+        <w:rPr>
+          <w:rFonts w:asciiTheme="minorBidi" w:hAnsiTheme="minorBidi" w:cstheme="minorBidi"/>
+          <w:color w:val="156082" w:themeColor="accent1"/>
+        </w:rPr>
+        <w:t xml:space="preserve">won’t be </w:t>
+      </w:r>
+      <w:r>
+        <w:rPr>
+          <w:rFonts w:asciiTheme="minorBidi" w:hAnsiTheme="minorBidi" w:cstheme="minorBidi"/>
+          <w:color w:val="156082" w:themeColor="accent1"/>
+        </w:rPr>
+        <w:t>on a comparable scale, which can confuse the model and hurt its performance.</w:t>
+      </w:r>
     </w:p>
     <w:p>
       <w:pPr>
@@ -6085,7 +8553,7 @@
     </w:p>
     <w:sectPr>
       <w:pgSz w:w="12240" w:h="15840"/>
-      <w:pgMar w:top="1440" w:right="1440" w:bottom="1440" w:left="1440" w:header="708" w:footer="708" w:gutter="0"/>
+      <w:pgMar w:top="1440" w:right="1440" w:bottom="955" w:left="1440" w:header="708" w:footer="708" w:gutter="0"/>
       <w:cols w:space="708"/>
       <w:docGrid w:linePitch="360"/>
     </w:sectPr>
@@ -7909,6 +10377,52 @@
       </w:tcPr>
     </w:tblStylePr>
   </w:style>
+  <w:style w:type="paragraph" w:styleId="NormalWeb">
+    <w:name w:val="Normal (Web)"/>
+    <w:basedOn w:val="Normal"/>
+    <w:uiPriority w:val="99"/>
+    <w:unhideWhenUsed/>
+    <w:rsid w:val="00EF000A"/>
+    <w:pPr>
+      <w:spacing w:before="100" w:beforeAutospacing="1" w:after="100" w:afterAutospacing="1" w:line="240" w:lineRule="auto"/>
+    </w:pPr>
+    <w:rPr>
+      <w:rFonts w:ascii="Times New Roman" w:eastAsia="Times New Roman" w:hAnsi="Times New Roman" w:cs="Times New Roman"/>
+      <w:sz w:val="24"/>
+      <w:szCs w:val="24"/>
+      <w:lang w:val="en-IL"/>
+    </w:rPr>
+  </w:style>
+  <w:style w:type="character" w:customStyle="1" w:styleId="katex-mathml">
+    <w:name w:val="katex-mathml"/>
+    <w:basedOn w:val="DefaultParagraphFont"/>
+    <w:rsid w:val="00782D89"/>
+  </w:style>
+  <w:style w:type="character" w:customStyle="1" w:styleId="mopen">
+    <w:name w:val="mopen"/>
+    <w:basedOn w:val="DefaultParagraphFont"/>
+    <w:rsid w:val="00782D89"/>
+  </w:style>
+  <w:style w:type="character" w:customStyle="1" w:styleId="mord">
+    <w:name w:val="mord"/>
+    <w:basedOn w:val="DefaultParagraphFont"/>
+    <w:rsid w:val="00782D89"/>
+  </w:style>
+  <w:style w:type="character" w:customStyle="1" w:styleId="mpunct">
+    <w:name w:val="mpunct"/>
+    <w:basedOn w:val="DefaultParagraphFont"/>
+    <w:rsid w:val="00782D89"/>
+  </w:style>
+  <w:style w:type="character" w:customStyle="1" w:styleId="mclose">
+    <w:name w:val="mclose"/>
+    <w:basedOn w:val="DefaultParagraphFont"/>
+    <w:rsid w:val="00782D89"/>
+  </w:style>
+  <w:style w:type="character" w:customStyle="1" w:styleId="mrel">
+    <w:name w:val="mrel"/>
+    <w:basedOn w:val="DefaultParagraphFont"/>
+    <w:rsid w:val="00782D89"/>
+  </w:style>
 </w:styles>
 </file>
 

</xml_diff>

<commit_message>
Took care of Questions up to Q17
</commit_message>
<xml_diff>
--- a/HW1_WET/ML_Major1.docx
+++ b/HW1_WET/ML_Major1.docx
@@ -1,6 +1,6 @@
 
 <file path=word/document.xml><?xml version="1.0" encoding="utf-8"?>
-<w:document xmlns:wpc="http://schemas.microsoft.com/office/word/2010/wordprocessingCanvas" xmlns:cx="http://schemas.microsoft.com/office/drawing/2014/chartex" xmlns:cx1="http://schemas.microsoft.com/office/drawing/2015/9/8/chartex" xmlns:cx2="http://schemas.microsoft.com/office/drawing/2015/10/21/chartex" xmlns:cx3="http://schemas.microsoft.com/office/drawing/2016/5/9/chartex" xmlns:cx4="http://schemas.microsoft.com/office/drawing/2016/5/10/chartex" xmlns:cx5="http://schemas.microsoft.com/office/drawing/2016/5/11/chartex" xmlns:cx6="http://schemas.microsoft.com/office/drawing/2016/5/12/chartex" xmlns:cx7="http://schemas.microsoft.com/office/drawing/2016/5/13/chartex" xmlns:cx8="http://schemas.microsoft.com/office/drawing/2016/5/14/chartex" xmlns:mc="http://schemas.openxmlformats.org/markup-compatibility/2006" xmlns:aink="http://schemas.microsoft.com/office/drawing/2016/ink" xmlns:am3d="http://schemas.microsoft.com/office/drawing/2017/model3d" xmlns:o="urn:schemas-microsoft-com:office:office" xmlns:oel="http://schemas.microsoft.com/office/2019/extlst" xmlns:r="http://schemas.openxmlformats.org/officeDocument/2006/relationships" xmlns:m="http://schemas.openxmlformats.org/officeDocument/2006/math" xmlns:v="urn:schemas-microsoft-com:vml" xmlns:wp14="http://schemas.microsoft.com/office/word/2010/wordprocessingDrawing" xmlns:wp="http://schemas.openxmlformats.org/drawingml/2006/wordprocessingDrawing" xmlns:w10="urn:schemas-microsoft-com:office:word" xmlns:w="http://schemas.openxmlformats.org/wordprocessingml/2006/main" xmlns:w14="http://schemas.microsoft.com/office/word/2010/wordml" xmlns:w15="http://schemas.microsoft.com/office/word/2012/wordml" xmlns:w16cex="http://schemas.microsoft.com/office/word/2018/wordml/cex" xmlns:w16cid="http://schemas.microsoft.com/office/word/2016/wordml/cid" xmlns:w16="http://schemas.microsoft.com/office/word/2018/wordml" xmlns:w16sdtdh="http://schemas.microsoft.com/office/word/2020/wordml/sdtdatahash" xmlns:w16se="http://schemas.microsoft.com/office/word/2015/wordml/symex" xmlns:wpg="http://schemas.microsoft.com/office/word/2010/wordprocessingGroup" xmlns:wpi="http://schemas.microsoft.com/office/word/2010/wordprocessingInk" xmlns:wne="http://schemas.microsoft.com/office/word/2006/wordml" xmlns:wps="http://schemas.microsoft.com/office/word/2010/wordprocessingShape" mc:Ignorable="w14 w15 w16se w16cid w16 w16cex w16sdtdh wp14">
+<w:document xmlns:wpc="http://schemas.microsoft.com/office/word/2010/wordprocessingCanvas" xmlns:cx="http://schemas.microsoft.com/office/drawing/2014/chartex" xmlns:cx1="http://schemas.microsoft.com/office/drawing/2015/9/8/chartex" xmlns:cx2="http://schemas.microsoft.com/office/drawing/2015/10/21/chartex" xmlns:cx3="http://schemas.microsoft.com/office/drawing/2016/5/9/chartex" xmlns:cx4="http://schemas.microsoft.com/office/drawing/2016/5/10/chartex" xmlns:cx5="http://schemas.microsoft.com/office/drawing/2016/5/11/chartex" xmlns:cx6="http://schemas.microsoft.com/office/drawing/2016/5/12/chartex" xmlns:cx7="http://schemas.microsoft.com/office/drawing/2016/5/13/chartex" xmlns:cx8="http://schemas.microsoft.com/office/drawing/2016/5/14/chartex" xmlns:mc="http://schemas.openxmlformats.org/markup-compatibility/2006" xmlns:aink="http://schemas.microsoft.com/office/drawing/2016/ink" xmlns:am3d="http://schemas.microsoft.com/office/drawing/2017/model3d" xmlns:o="urn:schemas-microsoft-com:office:office" xmlns:oel="http://schemas.microsoft.com/office/2019/extlst" xmlns:r="http://schemas.openxmlformats.org/officeDocument/2006/relationships" xmlns:m="http://schemas.openxmlformats.org/officeDocument/2006/math" xmlns:v="urn:schemas-microsoft-com:vml" xmlns:wp14="http://schemas.microsoft.com/office/word/2010/wordprocessingDrawing" xmlns:wp="http://schemas.openxmlformats.org/drawingml/2006/wordprocessingDrawing" xmlns:w10="urn:schemas-microsoft-com:office:word" xmlns:w="http://schemas.openxmlformats.org/wordprocessingml/2006/main" xmlns:w14="http://schemas.microsoft.com/office/word/2010/wordml" xmlns:w15="http://schemas.microsoft.com/office/word/2012/wordml" xmlns:w16cex="http://schemas.microsoft.com/office/word/2018/wordml/cex" xmlns:w16cid="http://schemas.microsoft.com/office/word/2016/wordml/cid" xmlns:w16="http://schemas.microsoft.com/office/word/2018/wordml" xmlns:w16du="http://schemas.microsoft.com/office/word/2023/wordml/word16du" xmlns:w16sdtdh="http://schemas.microsoft.com/office/word/2020/wordml/sdtdatahash" xmlns:w16se="http://schemas.microsoft.com/office/word/2015/wordml/symex" xmlns:wpg="http://schemas.microsoft.com/office/word/2010/wordprocessingGroup" xmlns:wpi="http://schemas.microsoft.com/office/word/2010/wordprocessingInk" xmlns:wne="http://schemas.microsoft.com/office/word/2006/wordml" xmlns:wps="http://schemas.microsoft.com/office/word/2010/wordprocessingShape" mc:Ignorable="w14 w15 w16se w16cid w16 w16cex w16sdtdh w16du wp14">
   <w:body>
     <w:p/>
     <w:p>
@@ -6193,6 +6193,7 @@
       <w:r>
         <w:rPr>
           <w:rFonts w:asciiTheme="minorBidi" w:hAnsiTheme="minorBidi" w:cstheme="minorBidi"/>
+          <w:noProof/>
           <w:color w:val="000000" w:themeColor="text1"/>
         </w:rPr>
         <w:drawing>
@@ -6269,6 +6270,7 @@
       <w:r>
         <w:rPr>
           <w:rFonts w:asciiTheme="minorBidi" w:hAnsiTheme="minorBidi" w:cstheme="minorBidi"/>
+          <w:noProof/>
           <w:color w:val="000000" w:themeColor="text1"/>
         </w:rPr>
         <w:drawing>
@@ -6923,6 +6925,7 @@
       <w:r>
         <w:rPr>
           <w:rFonts w:asciiTheme="minorBidi" w:hAnsiTheme="minorBidi" w:cstheme="minorBidi"/>
+          <w:noProof/>
           <w:color w:val="000000" w:themeColor="text1"/>
         </w:rPr>
         <w:drawing>
@@ -6992,6 +6995,7 @@
       <w:r>
         <w:rPr>
           <w:rFonts w:asciiTheme="minorBidi" w:hAnsiTheme="minorBidi" w:cstheme="minorBidi"/>
+          <w:noProof/>
           <w:color w:val="000000" w:themeColor="text1"/>
         </w:rPr>
         <w:drawing>
@@ -7092,37 +7096,7 @@
         <w:rPr>
           <w:color w:val="156082" w:themeColor="accent1"/>
         </w:rPr>
-        <w:t xml:space="preserve">The model got an accuracy of </w:t>
-      </w:r>
-      <w:r>
-        <w:rPr>
-          <w:color w:val="156082" w:themeColor="accent1"/>
-        </w:rPr>
-        <w:t>72.4</w:t>
-      </w:r>
-      <w:r>
-        <w:rPr>
-          <w:color w:val="156082" w:themeColor="accent1"/>
-        </w:rPr>
-        <w:t xml:space="preserve">% on the test set. </w:t>
-      </w:r>
-      <w:r>
-        <w:rPr>
-          <w:color w:val="156082" w:themeColor="accent1"/>
-        </w:rPr>
-        <w:t>From the same reasons in Q10 we got lower accuracy on the test set</w:t>
-      </w:r>
-      <w:r>
-        <w:rPr>
-          <w:color w:val="156082" w:themeColor="accent1"/>
-        </w:rPr>
-        <w:t>.</w:t>
-      </w:r>
-      <w:r>
-        <w:rPr>
-          <w:color w:val="156082" w:themeColor="accent1"/>
-        </w:rPr>
-        <w:t xml:space="preserve"> </w:t>
+        <w:t xml:space="preserve">The model got an accuracy of 72.4% on the test set. From the same reasons in Q10 we got lower accuracy on the test set. </w:t>
       </w:r>
     </w:p>
     <w:p>
@@ -7441,6 +7415,7 @@
       <w:r>
         <w:rPr>
           <w:rFonts w:asciiTheme="minorBidi" w:hAnsiTheme="minorBidi" w:cstheme="minorBidi"/>
+          <w:noProof/>
           <w:color w:val="000000" w:themeColor="text1"/>
         </w:rPr>
         <w:drawing>
@@ -7509,6 +7484,7 @@
       <w:r>
         <w:rPr>
           <w:rFonts w:asciiTheme="minorBidi" w:hAnsiTheme="minorBidi" w:cstheme="minorBidi"/>
+          <w:noProof/>
           <w:color w:val="000000" w:themeColor="text1"/>
         </w:rPr>
         <w:drawing>
@@ -8319,237 +8295,1512 @@
           <w:rFonts w:asciiTheme="minorBidi" w:hAnsiTheme="minorBidi" w:cstheme="minorBidi"/>
           <w:color w:val="156082" w:themeColor="accent1"/>
         </w:rPr>
-        <w:t xml:space="preserve">is problematic because the two distributions are fundamentally different in their range and distribution shape. The feature sampled from the </w:t>
-      </w:r>
-      <w:r>
-        <w:rPr>
-          <w:rFonts w:asciiTheme="minorBidi" w:hAnsiTheme="minorBidi" w:cstheme="minorBidi"/>
-          <w:color w:val="156082" w:themeColor="accent1"/>
-        </w:rPr>
-        <w:t xml:space="preserve">U[2,5] distribution </w:t>
-      </w:r>
-      <w:r>
-        <w:rPr>
-          <w:rFonts w:asciiTheme="minorBidi" w:hAnsiTheme="minorBidi" w:cstheme="minorBidi"/>
-          <w:color w:val="156082" w:themeColor="accent1"/>
-        </w:rPr>
-        <w:t xml:space="preserve">has a </w:t>
-      </w:r>
-      <w:r>
-        <w:rPr>
-          <w:rFonts w:asciiTheme="minorBidi" w:hAnsiTheme="minorBidi" w:cstheme="minorBidi"/>
-          <w:color w:val="156082" w:themeColor="accent1"/>
-        </w:rPr>
-        <w:t>“small” and</w:t>
-      </w:r>
-      <w:r>
-        <w:rPr>
-          <w:rFonts w:asciiTheme="minorBidi" w:hAnsiTheme="minorBidi" w:cstheme="minorBidi"/>
-          <w:color w:val="156082" w:themeColor="accent1"/>
-        </w:rPr>
-        <w:t xml:space="preserve"> known range, </w:t>
-      </w:r>
-      <w:r>
-        <w:rPr>
-          <w:rFonts w:asciiTheme="minorBidi" w:hAnsiTheme="minorBidi" w:cstheme="minorBidi"/>
-          <w:color w:val="156082" w:themeColor="accent1"/>
-        </w:rPr>
-        <w:t>while</w:t>
-      </w:r>
-      <w:r>
-        <w:rPr>
-          <w:rFonts w:asciiTheme="minorBidi" w:hAnsiTheme="minorBidi" w:cstheme="minorBidi"/>
-          <w:color w:val="156082" w:themeColor="accent1"/>
-        </w:rPr>
-        <w:t xml:space="preserve"> the feature from the chi-squared distribution</w:t>
-      </w:r>
-      <w:r>
-        <w:rPr>
-          <w:rFonts w:asciiTheme="minorBidi" w:hAnsiTheme="minorBidi" w:cstheme="minorBidi"/>
-          <w:color w:val="156082" w:themeColor="accent1"/>
-        </w:rPr>
-        <w:t xml:space="preserve"> has</w:t>
-      </w:r>
-      <w:r>
-        <w:rPr>
-          <w:rFonts w:asciiTheme="minorBidi" w:hAnsiTheme="minorBidi" w:cstheme="minorBidi"/>
-          <w:color w:val="156082" w:themeColor="accent1"/>
-        </w:rPr>
-        <w:t xml:space="preserve"> lower bound at zero and a potentially long </w:t>
-      </w:r>
-      <w:r>
-        <w:rPr>
-          <w:rFonts w:asciiTheme="minorBidi" w:hAnsiTheme="minorBidi" w:cstheme="minorBidi"/>
-          <w:color w:val="156082" w:themeColor="accent1"/>
-        </w:rPr>
-        <w:t>“</w:t>
-      </w:r>
-      <w:r>
-        <w:rPr>
-          <w:rFonts w:asciiTheme="minorBidi" w:hAnsiTheme="minorBidi" w:cstheme="minorBidi"/>
-          <w:color w:val="156082" w:themeColor="accent1"/>
-        </w:rPr>
-        <w:t>tail</w:t>
-      </w:r>
-      <w:r>
-        <w:rPr>
-          <w:rFonts w:asciiTheme="minorBidi" w:hAnsiTheme="minorBidi" w:cstheme="minorBidi"/>
-          <w:color w:val="156082" w:themeColor="accent1"/>
-        </w:rPr>
-        <w:t>”</w:t>
-      </w:r>
-      <w:r>
-        <w:rPr>
-          <w:rFonts w:asciiTheme="minorBidi" w:hAnsiTheme="minorBidi" w:cstheme="minorBidi"/>
-          <w:color w:val="156082" w:themeColor="accent1"/>
+        <w:t>is problematic because the two distributions are fundamentally different in their range and distribution shape. The feature sampled from the U[2,5] distribution has a “small” and known range, while the feature from the chi-squared distribution has lower bound at zero and a potentially long “tail”. Those differences means that min-max scaling will compress the uniform feature</w:t>
+      </w:r>
+      <w:r>
+        <w:rPr>
+          <w:rFonts w:asciiTheme="minorBidi" w:hAnsiTheme="minorBidi" w:cstheme="minorBidi"/>
+          <w:color w:val="156082" w:themeColor="accent1"/>
+        </w:rPr>
+        <w:t>,</w:t>
+      </w:r>
+      <w:r>
+        <w:rPr>
+          <w:rFonts w:asciiTheme="minorBidi" w:hAnsiTheme="minorBidi" w:cstheme="minorBidi"/>
+          <w:color w:val="156082" w:themeColor="accent1"/>
+        </w:rPr>
+        <w:t xml:space="preserve"> but it </w:t>
+      </w:r>
+      <w:r>
+        <w:rPr>
+          <w:rFonts w:asciiTheme="minorBidi" w:hAnsiTheme="minorBidi" w:cstheme="minorBidi"/>
+          <w:color w:val="156082" w:themeColor="accent1"/>
+          <w:lang w:val="en-IL"/>
+        </w:rPr>
+        <w:t>will</w:t>
+      </w:r>
+      <w:r>
+        <w:rPr>
+          <w:rFonts w:asciiTheme="minorBidi" w:hAnsiTheme="minorBidi" w:cstheme="minorBidi"/>
+          <w:color w:val="156082" w:themeColor="accent1"/>
+        </w:rPr>
+        <w:t xml:space="preserve"> distort the chi-squared feature's distribution, by taking most values into a small range and overemphasizing outliers.</w:t>
+      </w:r>
+      <w:r>
+        <w:rPr>
+          <w:rFonts w:asciiTheme="minorBidi" w:hAnsiTheme="minorBidi" w:cstheme="minorBidi"/>
+          <w:color w:val="156082" w:themeColor="accent1"/>
+        </w:rPr>
+        <w:t xml:space="preserve"> </w:t>
+      </w:r>
+      <w:proofErr w:type="gramStart"/>
+      <w:r>
+        <w:rPr>
+          <w:rFonts w:asciiTheme="minorBidi" w:hAnsiTheme="minorBidi" w:cstheme="minorBidi"/>
+          <w:color w:val="156082" w:themeColor="accent1"/>
+        </w:rPr>
+        <w:t>So</w:t>
+      </w:r>
+      <w:proofErr w:type="gramEnd"/>
+      <w:r>
+        <w:rPr>
+          <w:rFonts w:asciiTheme="minorBidi" w:hAnsiTheme="minorBidi" w:cstheme="minorBidi"/>
+          <w:color w:val="156082" w:themeColor="accent1"/>
+        </w:rPr>
+        <w:t xml:space="preserve"> the normalized </w:t>
+      </w:r>
+      <w:r>
+        <w:rPr>
+          <w:rFonts w:asciiTheme="minorBidi" w:hAnsiTheme="minorBidi" w:cstheme="minorBidi"/>
+          <w:color w:val="156082" w:themeColor="accent1"/>
+        </w:rPr>
+        <w:t xml:space="preserve">features </w:t>
+      </w:r>
+      <w:r>
+        <w:rPr>
+          <w:rFonts w:asciiTheme="minorBidi" w:hAnsiTheme="minorBidi" w:cstheme="minorBidi"/>
+          <w:color w:val="156082" w:themeColor="accent1"/>
+        </w:rPr>
+        <w:t>won’t be on a comparable scale, which can confuse the model and hurt its performance.</w:t>
+      </w:r>
+    </w:p>
+    <w:p>
+      <w:pPr>
+        <w:pBdr>
+          <w:top w:val="nil"/>
+          <w:left w:val="nil"/>
+          <w:bottom w:val="nil"/>
+          <w:right w:val="nil"/>
+          <w:between w:val="nil"/>
+        </w:pBdr>
+        <w:spacing w:line="360" w:lineRule="auto"/>
+        <w:jc w:val="both"/>
+        <w:rPr>
+          <w:color w:val="156082" w:themeColor="accent1"/>
+          <w:sz w:val="24"/>
+          <w:szCs w:val="24"/>
+        </w:rPr>
+      </w:pPr>
+    </w:p>
+    <w:p>
+      <w:pPr>
+        <w:numPr>
+          <w:ilvl w:val="0"/>
+          <w:numId w:val="1"/>
+        </w:numPr>
+        <w:pBdr>
+          <w:top w:val="nil"/>
+          <w:left w:val="nil"/>
+          <w:bottom w:val="nil"/>
+          <w:right w:val="nil"/>
+          <w:between w:val="nil"/>
+        </w:pBdr>
+        <w:spacing w:line="360" w:lineRule="auto"/>
+        <w:ind w:hanging="720"/>
+        <w:jc w:val="both"/>
+        <w:rPr>
+          <w:sz w:val="24"/>
+          <w:szCs w:val="24"/>
+        </w:rPr>
+      </w:pPr>
+      <w:r>
+        <w:rPr>
+          <w:sz w:val="24"/>
+          <w:szCs w:val="24"/>
+        </w:rPr>
+        <w:t xml:space="preserve">According to the univariate analysis, name one feature that seems informative for predicting the </w:t>
+      </w:r>
+      <w:r>
+        <w:rPr>
+          <w:rFonts w:ascii="Courier New" w:eastAsia="Courier New" w:hAnsi="Courier New" w:cs="Courier New"/>
+          <w:sz w:val="24"/>
+          <w:szCs w:val="24"/>
+        </w:rPr>
+        <w:t>spread</w:t>
+      </w:r>
+      <w:r>
+        <w:rPr>
+          <w:sz w:val="24"/>
+          <w:szCs w:val="24"/>
+        </w:rPr>
+        <w:t xml:space="preserve"> target variable </w:t>
+      </w:r>
+      <w:r>
+        <w:rPr>
+          <w:color w:val="808080"/>
+          <w:sz w:val="24"/>
+          <w:szCs w:val="24"/>
+        </w:rPr>
+        <w:t xml:space="preserve">(other than the 2 features from </w:t>
+      </w:r>
+      <w:r>
+        <w:rPr>
+          <w:b/>
+          <w:color w:val="808080"/>
+          <w:sz w:val="24"/>
+          <w:szCs w:val="24"/>
+        </w:rPr>
+        <w:t>Q8</w:t>
+      </w:r>
+      <w:r>
+        <w:rPr>
+          <w:color w:val="808080"/>
+          <w:sz w:val="24"/>
+          <w:szCs w:val="24"/>
+        </w:rPr>
+        <w:t>)</w:t>
+      </w:r>
+      <w:r>
+        <w:rPr>
+          <w:sz w:val="24"/>
+          <w:szCs w:val="24"/>
+        </w:rPr>
+        <w:t>.</w:t>
+      </w:r>
+    </w:p>
+    <w:p>
+      <w:pPr>
+        <w:spacing w:line="360" w:lineRule="auto"/>
+        <w:ind w:left="720"/>
+        <w:jc w:val="both"/>
+        <w:rPr>
+          <w:sz w:val="24"/>
+          <w:szCs w:val="24"/>
+        </w:rPr>
+      </w:pPr>
+      <w:r>
+        <w:rPr>
+          <w:sz w:val="24"/>
+          <w:szCs w:val="24"/>
+        </w:rPr>
+        <w:t>Attach the appropriate univariate plot and briefly explain (2-3 sentences) why this plot makes you think that feature is informative.</w:t>
+      </w:r>
+    </w:p>
+    <w:p>
+      <w:pPr>
+        <w:pBdr>
+          <w:top w:val="nil"/>
+          <w:left w:val="nil"/>
+          <w:bottom w:val="nil"/>
+          <w:right w:val="nil"/>
+          <w:between w:val="nil"/>
+        </w:pBdr>
+        <w:spacing w:line="360" w:lineRule="auto"/>
+        <w:ind w:left="720"/>
+        <w:jc w:val="both"/>
+        <w:rPr>
+          <w:color w:val="156082" w:themeColor="accent1"/>
+          <w:sz w:val="24"/>
+          <w:szCs w:val="24"/>
+        </w:rPr>
+      </w:pPr>
+      <w:r>
+        <w:rPr>
+          <w:color w:val="156082" w:themeColor="accent1"/>
+          <w:sz w:val="24"/>
+          <w:szCs w:val="24"/>
+        </w:rPr>
+        <w:t xml:space="preserve">The feature we choose besides PCR_04 </w:t>
+      </w:r>
+      <w:r>
+        <w:rPr>
+          <w:color w:val="156082" w:themeColor="accent1"/>
+          <w:sz w:val="24"/>
+          <w:szCs w:val="24"/>
+        </w:rPr>
+        <w:t>PCR_0</w:t>
+      </w:r>
+      <w:r>
+        <w:rPr>
+          <w:color w:val="156082" w:themeColor="accent1"/>
+          <w:sz w:val="24"/>
+          <w:szCs w:val="24"/>
+        </w:rPr>
+        <w:t>9,</w:t>
+      </w:r>
+      <w:r>
+        <w:rPr>
+          <w:color w:val="156082" w:themeColor="accent1"/>
+          <w:sz w:val="24"/>
+          <w:szCs w:val="24"/>
+        </w:rPr>
+        <w:t xml:space="preserve"> is PCR_03. Since it demonstrates better distinction between spread values of 1 and -1</w:t>
+      </w:r>
+      <w:r>
+        <w:rPr>
+          <w:color w:val="156082" w:themeColor="accent1"/>
+          <w:sz w:val="24"/>
+          <w:szCs w:val="24"/>
+        </w:rPr>
+        <w:t xml:space="preserve"> than PCR_01 and PCR_02 for example</w:t>
+      </w:r>
+      <w:r>
+        <w:rPr>
+          <w:color w:val="156082" w:themeColor="accent1"/>
+          <w:sz w:val="24"/>
+          <w:szCs w:val="24"/>
+        </w:rPr>
+        <w:t>.</w:t>
+      </w:r>
+    </w:p>
+    <w:p>
+      <w:pPr>
+        <w:pBdr>
+          <w:top w:val="nil"/>
+          <w:left w:val="nil"/>
+          <w:bottom w:val="nil"/>
+          <w:right w:val="nil"/>
+          <w:between w:val="nil"/>
+        </w:pBdr>
+        <w:spacing w:line="360" w:lineRule="auto"/>
+        <w:ind w:left="720"/>
+        <w:jc w:val="both"/>
+        <w:rPr>
+          <w:color w:val="156082" w:themeColor="accent1"/>
+          <w:sz w:val="24"/>
+          <w:szCs w:val="24"/>
+        </w:rPr>
+      </w:pPr>
+      <w:r>
+        <w:rPr>
+          <w:color w:val="156082" w:themeColor="accent1"/>
+          <w:sz w:val="24"/>
+          <w:szCs w:val="24"/>
+        </w:rPr>
+        <w:drawing>
+          <wp:inline distT="0" distB="0" distL="0" distR="0" wp14:anchorId="33CAB5B7" wp14:editId="2A44C564">
+            <wp:extent cx="2788638" cy="2367915"/>
+            <wp:effectExtent l="0" t="0" r="0" b="0"/>
+            <wp:docPr id="70954110" name="Picture 1" descr="A graph of spreadsheet&#10;&#10;Description automatically generated"/>
+            <wp:cNvGraphicFramePr>
+              <a:graphicFrameLocks xmlns:a="http://schemas.openxmlformats.org/drawingml/2006/main" noChangeAspect="1"/>
+            </wp:cNvGraphicFramePr>
+            <a:graphic xmlns:a="http://schemas.openxmlformats.org/drawingml/2006/main">
+              <a:graphicData uri="http://schemas.openxmlformats.org/drawingml/2006/picture">
+                <pic:pic xmlns:pic="http://schemas.openxmlformats.org/drawingml/2006/picture">
+                  <pic:nvPicPr>
+                    <pic:cNvPr id="70954110" name="Picture 1" descr="A graph of spreadsheet&#10;&#10;Description automatically generated"/>
+                    <pic:cNvPicPr/>
+                  </pic:nvPicPr>
+                  <pic:blipFill>
+                    <a:blip r:embed="rId19"/>
+                    <a:stretch>
+                      <a:fillRect/>
+                    </a:stretch>
+                  </pic:blipFill>
+                  <pic:spPr>
+                    <a:xfrm>
+                      <a:off x="0" y="0"/>
+                      <a:ext cx="2820454" cy="2394931"/>
+                    </a:xfrm>
+                    <a:prstGeom prst="rect">
+                      <a:avLst/>
+                    </a:prstGeom>
+                  </pic:spPr>
+                </pic:pic>
+              </a:graphicData>
+            </a:graphic>
+          </wp:inline>
+        </w:drawing>
+      </w:r>
+    </w:p>
+    <w:p>
+      <w:pPr>
+        <w:numPr>
+          <w:ilvl w:val="0"/>
+          <w:numId w:val="1"/>
+        </w:numPr>
+        <w:pBdr>
+          <w:top w:val="nil"/>
+          <w:left w:val="nil"/>
+          <w:bottom w:val="nil"/>
+          <w:right w:val="nil"/>
+          <w:between w:val="nil"/>
+        </w:pBdr>
+        <w:spacing w:line="360" w:lineRule="auto"/>
+        <w:ind w:hanging="720"/>
+        <w:jc w:val="both"/>
+        <w:rPr>
+          <w:color w:val="000000"/>
+          <w:sz w:val="24"/>
+          <w:szCs w:val="24"/>
+        </w:rPr>
+      </w:pPr>
+      <w:r>
+        <w:rPr>
+          <w:color w:val="000000"/>
+          <w:sz w:val="24"/>
+          <w:szCs w:val="24"/>
+        </w:rPr>
+        <w:lastRenderedPageBreak/>
+        <w:t xml:space="preserve">According to the univariate analysis, name one feature that seems informative for predicting the </w:t>
+      </w:r>
+      <w:r>
+        <w:rPr>
+          <w:rFonts w:ascii="Courier New" w:eastAsia="Courier New" w:hAnsi="Courier New" w:cs="Courier New"/>
+          <w:color w:val="000000"/>
+          <w:sz w:val="24"/>
+          <w:szCs w:val="24"/>
+        </w:rPr>
+        <w:t>risk</w:t>
+      </w:r>
+      <w:r>
+        <w:rPr>
+          <w:color w:val="000000"/>
+          <w:sz w:val="24"/>
+          <w:szCs w:val="24"/>
+        </w:rPr>
+        <w:t xml:space="preserve"> target variable </w:t>
+      </w:r>
+      <w:r>
+        <w:rPr>
+          <w:color w:val="A6A6A6"/>
+          <w:sz w:val="24"/>
+          <w:szCs w:val="24"/>
+        </w:rPr>
+        <w:t>(other than the blood groups)</w:t>
+      </w:r>
+      <w:r>
+        <w:rPr>
+          <w:color w:val="000000"/>
+          <w:sz w:val="24"/>
+          <w:szCs w:val="24"/>
+        </w:rPr>
+        <w:t>.</w:t>
+      </w:r>
+    </w:p>
+    <w:p>
+      <w:pPr>
+        <w:pBdr>
+          <w:top w:val="nil"/>
+          <w:left w:val="nil"/>
+          <w:bottom w:val="nil"/>
+          <w:right w:val="nil"/>
+          <w:between w:val="nil"/>
+        </w:pBdr>
+        <w:spacing w:line="360" w:lineRule="auto"/>
+        <w:ind w:left="720"/>
+        <w:jc w:val="both"/>
+        <w:rPr>
+          <w:color w:val="000000"/>
+          <w:sz w:val="24"/>
+          <w:szCs w:val="24"/>
+        </w:rPr>
+      </w:pPr>
+      <w:r>
+        <w:rPr>
+          <w:color w:val="000000"/>
+          <w:sz w:val="24"/>
+          <w:szCs w:val="24"/>
+        </w:rPr>
+        <w:t>Attach the appropriate univariate plot and briefly explain (2-3 sentences) why this plot makes you think that feature is informative.</w:t>
+      </w:r>
+    </w:p>
+    <w:p>
+      <w:pPr>
+        <w:pBdr>
+          <w:top w:val="nil"/>
+          <w:left w:val="nil"/>
+          <w:bottom w:val="nil"/>
+          <w:right w:val="nil"/>
+          <w:between w:val="nil"/>
+        </w:pBdr>
+        <w:spacing w:line="360" w:lineRule="auto"/>
+        <w:ind w:left="720"/>
+        <w:jc w:val="both"/>
+        <w:rPr>
+          <w:color w:val="156082" w:themeColor="accent1"/>
+          <w:sz w:val="24"/>
+          <w:szCs w:val="24"/>
+        </w:rPr>
+      </w:pPr>
+      <w:r>
+        <w:rPr>
+          <w:color w:val="156082" w:themeColor="accent1"/>
+          <w:sz w:val="24"/>
+          <w:szCs w:val="24"/>
+        </w:rPr>
+        <w:t>We choose the feature PCR_10</w:t>
+      </w:r>
+      <w:r>
+        <w:rPr>
+          <w:color w:val="156082" w:themeColor="accent1"/>
+          <w:sz w:val="24"/>
+          <w:szCs w:val="24"/>
+        </w:rPr>
+        <w:t>, (can choose PCR_03 again) since again, for the most part it distinguishes</w:t>
+      </w:r>
+      <w:r>
+        <w:rPr>
+          <w:color w:val="156082" w:themeColor="accent1"/>
+          <w:sz w:val="24"/>
+          <w:szCs w:val="24"/>
+        </w:rPr>
+        <w:t xml:space="preserve"> better</w:t>
+      </w:r>
+      <w:r>
+        <w:rPr>
+          <w:color w:val="156082" w:themeColor="accent1"/>
+          <w:sz w:val="24"/>
+          <w:szCs w:val="24"/>
+        </w:rPr>
+        <w:t xml:space="preserve"> between risk values of </w:t>
+      </w:r>
+      <w:r>
+        <w:rPr>
+          <w:color w:val="156082" w:themeColor="accent1"/>
+          <w:sz w:val="24"/>
+          <w:szCs w:val="24"/>
+        </w:rPr>
+        <w:t>1 and -1 than other features.</w:t>
+      </w:r>
+    </w:p>
+    <w:p>
+      <w:pPr>
+        <w:pBdr>
+          <w:top w:val="nil"/>
+          <w:left w:val="nil"/>
+          <w:bottom w:val="nil"/>
+          <w:right w:val="nil"/>
+          <w:between w:val="nil"/>
+        </w:pBdr>
+        <w:spacing w:line="360" w:lineRule="auto"/>
+        <w:jc w:val="both"/>
+        <w:rPr>
+          <w:color w:val="156082" w:themeColor="accent1"/>
+          <w:sz w:val="24"/>
+          <w:szCs w:val="24"/>
+        </w:rPr>
+      </w:pPr>
+      <w:r>
+        <w:rPr>
+          <w:color w:val="156082" w:themeColor="accent1"/>
+          <w:sz w:val="24"/>
+          <w:szCs w:val="24"/>
+        </w:rPr>
+        <w:tab/>
+      </w:r>
+      <w:r>
+        <w:rPr>
+          <w:color w:val="156082" w:themeColor="accent1"/>
+          <w:sz w:val="24"/>
+          <w:szCs w:val="24"/>
+        </w:rPr>
+        <w:drawing>
+          <wp:inline distT="0" distB="0" distL="0" distR="0" wp14:anchorId="2A09CB21" wp14:editId="709EF1AE">
+            <wp:extent cx="2576439" cy="2278380"/>
+            <wp:effectExtent l="0" t="0" r="0" b="7620"/>
+            <wp:docPr id="552373070" name="Picture 1"/>
+            <wp:cNvGraphicFramePr>
+              <a:graphicFrameLocks xmlns:a="http://schemas.openxmlformats.org/drawingml/2006/main" noChangeAspect="1"/>
+            </wp:cNvGraphicFramePr>
+            <a:graphic xmlns:a="http://schemas.openxmlformats.org/drawingml/2006/main">
+              <a:graphicData uri="http://schemas.openxmlformats.org/drawingml/2006/picture">
+                <pic:pic xmlns:pic="http://schemas.openxmlformats.org/drawingml/2006/picture">
+                  <pic:nvPicPr>
+                    <pic:cNvPr id="552373070" name=""/>
+                    <pic:cNvPicPr/>
+                  </pic:nvPicPr>
+                  <pic:blipFill>
+                    <a:blip r:embed="rId20"/>
+                    <a:stretch>
+                      <a:fillRect/>
+                    </a:stretch>
+                  </pic:blipFill>
+                  <pic:spPr>
+                    <a:xfrm>
+                      <a:off x="0" y="0"/>
+                      <a:ext cx="2585819" cy="2286675"/>
+                    </a:xfrm>
+                    <a:prstGeom prst="rect">
+                      <a:avLst/>
+                    </a:prstGeom>
+                  </pic:spPr>
+                </pic:pic>
+              </a:graphicData>
+            </a:graphic>
+          </wp:inline>
+        </w:drawing>
+      </w:r>
+    </w:p>
+    <w:p>
+      <w:pPr>
+        <w:pBdr>
+          <w:top w:val="nil"/>
+          <w:left w:val="nil"/>
+          <w:bottom w:val="nil"/>
+          <w:right w:val="nil"/>
+          <w:between w:val="nil"/>
+        </w:pBdr>
+        <w:spacing w:line="360" w:lineRule="auto"/>
+        <w:jc w:val="both"/>
+        <w:rPr>
+          <w:color w:val="156082" w:themeColor="accent1"/>
+          <w:sz w:val="24"/>
+          <w:szCs w:val="24"/>
+        </w:rPr>
+      </w:pPr>
+    </w:p>
+    <w:p>
+      <w:pPr>
+        <w:numPr>
+          <w:ilvl w:val="0"/>
+          <w:numId w:val="1"/>
+        </w:numPr>
+        <w:pBdr>
+          <w:top w:val="nil"/>
+          <w:left w:val="nil"/>
+          <w:bottom w:val="nil"/>
+          <w:right w:val="nil"/>
+          <w:between w:val="nil"/>
+        </w:pBdr>
+        <w:spacing w:line="360" w:lineRule="auto"/>
+        <w:ind w:hanging="720"/>
+        <w:jc w:val="both"/>
+        <w:rPr>
+          <w:color w:val="000000"/>
+          <w:sz w:val="26"/>
+          <w:szCs w:val="26"/>
+        </w:rPr>
+      </w:pPr>
+      <w:r>
+        <w:rPr>
+          <w:color w:val="000000"/>
+          <w:sz w:val="24"/>
+          <w:szCs w:val="24"/>
+        </w:rPr>
+        <w:t xml:space="preserve">Split the (training) data based on the binary </w:t>
+      </w:r>
+      <w:proofErr w:type="spellStart"/>
+      <w:r>
+        <w:rPr>
+          <w:rFonts w:ascii="Courier New" w:eastAsia="Courier New" w:hAnsi="Courier New" w:cs="Courier New"/>
+          <w:color w:val="000000"/>
+          <w:sz w:val="24"/>
+          <w:szCs w:val="24"/>
+        </w:rPr>
+        <w:t>SpecialProperty</w:t>
+      </w:r>
+      <w:proofErr w:type="spellEnd"/>
+      <w:r>
+        <w:rPr>
+          <w:color w:val="000000"/>
+          <w:sz w:val="24"/>
+          <w:szCs w:val="24"/>
+        </w:rPr>
+        <w:t xml:space="preserve"> feature created in</w:t>
+      </w:r>
+      <w:r>
+        <w:rPr>
+          <w:b/>
+          <w:color w:val="000000"/>
+          <w:sz w:val="24"/>
+          <w:szCs w:val="24"/>
+        </w:rPr>
+        <w:t xml:space="preserve"> (Task </w:t>
+      </w:r>
+      <w:r>
+        <w:rPr>
+          <w:b/>
+          <w:sz w:val="24"/>
+          <w:szCs w:val="24"/>
+        </w:rPr>
+        <w:t>E</w:t>
+      </w:r>
+      <w:r>
+        <w:rPr>
+          <w:b/>
+          <w:color w:val="000000"/>
+          <w:sz w:val="24"/>
+          <w:szCs w:val="24"/>
+        </w:rPr>
+        <w:t>)</w:t>
+      </w:r>
+      <w:r>
+        <w:rPr>
+          <w:color w:val="000000"/>
+          <w:sz w:val="24"/>
+          <w:szCs w:val="24"/>
+        </w:rPr>
+        <w:t>. For each split, perform a bivariate analysis for the PCR features in the set</w:t>
+      </w:r>
+      <w:r>
+        <w:rPr>
+          <w:b/>
+          <w:color w:val="000000"/>
+          <w:sz w:val="24"/>
+          <w:szCs w:val="24"/>
+        </w:rPr>
+        <w:t xml:space="preserve">, </w:t>
+      </w:r>
+      <w:r>
+        <w:rPr>
+          <w:color w:val="000000"/>
+          <w:sz w:val="24"/>
+          <w:szCs w:val="24"/>
+        </w:rPr>
+        <w:t xml:space="preserve">in relation to the </w:t>
+      </w:r>
+      <w:r>
+        <w:rPr>
+          <w:rFonts w:ascii="Courier New" w:eastAsia="Courier New" w:hAnsi="Courier New" w:cs="Courier New"/>
+          <w:color w:val="000000"/>
+          <w:sz w:val="24"/>
+          <w:szCs w:val="24"/>
+        </w:rPr>
+        <w:t>risk</w:t>
+      </w:r>
+      <w:r>
+        <w:rPr>
+          <w:color w:val="000000"/>
+          <w:sz w:val="24"/>
+          <w:szCs w:val="24"/>
         </w:rPr>
         <w:t xml:space="preserve">. </w:t>
       </w:r>
       <w:r>
         <w:rPr>
-          <w:rFonts w:asciiTheme="minorBidi" w:hAnsiTheme="minorBidi" w:cstheme="minorBidi"/>
-          <w:color w:val="156082" w:themeColor="accent1"/>
-        </w:rPr>
-        <w:t xml:space="preserve">Those differences </w:t>
-      </w:r>
-      <w:r>
-        <w:rPr>
-          <w:rFonts w:asciiTheme="minorBidi" w:hAnsiTheme="minorBidi" w:cstheme="minorBidi"/>
-          <w:color w:val="156082" w:themeColor="accent1"/>
-        </w:rPr>
-        <w:t xml:space="preserve">means that min-max scaling will compress the uniform feature </w:t>
-      </w:r>
-      <w:r>
-        <w:rPr>
-          <w:rFonts w:asciiTheme="minorBidi" w:hAnsiTheme="minorBidi" w:cstheme="minorBidi"/>
-          <w:color w:val="156082" w:themeColor="accent1"/>
-        </w:rPr>
-        <w:t>consistently,</w:t>
-      </w:r>
-      <w:r>
-        <w:rPr>
-          <w:rFonts w:asciiTheme="minorBidi" w:hAnsiTheme="minorBidi" w:cstheme="minorBidi"/>
-          <w:color w:val="156082" w:themeColor="accent1"/>
-        </w:rPr>
-        <w:t xml:space="preserve"> but </w:t>
-      </w:r>
-      <w:r>
-        <w:rPr>
-          <w:rFonts w:asciiTheme="minorBidi" w:hAnsiTheme="minorBidi" w:cstheme="minorBidi"/>
-          <w:color w:val="156082" w:themeColor="accent1"/>
-        </w:rPr>
-        <w:t xml:space="preserve">it </w:t>
-      </w:r>
-      <w:r>
-        <w:rPr>
-          <w:rFonts w:asciiTheme="minorBidi" w:hAnsiTheme="minorBidi" w:cstheme="minorBidi"/>
-          <w:color w:val="156082" w:themeColor="accent1"/>
-          <w:lang w:val="en-IL"/>
-        </w:rPr>
-        <w:t>will</w:t>
-      </w:r>
-      <w:r>
-        <w:rPr>
-          <w:rFonts w:asciiTheme="minorBidi" w:hAnsiTheme="minorBidi" w:cstheme="minorBidi"/>
-          <w:color w:val="156082" w:themeColor="accent1"/>
-        </w:rPr>
-        <w:t xml:space="preserve"> distort the chi-squared feature's distribution, </w:t>
-      </w:r>
-      <w:r>
-        <w:rPr>
-          <w:rFonts w:asciiTheme="minorBidi" w:hAnsiTheme="minorBidi" w:cstheme="minorBidi"/>
-          <w:color w:val="156082" w:themeColor="accent1"/>
-        </w:rPr>
-        <w:t xml:space="preserve">by taking </w:t>
-      </w:r>
-      <w:r>
-        <w:rPr>
-          <w:rFonts w:asciiTheme="minorBidi" w:hAnsiTheme="minorBidi" w:cstheme="minorBidi"/>
-          <w:color w:val="156082" w:themeColor="accent1"/>
-        </w:rPr>
-        <w:t>most values into a small range and overemphasizing outliers</w:t>
-      </w:r>
-      <w:r>
-        <w:rPr>
-          <w:rFonts w:asciiTheme="minorBidi" w:hAnsiTheme="minorBidi" w:cstheme="minorBidi"/>
-          <w:color w:val="156082" w:themeColor="accent1"/>
+          <w:color w:val="A6A6A6"/>
+          <w:sz w:val="24"/>
+          <w:szCs w:val="24"/>
+        </w:rPr>
+        <w:t xml:space="preserve">This means you should produce two “matrices” of plots, one for each blood group. Each matrix should contain 4x4 subplots, representing all possible pairs of PCR features in the set. </w:t>
+      </w:r>
+      <w:r>
+        <w:rPr>
+          <w:color w:val="A6A6A6"/>
+          <w:sz w:val="24"/>
+          <w:szCs w:val="24"/>
+          <w:u w:val="single"/>
+        </w:rPr>
+        <w:t>Do not</w:t>
+      </w:r>
+      <w:r>
+        <w:rPr>
+          <w:color w:val="A6A6A6"/>
+          <w:sz w:val="24"/>
+          <w:szCs w:val="24"/>
+        </w:rPr>
+        <w:t xml:space="preserve"> include these plots in your report.</w:t>
+      </w:r>
+    </w:p>
+    <w:p>
+      <w:pPr>
+        <w:pBdr>
+          <w:top w:val="nil"/>
+          <w:left w:val="nil"/>
+          <w:bottom w:val="nil"/>
+          <w:right w:val="nil"/>
+          <w:between w:val="nil"/>
+        </w:pBdr>
+        <w:spacing w:line="360" w:lineRule="auto"/>
+        <w:ind w:left="720"/>
+        <w:jc w:val="both"/>
+        <w:rPr>
+          <w:color w:val="000000"/>
+          <w:sz w:val="24"/>
+          <w:szCs w:val="24"/>
+        </w:rPr>
+      </w:pPr>
+      <w:r>
+        <w:rPr>
+          <w:color w:val="000000"/>
+          <w:sz w:val="24"/>
+          <w:szCs w:val="24"/>
+        </w:rPr>
+        <w:t xml:space="preserve">According to those plots, choose a pair of </w:t>
+      </w:r>
+      <w:r>
+        <w:rPr>
+          <w:rFonts w:ascii="Courier New" w:eastAsia="Courier New" w:hAnsi="Courier New" w:cs="Courier New"/>
+          <w:color w:val="000000"/>
+          <w:sz w:val="24"/>
+          <w:szCs w:val="24"/>
+        </w:rPr>
+        <w:t>PCR</w:t>
+      </w:r>
+      <w:r>
+        <w:rPr>
+          <w:b/>
+          <w:color w:val="808080"/>
+          <w:sz w:val="24"/>
+          <w:szCs w:val="24"/>
+        </w:rPr>
+        <w:t xml:space="preserve"> </w:t>
+      </w:r>
+      <w:r>
+        <w:rPr>
+          <w:color w:val="000000"/>
+          <w:sz w:val="24"/>
+          <w:szCs w:val="24"/>
+        </w:rPr>
+        <w:t>features that could</w:t>
+      </w:r>
+      <w:r>
+        <w:rPr>
+          <w:b/>
+          <w:color w:val="808080"/>
+          <w:sz w:val="24"/>
+          <w:szCs w:val="24"/>
+        </w:rPr>
+        <w:t xml:space="preserve"> </w:t>
+      </w:r>
+      <w:r>
+        <w:rPr>
+          <w:color w:val="000000"/>
+          <w:sz w:val="24"/>
+          <w:szCs w:val="24"/>
+        </w:rPr>
+        <w:t xml:space="preserve">be helpful </w:t>
+      </w:r>
+      <w:r>
+        <w:rPr>
+          <w:color w:val="000000"/>
+          <w:sz w:val="24"/>
+          <w:szCs w:val="24"/>
+        </w:rPr>
+        <w:br/>
+        <w:t xml:space="preserve">for predicting the </w:t>
+      </w:r>
+      <w:r>
+        <w:rPr>
+          <w:rFonts w:ascii="Courier New" w:eastAsia="Courier New" w:hAnsi="Courier New" w:cs="Courier New"/>
+          <w:color w:val="000000"/>
+          <w:sz w:val="24"/>
+          <w:szCs w:val="24"/>
+        </w:rPr>
+        <w:t>risk</w:t>
+      </w:r>
+      <w:r>
+        <w:rPr>
+          <w:color w:val="000000"/>
+          <w:sz w:val="24"/>
+          <w:szCs w:val="24"/>
+        </w:rPr>
+        <w:t xml:space="preserve"> (with the partition according to the </w:t>
+      </w:r>
+      <w:proofErr w:type="spellStart"/>
+      <w:r>
+        <w:rPr>
+          <w:rFonts w:ascii="Courier New" w:eastAsia="Courier New" w:hAnsi="Courier New" w:cs="Courier New"/>
+          <w:color w:val="000000"/>
+          <w:sz w:val="24"/>
+          <w:szCs w:val="24"/>
+        </w:rPr>
+        <w:t>SpecialProperty</w:t>
+      </w:r>
+      <w:proofErr w:type="spellEnd"/>
+      <w:r>
+        <w:rPr>
+          <w:color w:val="000000"/>
+          <w:sz w:val="24"/>
+          <w:szCs w:val="24"/>
+        </w:rPr>
+        <w:t xml:space="preserve">). </w:t>
+      </w:r>
+      <w:r>
+        <w:rPr>
+          <w:color w:val="000000"/>
+          <w:sz w:val="24"/>
+          <w:szCs w:val="24"/>
+        </w:rPr>
+        <w:br/>
+        <w:t xml:space="preserve">What </w:t>
+      </w:r>
+      <w:r>
+        <w:rPr>
+          <w:rFonts w:ascii="Courier New" w:eastAsia="Courier New" w:hAnsi="Courier New" w:cs="Courier New"/>
+          <w:color w:val="000000"/>
+          <w:sz w:val="24"/>
+          <w:szCs w:val="24"/>
+        </w:rPr>
+        <w:t>PCR</w:t>
+      </w:r>
+      <w:r>
+        <w:rPr>
+          <w:color w:val="000000"/>
+          <w:sz w:val="24"/>
+          <w:szCs w:val="24"/>
+        </w:rPr>
+        <w:t xml:space="preserve"> features did you choose? And why?</w:t>
+      </w:r>
+    </w:p>
+    <w:p>
+      <w:pPr>
+        <w:pBdr>
+          <w:top w:val="nil"/>
+          <w:left w:val="nil"/>
+          <w:bottom w:val="nil"/>
+          <w:right w:val="nil"/>
+          <w:between w:val="nil"/>
+        </w:pBdr>
+        <w:spacing w:line="360" w:lineRule="auto"/>
+        <w:ind w:left="720"/>
+        <w:jc w:val="both"/>
+        <w:rPr>
+          <w:color w:val="000000"/>
+          <w:sz w:val="24"/>
+          <w:szCs w:val="24"/>
+        </w:rPr>
+      </w:pPr>
+    </w:p>
+    <w:p>
+      <w:pPr>
+        <w:pBdr>
+          <w:top w:val="nil"/>
+          <w:left w:val="nil"/>
+          <w:bottom w:val="nil"/>
+          <w:right w:val="nil"/>
+          <w:between w:val="nil"/>
+        </w:pBdr>
+        <w:spacing w:line="360" w:lineRule="auto"/>
+        <w:ind w:left="720"/>
+        <w:jc w:val="both"/>
+        <w:rPr>
+          <w:color w:val="156082" w:themeColor="accent1"/>
+          <w:sz w:val="24"/>
+          <w:szCs w:val="24"/>
+        </w:rPr>
+      </w:pPr>
+      <w:r>
+        <w:rPr>
+          <w:color w:val="156082" w:themeColor="accent1"/>
+          <w:sz w:val="24"/>
+          <w:szCs w:val="24"/>
+        </w:rPr>
+        <w:t xml:space="preserve">The pair of features we will choose are PCR_03, </w:t>
+      </w:r>
+      <w:r>
+        <w:rPr>
+          <w:color w:val="156082" w:themeColor="accent1"/>
+          <w:sz w:val="24"/>
+          <w:szCs w:val="24"/>
+        </w:rPr>
+        <w:t>PCR_</w:t>
+      </w:r>
+      <w:proofErr w:type="gramStart"/>
+      <w:r>
+        <w:rPr>
+          <w:color w:val="156082" w:themeColor="accent1"/>
+          <w:sz w:val="24"/>
+          <w:szCs w:val="24"/>
+        </w:rPr>
+        <w:t>0</w:t>
+      </w:r>
+      <w:r>
+        <w:rPr>
+          <w:color w:val="156082" w:themeColor="accent1"/>
+          <w:sz w:val="24"/>
+          <w:szCs w:val="24"/>
+        </w:rPr>
+        <w:t>5</w:t>
+      </w:r>
+      <w:r>
+        <w:rPr>
+          <w:color w:val="156082" w:themeColor="accent1"/>
+          <w:sz w:val="24"/>
+          <w:szCs w:val="24"/>
+        </w:rPr>
+        <w:t xml:space="preserve"> .</w:t>
+      </w:r>
+      <w:proofErr w:type="gramEnd"/>
+      <w:r>
+        <w:rPr>
+          <w:color w:val="156082" w:themeColor="accent1"/>
+          <w:sz w:val="24"/>
+          <w:szCs w:val="24"/>
+        </w:rPr>
+        <w:t xml:space="preserve"> </w:t>
+      </w:r>
+      <w:proofErr w:type="spellStart"/>
+      <w:proofErr w:type="gramStart"/>
+      <w:r>
+        <w:rPr>
+          <w:color w:val="156082" w:themeColor="accent1"/>
+          <w:sz w:val="24"/>
+          <w:szCs w:val="24"/>
+        </w:rPr>
+        <w:t>Sice</w:t>
+      </w:r>
+      <w:proofErr w:type="spellEnd"/>
+      <w:proofErr w:type="gramEnd"/>
+      <w:r>
+        <w:rPr>
+          <w:color w:val="156082" w:themeColor="accent1"/>
+          <w:sz w:val="24"/>
+          <w:szCs w:val="24"/>
+        </w:rPr>
+        <w:t xml:space="preserve"> they separate the risk target well regardless of the </w:t>
+      </w:r>
+      <w:proofErr w:type="spellStart"/>
+      <w:r>
+        <w:rPr>
+          <w:color w:val="156082" w:themeColor="accent1"/>
+          <w:sz w:val="24"/>
+          <w:szCs w:val="24"/>
+        </w:rPr>
+        <w:t>SpecialProperty</w:t>
+      </w:r>
+      <w:proofErr w:type="spellEnd"/>
+      <w:r>
+        <w:rPr>
+          <w:color w:val="156082" w:themeColor="accent1"/>
+          <w:sz w:val="24"/>
+          <w:szCs w:val="24"/>
+        </w:rPr>
+        <w:t xml:space="preserve"> value.</w:t>
+      </w:r>
+    </w:p>
+    <w:p>
+      <w:pPr>
+        <w:pBdr>
+          <w:top w:val="nil"/>
+          <w:left w:val="nil"/>
+          <w:bottom w:val="nil"/>
+          <w:right w:val="nil"/>
+          <w:between w:val="nil"/>
+        </w:pBdr>
+        <w:spacing w:line="360" w:lineRule="auto"/>
+        <w:ind w:left="720"/>
+        <w:jc w:val="both"/>
+        <w:rPr>
+          <w:color w:val="156082" w:themeColor="accent1"/>
+          <w:sz w:val="24"/>
+          <w:szCs w:val="24"/>
+        </w:rPr>
+      </w:pPr>
+      <w:r>
+        <w:rPr>
+          <w:color w:val="156082" w:themeColor="accent1"/>
+          <w:sz w:val="24"/>
+          <w:szCs w:val="24"/>
+        </w:rPr>
+        <w:t xml:space="preserve">Other pairs seem to separate well if the </w:t>
+      </w:r>
+      <w:proofErr w:type="spellStart"/>
+      <w:r>
+        <w:rPr>
+          <w:color w:val="156082" w:themeColor="accent1"/>
+          <w:sz w:val="24"/>
+          <w:szCs w:val="24"/>
+        </w:rPr>
+        <w:t>SpecialProperty</w:t>
+      </w:r>
+      <w:proofErr w:type="spellEnd"/>
+      <w:r>
+        <w:rPr>
+          <w:color w:val="156082" w:themeColor="accent1"/>
+          <w:sz w:val="24"/>
+          <w:szCs w:val="24"/>
+        </w:rPr>
+        <w:t xml:space="preserve"> holds but not so well if it doesn’t. or </w:t>
+      </w:r>
+      <w:r>
+        <w:rPr>
+          <w:color w:val="156082" w:themeColor="accent1"/>
+          <w:sz w:val="24"/>
+          <w:szCs w:val="24"/>
+        </w:rPr>
+        <w:t>vice versa</w:t>
+      </w:r>
+      <w:r>
+        <w:rPr>
+          <w:color w:val="156082" w:themeColor="accent1"/>
+          <w:sz w:val="24"/>
+          <w:szCs w:val="24"/>
         </w:rPr>
         <w:t>.</w:t>
       </w:r>
-      <w:r>
-        <w:rPr>
-          <w:rFonts w:asciiTheme="minorBidi" w:hAnsiTheme="minorBidi" w:cstheme="minorBidi"/>
-          <w:color w:val="156082" w:themeColor="accent1"/>
-        </w:rPr>
-        <w:t xml:space="preserve"> So</w:t>
-      </w:r>
-      <w:r>
-        <w:rPr>
-          <w:rFonts w:asciiTheme="minorBidi" w:hAnsiTheme="minorBidi" w:cstheme="minorBidi"/>
-          <w:color w:val="156082" w:themeColor="accent1"/>
-        </w:rPr>
-        <w:t xml:space="preserve"> the </w:t>
-      </w:r>
-      <w:r>
-        <w:rPr>
-          <w:rFonts w:asciiTheme="minorBidi" w:hAnsiTheme="minorBidi" w:cstheme="minorBidi"/>
-          <w:color w:val="156082" w:themeColor="accent1"/>
-        </w:rPr>
-        <w:t>normalized</w:t>
-      </w:r>
-      <w:r>
-        <w:rPr>
-          <w:rFonts w:asciiTheme="minorBidi" w:hAnsiTheme="minorBidi" w:cstheme="minorBidi"/>
-          <w:color w:val="156082" w:themeColor="accent1"/>
+    </w:p>
+    <w:p>
+      <w:pPr>
+        <w:pBdr>
+          <w:top w:val="nil"/>
+          <w:left w:val="nil"/>
+          <w:bottom w:val="nil"/>
+          <w:right w:val="nil"/>
+          <w:between w:val="nil"/>
+        </w:pBdr>
+        <w:spacing w:line="360" w:lineRule="auto"/>
+        <w:jc w:val="both"/>
+        <w:rPr>
+          <w:color w:val="156082" w:themeColor="accent1"/>
+          <w:sz w:val="24"/>
+          <w:szCs w:val="24"/>
+        </w:rPr>
+      </w:pPr>
+    </w:p>
+    <w:p>
+      <w:pPr>
+        <w:rPr>
+          <w:color w:val="156082" w:themeColor="accent1"/>
+          <w:sz w:val="24"/>
+          <w:szCs w:val="24"/>
+        </w:rPr>
+      </w:pPr>
+    </w:p>
+    <w:p>
+      <w:pPr>
+        <w:numPr>
+          <w:ilvl w:val="0"/>
+          <w:numId w:val="1"/>
+        </w:numPr>
+        <w:pBdr>
+          <w:top w:val="nil"/>
+          <w:left w:val="nil"/>
+          <w:bottom w:val="nil"/>
+          <w:right w:val="nil"/>
+          <w:between w:val="nil"/>
+        </w:pBdr>
+        <w:spacing w:line="360" w:lineRule="auto"/>
+        <w:ind w:hanging="720"/>
+        <w:jc w:val="both"/>
+        <w:rPr>
+          <w:color w:val="000000"/>
+          <w:sz w:val="24"/>
+          <w:szCs w:val="24"/>
+        </w:rPr>
+      </w:pPr>
+      <w:r>
+        <w:rPr>
+          <w:color w:val="000000"/>
+          <w:sz w:val="24"/>
+          <w:szCs w:val="24"/>
+        </w:rPr>
+        <w:lastRenderedPageBreak/>
+        <w:t xml:space="preserve">For the pair of </w:t>
+      </w:r>
+      <w:r>
+        <w:rPr>
+          <w:rFonts w:ascii="Courier New" w:eastAsia="Courier New" w:hAnsi="Courier New" w:cs="Courier New"/>
+          <w:color w:val="000000"/>
+          <w:sz w:val="24"/>
+          <w:szCs w:val="24"/>
+        </w:rPr>
+        <w:t>PCR</w:t>
+      </w:r>
+      <w:r>
+        <w:rPr>
+          <w:b/>
+          <w:color w:val="808080"/>
+          <w:sz w:val="24"/>
+          <w:szCs w:val="24"/>
         </w:rPr>
         <w:t xml:space="preserve"> </w:t>
       </w:r>
       <w:r>
         <w:rPr>
-          <w:rFonts w:asciiTheme="minorBidi" w:hAnsiTheme="minorBidi" w:cstheme="minorBidi"/>
-          <w:color w:val="156082" w:themeColor="accent1"/>
-        </w:rPr>
-        <w:t xml:space="preserve">won’t be </w:t>
-      </w:r>
-      <w:r>
-        <w:rPr>
-          <w:rFonts w:asciiTheme="minorBidi" w:hAnsiTheme="minorBidi" w:cstheme="minorBidi"/>
-          <w:color w:val="156082" w:themeColor="accent1"/>
-        </w:rPr>
-        <w:t>on a comparable scale, which can confuse the model and hurt its performance.</w:t>
-      </w:r>
-    </w:p>
-    <w:p>
-      <w:pPr>
-        <w:rPr>
-          <w:rFonts w:asciiTheme="minorBidi" w:hAnsiTheme="minorBidi" w:cstheme="minorBidi"/>
-          <w:color w:val="000000" w:themeColor="text1"/>
-        </w:rPr>
-      </w:pPr>
-    </w:p>
-    <w:p>
-      <w:pPr>
-        <w:rPr>
-          <w:rFonts w:asciiTheme="minorBidi" w:hAnsiTheme="minorBidi" w:cstheme="minorBidi"/>
-          <w:color w:val="000000" w:themeColor="text1"/>
-        </w:rPr>
-      </w:pPr>
-    </w:p>
-    <w:p>
-      <w:pPr>
-        <w:rPr>
-          <w:rFonts w:asciiTheme="minorBidi" w:hAnsiTheme="minorBidi" w:cstheme="minorBidi"/>
-          <w:color w:val="000000" w:themeColor="text1"/>
-        </w:rPr>
-      </w:pPr>
-    </w:p>
-    <w:p>
-      <w:pPr>
-        <w:rPr>
-          <w:rFonts w:asciiTheme="minorBidi" w:hAnsiTheme="minorBidi" w:cstheme="minorBidi"/>
-          <w:color w:val="156082" w:themeColor="accent1"/>
-        </w:rPr>
-      </w:pPr>
+          <w:color w:val="000000"/>
+          <w:sz w:val="24"/>
+          <w:szCs w:val="24"/>
+        </w:rPr>
+        <w:t xml:space="preserve">features you chose in </w:t>
+      </w:r>
+      <w:r>
+        <w:rPr>
+          <w:b/>
+          <w:sz w:val="24"/>
+          <w:szCs w:val="24"/>
+        </w:rPr>
+        <w:t>(Q16)</w:t>
+      </w:r>
+      <w:r>
+        <w:rPr>
+          <w:color w:val="000000"/>
+          <w:sz w:val="24"/>
+          <w:szCs w:val="24"/>
+        </w:rPr>
+        <w:t xml:space="preserve">, create three </w:t>
+      </w:r>
+      <w:proofErr w:type="spellStart"/>
+      <w:proofErr w:type="gramStart"/>
+      <w:r>
+        <w:rPr>
+          <w:rFonts w:ascii="Courier New" w:eastAsia="Courier New" w:hAnsi="Courier New" w:cs="Courier New"/>
+          <w:color w:val="000000"/>
+          <w:sz w:val="24"/>
+          <w:szCs w:val="24"/>
+        </w:rPr>
+        <w:t>jointplot</w:t>
+      </w:r>
+      <w:r>
+        <w:rPr>
+          <w:color w:val="000000"/>
+          <w:sz w:val="24"/>
+          <w:szCs w:val="24"/>
+        </w:rPr>
+        <w:t>s</w:t>
+      </w:r>
+      <w:proofErr w:type="spellEnd"/>
+      <w:proofErr w:type="gramEnd"/>
+      <w:r>
+        <w:rPr>
+          <w:color w:val="000000"/>
+          <w:sz w:val="24"/>
+          <w:szCs w:val="24"/>
+        </w:rPr>
+        <w:t xml:space="preserve"> </w:t>
+      </w:r>
+      <w:r>
+        <w:rPr>
+          <w:color w:val="A6A6A6"/>
+          <w:sz w:val="24"/>
+          <w:szCs w:val="24"/>
+        </w:rPr>
+        <w:t>(see Tutorial 01)</w:t>
+      </w:r>
+      <w:r>
+        <w:rPr>
+          <w:color w:val="000000"/>
+          <w:sz w:val="24"/>
+          <w:szCs w:val="24"/>
+        </w:rPr>
+        <w:t xml:space="preserve">, all conditioned on the </w:t>
+      </w:r>
+      <w:r>
+        <w:rPr>
+          <w:rFonts w:ascii="Courier New" w:eastAsia="Courier New" w:hAnsi="Courier New" w:cs="Courier New"/>
+          <w:color w:val="000000"/>
+          <w:sz w:val="24"/>
+          <w:szCs w:val="24"/>
+        </w:rPr>
+        <w:t>risk</w:t>
+      </w:r>
+      <w:r>
+        <w:rPr>
+          <w:color w:val="000000"/>
+          <w:sz w:val="24"/>
+          <w:szCs w:val="24"/>
+        </w:rPr>
+        <w:t xml:space="preserve"> variable. The first </w:t>
+      </w:r>
+      <w:proofErr w:type="spellStart"/>
+      <w:r>
+        <w:rPr>
+          <w:rFonts w:ascii="Courier New" w:eastAsia="Courier New" w:hAnsi="Courier New" w:cs="Courier New"/>
+          <w:color w:val="000000"/>
+          <w:sz w:val="24"/>
+          <w:szCs w:val="24"/>
+        </w:rPr>
+        <w:t>jointplot</w:t>
+      </w:r>
+      <w:proofErr w:type="spellEnd"/>
+      <w:r>
+        <w:rPr>
+          <w:color w:val="000000"/>
+          <w:sz w:val="24"/>
+          <w:szCs w:val="24"/>
+        </w:rPr>
+        <w:t xml:space="preserve"> should include only the data in the first blood group you created in </w:t>
+      </w:r>
+      <w:r>
+        <w:rPr>
+          <w:b/>
+          <w:color w:val="000000"/>
+          <w:sz w:val="24"/>
+          <w:szCs w:val="24"/>
+        </w:rPr>
+        <w:t xml:space="preserve">(Task </w:t>
+      </w:r>
+      <w:r>
+        <w:rPr>
+          <w:b/>
+          <w:sz w:val="24"/>
+          <w:szCs w:val="24"/>
+        </w:rPr>
+        <w:t>E</w:t>
+      </w:r>
+      <w:r>
+        <w:rPr>
+          <w:b/>
+          <w:color w:val="000000"/>
+          <w:sz w:val="24"/>
+          <w:szCs w:val="24"/>
+        </w:rPr>
+        <w:t>)</w:t>
+      </w:r>
+      <w:r>
+        <w:rPr>
+          <w:color w:val="000000"/>
+          <w:sz w:val="24"/>
+          <w:szCs w:val="24"/>
+        </w:rPr>
+        <w:t xml:space="preserve">, </w:t>
+      </w:r>
+      <w:r>
+        <w:rPr>
+          <w:rFonts w:ascii="Courier New" w:eastAsia="Courier New" w:hAnsi="Courier New" w:cs="Courier New"/>
+          <w:color w:val="000000"/>
+          <w:sz w:val="21"/>
+          <w:szCs w:val="21"/>
+        </w:rPr>
+        <w:t>{O+, B+}</w:t>
+      </w:r>
+      <w:r>
+        <w:rPr>
+          <w:color w:val="000000"/>
+          <w:sz w:val="24"/>
+          <w:szCs w:val="24"/>
+        </w:rPr>
+        <w:t xml:space="preserve">. The second </w:t>
+      </w:r>
+      <w:proofErr w:type="spellStart"/>
+      <w:proofErr w:type="gramStart"/>
+      <w:r>
+        <w:rPr>
+          <w:rFonts w:ascii="Courier New" w:eastAsia="Courier New" w:hAnsi="Courier New" w:cs="Courier New"/>
+          <w:color w:val="000000"/>
+          <w:sz w:val="24"/>
+          <w:szCs w:val="24"/>
+        </w:rPr>
+        <w:t>jointplot</w:t>
+      </w:r>
+      <w:proofErr w:type="spellEnd"/>
+      <w:proofErr w:type="gramEnd"/>
+      <w:r>
+        <w:rPr>
+          <w:color w:val="000000"/>
+          <w:sz w:val="24"/>
+          <w:szCs w:val="24"/>
+        </w:rPr>
+        <w:t xml:space="preserve"> should include only the data in the other blood group. The third </w:t>
+      </w:r>
+      <w:proofErr w:type="spellStart"/>
+      <w:proofErr w:type="gramStart"/>
+      <w:r>
+        <w:rPr>
+          <w:rFonts w:ascii="Courier New" w:eastAsia="Courier New" w:hAnsi="Courier New" w:cs="Courier New"/>
+          <w:color w:val="000000"/>
+          <w:sz w:val="24"/>
+          <w:szCs w:val="24"/>
+        </w:rPr>
+        <w:t>jointplot</w:t>
+      </w:r>
+      <w:proofErr w:type="spellEnd"/>
+      <w:proofErr w:type="gramEnd"/>
+      <w:r>
+        <w:rPr>
+          <w:b/>
+          <w:color w:val="000000"/>
+          <w:sz w:val="24"/>
+          <w:szCs w:val="24"/>
+        </w:rPr>
+        <w:t xml:space="preserve"> </w:t>
+      </w:r>
+      <w:r>
+        <w:rPr>
+          <w:color w:val="000000"/>
+          <w:sz w:val="24"/>
+          <w:szCs w:val="24"/>
+        </w:rPr>
+        <w:t>should be for the full data, without partitioning to blood groups.</w:t>
+      </w:r>
+    </w:p>
+    <w:p>
+      <w:pPr>
+        <w:pBdr>
+          <w:top w:val="nil"/>
+          <w:left w:val="nil"/>
+          <w:bottom w:val="nil"/>
+          <w:right w:val="nil"/>
+          <w:between w:val="nil"/>
+        </w:pBdr>
+        <w:spacing w:line="360" w:lineRule="auto"/>
+        <w:ind w:left="720"/>
+        <w:jc w:val="both"/>
+        <w:rPr>
+          <w:color w:val="A6A6A6"/>
+        </w:rPr>
+      </w:pPr>
+      <w:r>
+        <w:rPr>
+          <w:color w:val="000000"/>
+          <w:sz w:val="24"/>
+          <w:szCs w:val="24"/>
+        </w:rPr>
+        <w:t xml:space="preserve">Attach the 3 resulting plots to your report. </w:t>
+      </w:r>
+      <w:r>
+        <w:rPr>
+          <w:color w:val="A6A6A6"/>
+        </w:rPr>
+        <w:t>Remember to have grids, titles, and axis-labels.</w:t>
+      </w:r>
+    </w:p>
+    <w:p>
+      <w:pPr>
+        <w:rPr>
+          <w:rFonts w:asciiTheme="minorBidi" w:hAnsiTheme="minorBidi" w:cstheme="minorBidi"/>
+          <w:color w:val="156082" w:themeColor="accent1"/>
+        </w:rPr>
+      </w:pPr>
+      <w:r>
+        <w:rPr>
+          <w:rFonts w:asciiTheme="minorBidi" w:hAnsiTheme="minorBidi" w:cstheme="minorBidi"/>
+          <w:color w:val="156082" w:themeColor="accent1"/>
+        </w:rPr>
+        <w:tab/>
+      </w:r>
+      <w:r>
+        <w:rPr>
+          <w:rFonts w:asciiTheme="minorBidi" w:hAnsiTheme="minorBidi" w:cstheme="minorBidi"/>
+          <w:color w:val="156082" w:themeColor="accent1"/>
+        </w:rPr>
+        <w:t>The plots:</w:t>
+      </w:r>
+    </w:p>
+    <w:p>
+      <w:pPr>
+        <w:rPr>
+          <w:rFonts w:asciiTheme="minorBidi" w:hAnsiTheme="minorBidi" w:cstheme="minorBidi"/>
+          <w:color w:val="156082" w:themeColor="accent1"/>
+        </w:rPr>
+      </w:pPr>
+      <w:r>
+        <w:rPr>
+          <w:rFonts w:asciiTheme="minorBidi" w:hAnsiTheme="minorBidi" w:cstheme="minorBidi"/>
+          <w:color w:val="156082" w:themeColor="accent1"/>
+        </w:rPr>
+        <w:drawing>
+          <wp:inline distT="0" distB="0" distL="0" distR="0" wp14:anchorId="7864F5F4" wp14:editId="3312FC73">
+            <wp:extent cx="2986601" cy="2682240"/>
+            <wp:effectExtent l="0" t="0" r="4445" b="3810"/>
+            <wp:docPr id="1141764224" name="Picture 1" descr="A graph of blood group&#10;&#10;Description automatically generated"/>
+            <wp:cNvGraphicFramePr>
+              <a:graphicFrameLocks xmlns:a="http://schemas.openxmlformats.org/drawingml/2006/main" noChangeAspect="1"/>
+            </wp:cNvGraphicFramePr>
+            <a:graphic xmlns:a="http://schemas.openxmlformats.org/drawingml/2006/main">
+              <a:graphicData uri="http://schemas.openxmlformats.org/drawingml/2006/picture">
+                <pic:pic xmlns:pic="http://schemas.openxmlformats.org/drawingml/2006/picture">
+                  <pic:nvPicPr>
+                    <pic:cNvPr id="1141764224" name="Picture 1" descr="A graph of blood group&#10;&#10;Description automatically generated"/>
+                    <pic:cNvPicPr/>
+                  </pic:nvPicPr>
+                  <pic:blipFill>
+                    <a:blip r:embed="rId21"/>
+                    <a:stretch>
+                      <a:fillRect/>
+                    </a:stretch>
+                  </pic:blipFill>
+                  <pic:spPr>
+                    <a:xfrm>
+                      <a:off x="0" y="0"/>
+                      <a:ext cx="3015983" cy="2708628"/>
+                    </a:xfrm>
+                    <a:prstGeom prst="rect">
+                      <a:avLst/>
+                    </a:prstGeom>
+                  </pic:spPr>
+                </pic:pic>
+              </a:graphicData>
+            </a:graphic>
+          </wp:inline>
+        </w:drawing>
+      </w:r>
+      <w:r>
+        <w:rPr>
+          <w:rFonts w:asciiTheme="minorBidi" w:hAnsiTheme="minorBidi" w:cstheme="minorBidi"/>
+          <w:color w:val="156082" w:themeColor="accent1"/>
+        </w:rPr>
+        <w:tab/>
+      </w:r>
+      <w:r>
+        <w:rPr>
+          <w:rFonts w:asciiTheme="minorBidi" w:hAnsiTheme="minorBidi" w:cstheme="minorBidi"/>
+          <w:color w:val="156082" w:themeColor="accent1"/>
+        </w:rPr>
+        <w:drawing>
+          <wp:inline distT="0" distB="0" distL="0" distR="0" wp14:anchorId="6746958F" wp14:editId="6404276D">
+            <wp:extent cx="2719070" cy="2705100"/>
+            <wp:effectExtent l="0" t="0" r="5080" b="0"/>
+            <wp:docPr id="1019283355" name="Picture 1" descr="A graph of blood group&#10;&#10;Description automatically generated"/>
+            <wp:cNvGraphicFramePr>
+              <a:graphicFrameLocks xmlns:a="http://schemas.openxmlformats.org/drawingml/2006/main" noChangeAspect="1"/>
+            </wp:cNvGraphicFramePr>
+            <a:graphic xmlns:a="http://schemas.openxmlformats.org/drawingml/2006/main">
+              <a:graphicData uri="http://schemas.openxmlformats.org/drawingml/2006/picture">
+                <pic:pic xmlns:pic="http://schemas.openxmlformats.org/drawingml/2006/picture">
+                  <pic:nvPicPr>
+                    <pic:cNvPr id="1019283355" name="Picture 1" descr="A graph of blood group&#10;&#10;Description automatically generated"/>
+                    <pic:cNvPicPr/>
+                  </pic:nvPicPr>
+                  <pic:blipFill>
+                    <a:blip r:embed="rId22"/>
+                    <a:stretch>
+                      <a:fillRect/>
+                    </a:stretch>
+                  </pic:blipFill>
+                  <pic:spPr>
+                    <a:xfrm>
+                      <a:off x="0" y="0"/>
+                      <a:ext cx="2745711" cy="2731604"/>
+                    </a:xfrm>
+                    <a:prstGeom prst="rect">
+                      <a:avLst/>
+                    </a:prstGeom>
+                  </pic:spPr>
+                </pic:pic>
+              </a:graphicData>
+            </a:graphic>
+          </wp:inline>
+        </w:drawing>
+      </w:r>
+      <w:r>
+        <w:rPr>
+          <w:rFonts w:asciiTheme="minorBidi" w:hAnsiTheme="minorBidi" w:cstheme="minorBidi"/>
+          <w:color w:val="156082" w:themeColor="accent1"/>
+        </w:rPr>
+        <w:tab/>
+      </w:r>
+    </w:p>
+    <w:p>
+      <w:pPr>
+        <w:rPr>
+          <w:rFonts w:asciiTheme="minorBidi" w:hAnsiTheme="minorBidi" w:cstheme="minorBidi"/>
+          <w:color w:val="156082" w:themeColor="accent1"/>
+        </w:rPr>
+      </w:pPr>
+      <w:r>
+        <w:rPr>
+          <w:rFonts w:asciiTheme="minorBidi" w:hAnsiTheme="minorBidi" w:cstheme="minorBidi"/>
+          <w:color w:val="156082" w:themeColor="accent1"/>
+        </w:rPr>
+        <w:drawing>
+          <wp:inline distT="0" distB="0" distL="0" distR="0" wp14:anchorId="6E120C29" wp14:editId="32EF9BAE">
+            <wp:extent cx="5044440" cy="3676082"/>
+            <wp:effectExtent l="0" t="0" r="3810" b="635"/>
+            <wp:docPr id="1266413362" name="Picture 1"/>
+            <wp:cNvGraphicFramePr>
+              <a:graphicFrameLocks xmlns:a="http://schemas.openxmlformats.org/drawingml/2006/main" noChangeAspect="1"/>
+            </wp:cNvGraphicFramePr>
+            <a:graphic xmlns:a="http://schemas.openxmlformats.org/drawingml/2006/main">
+              <a:graphicData uri="http://schemas.openxmlformats.org/drawingml/2006/picture">
+                <pic:pic xmlns:pic="http://schemas.openxmlformats.org/drawingml/2006/picture">
+                  <pic:nvPicPr>
+                    <pic:cNvPr id="1266413362" name=""/>
+                    <pic:cNvPicPr/>
+                  </pic:nvPicPr>
+                  <pic:blipFill>
+                    <a:blip r:embed="rId23"/>
+                    <a:stretch>
+                      <a:fillRect/>
+                    </a:stretch>
+                  </pic:blipFill>
+                  <pic:spPr>
+                    <a:xfrm>
+                      <a:off x="0" y="0"/>
+                      <a:ext cx="5091683" cy="3710510"/>
+                    </a:xfrm>
+                    <a:prstGeom prst="rect">
+                      <a:avLst/>
+                    </a:prstGeom>
+                  </pic:spPr>
+                </pic:pic>
+              </a:graphicData>
+            </a:graphic>
+          </wp:inline>
+        </w:drawing>
+      </w:r>
     </w:p>
     <w:sectPr>
       <w:pgSz w:w="12240" w:h="15840"/>
@@ -8562,7 +9813,7 @@
 </file>
 
 <file path=word/endnotes.xml><?xml version="1.0" encoding="utf-8"?>
-<w:endnotes xmlns:wpc="http://schemas.microsoft.com/office/word/2010/wordprocessingCanvas" xmlns:cx="http://schemas.microsoft.com/office/drawing/2014/chartex" xmlns:cx1="http://schemas.microsoft.com/office/drawing/2015/9/8/chartex" xmlns:cx2="http://schemas.microsoft.com/office/drawing/2015/10/21/chartex" xmlns:cx3="http://schemas.microsoft.com/office/drawing/2016/5/9/chartex" xmlns:cx4="http://schemas.microsoft.com/office/drawing/2016/5/10/chartex" xmlns:cx5="http://schemas.microsoft.com/office/drawing/2016/5/11/chartex" xmlns:cx6="http://schemas.microsoft.com/office/drawing/2016/5/12/chartex" xmlns:cx7="http://schemas.microsoft.com/office/drawing/2016/5/13/chartex" xmlns:cx8="http://schemas.microsoft.com/office/drawing/2016/5/14/chartex" xmlns:mc="http://schemas.openxmlformats.org/markup-compatibility/2006" xmlns:aink="http://schemas.microsoft.com/office/drawing/2016/ink" xmlns:am3d="http://schemas.microsoft.com/office/drawing/2017/model3d" xmlns:o="urn:schemas-microsoft-com:office:office" xmlns:oel="http://schemas.microsoft.com/office/2019/extlst" xmlns:r="http://schemas.openxmlformats.org/officeDocument/2006/relationships" xmlns:m="http://schemas.openxmlformats.org/officeDocument/2006/math" xmlns:v="urn:schemas-microsoft-com:vml" xmlns:wp14="http://schemas.microsoft.com/office/word/2010/wordprocessingDrawing" xmlns:wp="http://schemas.openxmlformats.org/drawingml/2006/wordprocessingDrawing" xmlns:w10="urn:schemas-microsoft-com:office:word" xmlns:w="http://schemas.openxmlformats.org/wordprocessingml/2006/main" xmlns:w14="http://schemas.microsoft.com/office/word/2010/wordml" xmlns:w15="http://schemas.microsoft.com/office/word/2012/wordml" xmlns:w16cex="http://schemas.microsoft.com/office/word/2018/wordml/cex" xmlns:w16cid="http://schemas.microsoft.com/office/word/2016/wordml/cid" xmlns:w16="http://schemas.microsoft.com/office/word/2018/wordml" xmlns:w16sdtdh="http://schemas.microsoft.com/office/word/2020/wordml/sdtdatahash" xmlns:w16se="http://schemas.microsoft.com/office/word/2015/wordml/symex" xmlns:wpg="http://schemas.microsoft.com/office/word/2010/wordprocessingGroup" xmlns:wpi="http://schemas.microsoft.com/office/word/2010/wordprocessingInk" xmlns:wne="http://schemas.microsoft.com/office/word/2006/wordml" xmlns:wps="http://schemas.microsoft.com/office/word/2010/wordprocessingShape" mc:Ignorable="w14 w15 w16se w16cid w16 w16cex w16sdtdh wp14">
+<w:endnotes xmlns:wpc="http://schemas.microsoft.com/office/word/2010/wordprocessingCanvas" xmlns:cx="http://schemas.microsoft.com/office/drawing/2014/chartex" xmlns:cx1="http://schemas.microsoft.com/office/drawing/2015/9/8/chartex" xmlns:cx2="http://schemas.microsoft.com/office/drawing/2015/10/21/chartex" xmlns:cx3="http://schemas.microsoft.com/office/drawing/2016/5/9/chartex" xmlns:cx4="http://schemas.microsoft.com/office/drawing/2016/5/10/chartex" xmlns:cx5="http://schemas.microsoft.com/office/drawing/2016/5/11/chartex" xmlns:cx6="http://schemas.microsoft.com/office/drawing/2016/5/12/chartex" xmlns:cx7="http://schemas.microsoft.com/office/drawing/2016/5/13/chartex" xmlns:cx8="http://schemas.microsoft.com/office/drawing/2016/5/14/chartex" xmlns:mc="http://schemas.openxmlformats.org/markup-compatibility/2006" xmlns:aink="http://schemas.microsoft.com/office/drawing/2016/ink" xmlns:am3d="http://schemas.microsoft.com/office/drawing/2017/model3d" xmlns:o="urn:schemas-microsoft-com:office:office" xmlns:oel="http://schemas.microsoft.com/office/2019/extlst" xmlns:r="http://schemas.openxmlformats.org/officeDocument/2006/relationships" xmlns:m="http://schemas.openxmlformats.org/officeDocument/2006/math" xmlns:v="urn:schemas-microsoft-com:vml" xmlns:wp14="http://schemas.microsoft.com/office/word/2010/wordprocessingDrawing" xmlns:wp="http://schemas.openxmlformats.org/drawingml/2006/wordprocessingDrawing" xmlns:w10="urn:schemas-microsoft-com:office:word" xmlns:w="http://schemas.openxmlformats.org/wordprocessingml/2006/main" xmlns:w14="http://schemas.microsoft.com/office/word/2010/wordml" xmlns:w15="http://schemas.microsoft.com/office/word/2012/wordml" xmlns:w16cex="http://schemas.microsoft.com/office/word/2018/wordml/cex" xmlns:w16cid="http://schemas.microsoft.com/office/word/2016/wordml/cid" xmlns:w16="http://schemas.microsoft.com/office/word/2018/wordml" xmlns:w16du="http://schemas.microsoft.com/office/word/2023/wordml/word16du" xmlns:w16sdtdh="http://schemas.microsoft.com/office/word/2020/wordml/sdtdatahash" xmlns:w16se="http://schemas.microsoft.com/office/word/2015/wordml/symex" xmlns:wpg="http://schemas.microsoft.com/office/word/2010/wordprocessingGroup" xmlns:wpi="http://schemas.microsoft.com/office/word/2010/wordprocessingInk" xmlns:wne="http://schemas.microsoft.com/office/word/2006/wordml" xmlns:wps="http://schemas.microsoft.com/office/word/2010/wordprocessingShape" mc:Ignorable="w14 w15 w16se w16cid w16 w16cex w16sdtdh w16du wp14">
   <w:endnote w:type="separator" w:id="-1">
     <w:p>
       <w:pPr>
@@ -8587,7 +9838,7 @@
 </file>
 
 <file path=word/footnotes.xml><?xml version="1.0" encoding="utf-8"?>
-<w:footnotes xmlns:wpc="http://schemas.microsoft.com/office/word/2010/wordprocessingCanvas" xmlns:cx="http://schemas.microsoft.com/office/drawing/2014/chartex" xmlns:cx1="http://schemas.microsoft.com/office/drawing/2015/9/8/chartex" xmlns:cx2="http://schemas.microsoft.com/office/drawing/2015/10/21/chartex" xmlns:cx3="http://schemas.microsoft.com/office/drawing/2016/5/9/chartex" xmlns:cx4="http://schemas.microsoft.com/office/drawing/2016/5/10/chartex" xmlns:cx5="http://schemas.microsoft.com/office/drawing/2016/5/11/chartex" xmlns:cx6="http://schemas.microsoft.com/office/drawing/2016/5/12/chartex" xmlns:cx7="http://schemas.microsoft.com/office/drawing/2016/5/13/chartex" xmlns:cx8="http://schemas.microsoft.com/office/drawing/2016/5/14/chartex" xmlns:mc="http://schemas.openxmlformats.org/markup-compatibility/2006" xmlns:aink="http://schemas.microsoft.com/office/drawing/2016/ink" xmlns:am3d="http://schemas.microsoft.com/office/drawing/2017/model3d" xmlns:o="urn:schemas-microsoft-com:office:office" xmlns:oel="http://schemas.microsoft.com/office/2019/extlst" xmlns:r="http://schemas.openxmlformats.org/officeDocument/2006/relationships" xmlns:m="http://schemas.openxmlformats.org/officeDocument/2006/math" xmlns:v="urn:schemas-microsoft-com:vml" xmlns:wp14="http://schemas.microsoft.com/office/word/2010/wordprocessingDrawing" xmlns:wp="http://schemas.openxmlformats.org/drawingml/2006/wordprocessingDrawing" xmlns:w10="urn:schemas-microsoft-com:office:word" xmlns:w="http://schemas.openxmlformats.org/wordprocessingml/2006/main" xmlns:w14="http://schemas.microsoft.com/office/word/2010/wordml" xmlns:w15="http://schemas.microsoft.com/office/word/2012/wordml" xmlns:w16cex="http://schemas.microsoft.com/office/word/2018/wordml/cex" xmlns:w16cid="http://schemas.microsoft.com/office/word/2016/wordml/cid" xmlns:w16="http://schemas.microsoft.com/office/word/2018/wordml" xmlns:w16sdtdh="http://schemas.microsoft.com/office/word/2020/wordml/sdtdatahash" xmlns:w16se="http://schemas.microsoft.com/office/word/2015/wordml/symex" xmlns:wpg="http://schemas.microsoft.com/office/word/2010/wordprocessingGroup" xmlns:wpi="http://schemas.microsoft.com/office/word/2010/wordprocessingInk" xmlns:wne="http://schemas.microsoft.com/office/word/2006/wordml" xmlns:wps="http://schemas.microsoft.com/office/word/2010/wordprocessingShape" mc:Ignorable="w14 w15 w16se w16cid w16 w16cex w16sdtdh wp14">
+<w:footnotes xmlns:wpc="http://schemas.microsoft.com/office/word/2010/wordprocessingCanvas" xmlns:cx="http://schemas.microsoft.com/office/drawing/2014/chartex" xmlns:cx1="http://schemas.microsoft.com/office/drawing/2015/9/8/chartex" xmlns:cx2="http://schemas.microsoft.com/office/drawing/2015/10/21/chartex" xmlns:cx3="http://schemas.microsoft.com/office/drawing/2016/5/9/chartex" xmlns:cx4="http://schemas.microsoft.com/office/drawing/2016/5/10/chartex" xmlns:cx5="http://schemas.microsoft.com/office/drawing/2016/5/11/chartex" xmlns:cx6="http://schemas.microsoft.com/office/drawing/2016/5/12/chartex" xmlns:cx7="http://schemas.microsoft.com/office/drawing/2016/5/13/chartex" xmlns:cx8="http://schemas.microsoft.com/office/drawing/2016/5/14/chartex" xmlns:mc="http://schemas.openxmlformats.org/markup-compatibility/2006" xmlns:aink="http://schemas.microsoft.com/office/drawing/2016/ink" xmlns:am3d="http://schemas.microsoft.com/office/drawing/2017/model3d" xmlns:o="urn:schemas-microsoft-com:office:office" xmlns:oel="http://schemas.microsoft.com/office/2019/extlst" xmlns:r="http://schemas.openxmlformats.org/officeDocument/2006/relationships" xmlns:m="http://schemas.openxmlformats.org/officeDocument/2006/math" xmlns:v="urn:schemas-microsoft-com:vml" xmlns:wp14="http://schemas.microsoft.com/office/word/2010/wordprocessingDrawing" xmlns:wp="http://schemas.openxmlformats.org/drawingml/2006/wordprocessingDrawing" xmlns:w10="urn:schemas-microsoft-com:office:word" xmlns:w="http://schemas.openxmlformats.org/wordprocessingml/2006/main" xmlns:w14="http://schemas.microsoft.com/office/word/2010/wordml" xmlns:w15="http://schemas.microsoft.com/office/word/2012/wordml" xmlns:w16cex="http://schemas.microsoft.com/office/word/2018/wordml/cex" xmlns:w16cid="http://schemas.microsoft.com/office/word/2016/wordml/cid" xmlns:w16="http://schemas.microsoft.com/office/word/2018/wordml" xmlns:w16du="http://schemas.microsoft.com/office/word/2023/wordml/word16du" xmlns:w16sdtdh="http://schemas.microsoft.com/office/word/2020/wordml/sdtdatahash" xmlns:w16se="http://schemas.microsoft.com/office/word/2015/wordml/symex" xmlns:wpg="http://schemas.microsoft.com/office/word/2010/wordprocessingGroup" xmlns:wpi="http://schemas.microsoft.com/office/word/2010/wordprocessingInk" xmlns:wne="http://schemas.microsoft.com/office/word/2006/wordml" xmlns:wps="http://schemas.microsoft.com/office/word/2010/wordprocessingShape" mc:Ignorable="w14 w15 w16se w16cid w16 w16cex w16sdtdh w16du wp14">
   <w:footnote w:type="separator" w:id="-1">
     <w:p>
       <w:pPr>
@@ -8623,7 +9874,7 @@
 </file>
 
 <file path=word/numbering.xml><?xml version="1.0" encoding="utf-8"?>
-<w:numbering xmlns:wpc="http://schemas.microsoft.com/office/word/2010/wordprocessingCanvas" xmlns:cx="http://schemas.microsoft.com/office/drawing/2014/chartex" xmlns:cx1="http://schemas.microsoft.com/office/drawing/2015/9/8/chartex" xmlns:cx2="http://schemas.microsoft.com/office/drawing/2015/10/21/chartex" xmlns:cx3="http://schemas.microsoft.com/office/drawing/2016/5/9/chartex" xmlns:cx4="http://schemas.microsoft.com/office/drawing/2016/5/10/chartex" xmlns:cx5="http://schemas.microsoft.com/office/drawing/2016/5/11/chartex" xmlns:cx6="http://schemas.microsoft.com/office/drawing/2016/5/12/chartex" xmlns:cx7="http://schemas.microsoft.com/office/drawing/2016/5/13/chartex" xmlns:cx8="http://schemas.microsoft.com/office/drawing/2016/5/14/chartex" xmlns:mc="http://schemas.openxmlformats.org/markup-compatibility/2006" xmlns:aink="http://schemas.microsoft.com/office/drawing/2016/ink" xmlns:am3d="http://schemas.microsoft.com/office/drawing/2017/model3d" xmlns:o="urn:schemas-microsoft-com:office:office" xmlns:oel="http://schemas.microsoft.com/office/2019/extlst" xmlns:r="http://schemas.openxmlformats.org/officeDocument/2006/relationships" xmlns:m="http://schemas.openxmlformats.org/officeDocument/2006/math" xmlns:v="urn:schemas-microsoft-com:vml" xmlns:wp14="http://schemas.microsoft.com/office/word/2010/wordprocessingDrawing" xmlns:wp="http://schemas.openxmlformats.org/drawingml/2006/wordprocessingDrawing" xmlns:w10="urn:schemas-microsoft-com:office:word" xmlns:w="http://schemas.openxmlformats.org/wordprocessingml/2006/main" xmlns:w14="http://schemas.microsoft.com/office/word/2010/wordml" xmlns:w15="http://schemas.microsoft.com/office/word/2012/wordml" xmlns:w16cex="http://schemas.microsoft.com/office/word/2018/wordml/cex" xmlns:w16cid="http://schemas.microsoft.com/office/word/2016/wordml/cid" xmlns:w16="http://schemas.microsoft.com/office/word/2018/wordml" xmlns:w16sdtdh="http://schemas.microsoft.com/office/word/2020/wordml/sdtdatahash" xmlns:w16se="http://schemas.microsoft.com/office/word/2015/wordml/symex" xmlns:wpg="http://schemas.microsoft.com/office/word/2010/wordprocessingGroup" xmlns:wpi="http://schemas.microsoft.com/office/word/2010/wordprocessingInk" xmlns:wne="http://schemas.microsoft.com/office/word/2006/wordml" xmlns:wps="http://schemas.microsoft.com/office/word/2010/wordprocessingShape" mc:Ignorable="w14 w15 w16se w16cid w16 w16cex w16sdtdh wp14">
+<w:numbering xmlns:wpc="http://schemas.microsoft.com/office/word/2010/wordprocessingCanvas" xmlns:cx="http://schemas.microsoft.com/office/drawing/2014/chartex" xmlns:cx1="http://schemas.microsoft.com/office/drawing/2015/9/8/chartex" xmlns:cx2="http://schemas.microsoft.com/office/drawing/2015/10/21/chartex" xmlns:cx3="http://schemas.microsoft.com/office/drawing/2016/5/9/chartex" xmlns:cx4="http://schemas.microsoft.com/office/drawing/2016/5/10/chartex" xmlns:cx5="http://schemas.microsoft.com/office/drawing/2016/5/11/chartex" xmlns:cx6="http://schemas.microsoft.com/office/drawing/2016/5/12/chartex" xmlns:cx7="http://schemas.microsoft.com/office/drawing/2016/5/13/chartex" xmlns:cx8="http://schemas.microsoft.com/office/drawing/2016/5/14/chartex" xmlns:mc="http://schemas.openxmlformats.org/markup-compatibility/2006" xmlns:aink="http://schemas.microsoft.com/office/drawing/2016/ink" xmlns:am3d="http://schemas.microsoft.com/office/drawing/2017/model3d" xmlns:o="urn:schemas-microsoft-com:office:office" xmlns:oel="http://schemas.microsoft.com/office/2019/extlst" xmlns:r="http://schemas.openxmlformats.org/officeDocument/2006/relationships" xmlns:m="http://schemas.openxmlformats.org/officeDocument/2006/math" xmlns:v="urn:schemas-microsoft-com:vml" xmlns:wp14="http://schemas.microsoft.com/office/word/2010/wordprocessingDrawing" xmlns:wp="http://schemas.openxmlformats.org/drawingml/2006/wordprocessingDrawing" xmlns:w10="urn:schemas-microsoft-com:office:word" xmlns:w="http://schemas.openxmlformats.org/wordprocessingml/2006/main" xmlns:w14="http://schemas.microsoft.com/office/word/2010/wordml" xmlns:w15="http://schemas.microsoft.com/office/word/2012/wordml" xmlns:w16cex="http://schemas.microsoft.com/office/word/2018/wordml/cex" xmlns:w16cid="http://schemas.microsoft.com/office/word/2016/wordml/cid" xmlns:w16="http://schemas.microsoft.com/office/word/2018/wordml" xmlns:w16du="http://schemas.microsoft.com/office/word/2023/wordml/word16du" xmlns:w16sdtdh="http://schemas.microsoft.com/office/word/2020/wordml/sdtdatahash" xmlns:w16se="http://schemas.microsoft.com/office/word/2015/wordml/symex" xmlns:wpg="http://schemas.microsoft.com/office/word/2010/wordprocessingGroup" xmlns:wpi="http://schemas.microsoft.com/office/word/2010/wordprocessingInk" xmlns:wne="http://schemas.microsoft.com/office/word/2006/wordml" xmlns:wps="http://schemas.microsoft.com/office/word/2010/wordprocessingShape" mc:Ignorable="w14 w15 w16se w16cid w16 w16cex w16sdtdh w16du wp14">
   <w:abstractNum w:abstractNumId="0" w15:restartNumberingAfterBreak="0">
     <w:nsid w:val="08FE2778"/>
     <w:multiLevelType w:val="hybridMultilevel"/>
@@ -9163,7 +10414,7 @@
 </file>
 
 <file path=word/styles.xml><?xml version="1.0" encoding="utf-8"?>
-<w:styles xmlns:mc="http://schemas.openxmlformats.org/markup-compatibility/2006" xmlns:r="http://schemas.openxmlformats.org/officeDocument/2006/relationships" xmlns:w="http://schemas.openxmlformats.org/wordprocessingml/2006/main" xmlns:w14="http://schemas.microsoft.com/office/word/2010/wordml" xmlns:w15="http://schemas.microsoft.com/office/word/2012/wordml" xmlns:w16cex="http://schemas.microsoft.com/office/word/2018/wordml/cex" xmlns:w16cid="http://schemas.microsoft.com/office/word/2016/wordml/cid" xmlns:w16="http://schemas.microsoft.com/office/word/2018/wordml" xmlns:w16sdtdh="http://schemas.microsoft.com/office/word/2020/wordml/sdtdatahash" xmlns:w16se="http://schemas.microsoft.com/office/word/2015/wordml/symex" mc:Ignorable="w14 w15 w16se w16cid w16 w16cex w16sdtdh">
+<w:styles xmlns:mc="http://schemas.openxmlformats.org/markup-compatibility/2006" xmlns:r="http://schemas.openxmlformats.org/officeDocument/2006/relationships" xmlns:w="http://schemas.openxmlformats.org/wordprocessingml/2006/main" xmlns:w14="http://schemas.microsoft.com/office/word/2010/wordml" xmlns:w15="http://schemas.microsoft.com/office/word/2012/wordml" xmlns:w16cex="http://schemas.microsoft.com/office/word/2018/wordml/cex" xmlns:w16cid="http://schemas.microsoft.com/office/word/2016/wordml/cid" xmlns:w16="http://schemas.microsoft.com/office/word/2018/wordml" xmlns:w16du="http://schemas.microsoft.com/office/word/2023/wordml/word16du" xmlns:w16sdtdh="http://schemas.microsoft.com/office/word/2020/wordml/sdtdatahash" xmlns:w16se="http://schemas.microsoft.com/office/word/2015/wordml/symex" mc:Ignorable="w14 w15 w16se w16cid w16 w16cex w16sdtdh w16du">
   <w:docDefaults>
     <w:rPrDefault>
       <w:rPr>

</xml_diff>

<commit_message>
Finished Everything , final touches before submitting
</commit_message>
<xml_diff>
--- a/HW1_WET/ML_Major1.docx
+++ b/HW1_WET/ML_Major1.docx
@@ -1,6 +1,6 @@
 
 <file path=word/document.xml><?xml version="1.0" encoding="utf-8"?>
-<w:document xmlns:wpc="http://schemas.microsoft.com/office/word/2010/wordprocessingCanvas" xmlns:cx="http://schemas.microsoft.com/office/drawing/2014/chartex" xmlns:cx1="http://schemas.microsoft.com/office/drawing/2015/9/8/chartex" xmlns:cx2="http://schemas.microsoft.com/office/drawing/2015/10/21/chartex" xmlns:cx3="http://schemas.microsoft.com/office/drawing/2016/5/9/chartex" xmlns:cx4="http://schemas.microsoft.com/office/drawing/2016/5/10/chartex" xmlns:cx5="http://schemas.microsoft.com/office/drawing/2016/5/11/chartex" xmlns:cx6="http://schemas.microsoft.com/office/drawing/2016/5/12/chartex" xmlns:cx7="http://schemas.microsoft.com/office/drawing/2016/5/13/chartex" xmlns:cx8="http://schemas.microsoft.com/office/drawing/2016/5/14/chartex" xmlns:mc="http://schemas.openxmlformats.org/markup-compatibility/2006" xmlns:aink="http://schemas.microsoft.com/office/drawing/2016/ink" xmlns:am3d="http://schemas.microsoft.com/office/drawing/2017/model3d" xmlns:o="urn:schemas-microsoft-com:office:office" xmlns:oel="http://schemas.microsoft.com/office/2019/extlst" xmlns:r="http://schemas.openxmlformats.org/officeDocument/2006/relationships" xmlns:m="http://schemas.openxmlformats.org/officeDocument/2006/math" xmlns:v="urn:schemas-microsoft-com:vml" xmlns:wp14="http://schemas.microsoft.com/office/word/2010/wordprocessingDrawing" xmlns:wp="http://schemas.openxmlformats.org/drawingml/2006/wordprocessingDrawing" xmlns:w10="urn:schemas-microsoft-com:office:word" xmlns:w="http://schemas.openxmlformats.org/wordprocessingml/2006/main" xmlns:w14="http://schemas.microsoft.com/office/word/2010/wordml" xmlns:w15="http://schemas.microsoft.com/office/word/2012/wordml" xmlns:w16cex="http://schemas.microsoft.com/office/word/2018/wordml/cex" xmlns:w16cid="http://schemas.microsoft.com/office/word/2016/wordml/cid" xmlns:w16="http://schemas.microsoft.com/office/word/2018/wordml" xmlns:w16sdtdh="http://schemas.microsoft.com/office/word/2020/wordml/sdtdatahash" xmlns:w16se="http://schemas.microsoft.com/office/word/2015/wordml/symex" xmlns:wpg="http://schemas.microsoft.com/office/word/2010/wordprocessingGroup" xmlns:wpi="http://schemas.microsoft.com/office/word/2010/wordprocessingInk" xmlns:wne="http://schemas.microsoft.com/office/word/2006/wordml" xmlns:wps="http://schemas.microsoft.com/office/word/2010/wordprocessingShape" mc:Ignorable="w14 w15 w16se w16cid w16 w16cex w16sdtdh wp14">
+<w:document xmlns:wpc="http://schemas.microsoft.com/office/word/2010/wordprocessingCanvas" xmlns:cx="http://schemas.microsoft.com/office/drawing/2014/chartex" xmlns:cx1="http://schemas.microsoft.com/office/drawing/2015/9/8/chartex" xmlns:cx2="http://schemas.microsoft.com/office/drawing/2015/10/21/chartex" xmlns:cx3="http://schemas.microsoft.com/office/drawing/2016/5/9/chartex" xmlns:cx4="http://schemas.microsoft.com/office/drawing/2016/5/10/chartex" xmlns:cx5="http://schemas.microsoft.com/office/drawing/2016/5/11/chartex" xmlns:cx6="http://schemas.microsoft.com/office/drawing/2016/5/12/chartex" xmlns:cx7="http://schemas.microsoft.com/office/drawing/2016/5/13/chartex" xmlns:cx8="http://schemas.microsoft.com/office/drawing/2016/5/14/chartex" xmlns:mc="http://schemas.openxmlformats.org/markup-compatibility/2006" xmlns:aink="http://schemas.microsoft.com/office/drawing/2016/ink" xmlns:am3d="http://schemas.microsoft.com/office/drawing/2017/model3d" xmlns:o="urn:schemas-microsoft-com:office:office" xmlns:oel="http://schemas.microsoft.com/office/2019/extlst" xmlns:r="http://schemas.openxmlformats.org/officeDocument/2006/relationships" xmlns:m="http://schemas.openxmlformats.org/officeDocument/2006/math" xmlns:v="urn:schemas-microsoft-com:vml" xmlns:wp14="http://schemas.microsoft.com/office/word/2010/wordprocessingDrawing" xmlns:wp="http://schemas.openxmlformats.org/drawingml/2006/wordprocessingDrawing" xmlns:w10="urn:schemas-microsoft-com:office:word" xmlns:w="http://schemas.openxmlformats.org/wordprocessingml/2006/main" xmlns:w14="http://schemas.microsoft.com/office/word/2010/wordml" xmlns:w15="http://schemas.microsoft.com/office/word/2012/wordml" xmlns:w16cex="http://schemas.microsoft.com/office/word/2018/wordml/cex" xmlns:w16cid="http://schemas.microsoft.com/office/word/2016/wordml/cid" xmlns:w16="http://schemas.microsoft.com/office/word/2018/wordml" xmlns:w16du="http://schemas.microsoft.com/office/word/2023/wordml/word16du" xmlns:w16sdtdh="http://schemas.microsoft.com/office/word/2020/wordml/sdtdatahash" xmlns:w16se="http://schemas.microsoft.com/office/word/2015/wordml/symex" xmlns:wpg="http://schemas.microsoft.com/office/word/2010/wordprocessingGroup" xmlns:wpi="http://schemas.microsoft.com/office/word/2010/wordprocessingInk" xmlns:wne="http://schemas.microsoft.com/office/word/2006/wordml" xmlns:wps="http://schemas.microsoft.com/office/word/2010/wordprocessingShape" mc:Ignorable="w14 w15 w16se w16cid w16 w16cex w16sdtdh w16du wp14">
   <w:body>
     <w:p/>
     <w:p>
@@ -59,7 +59,6 @@
           <w:u w:val="single"/>
         </w:rPr>
       </w:pPr>
-      <w:proofErr w:type="spellStart"/>
       <w:r>
         <w:rPr>
           <w:rFonts w:asciiTheme="minorBidi" w:hAnsiTheme="minorBidi" w:cstheme="minorBidi"/>
@@ -69,19 +68,7 @@
           <w:szCs w:val="28"/>
           <w:u w:val="single"/>
         </w:rPr>
-        <w:t>Submmiters</w:t>
-      </w:r>
-      <w:proofErr w:type="spellEnd"/>
-      <w:r>
-        <w:rPr>
-          <w:rFonts w:asciiTheme="minorBidi" w:hAnsiTheme="minorBidi" w:cstheme="minorBidi"/>
-          <w:b/>
-          <w:bCs/>
-          <w:sz w:val="28"/>
-          <w:szCs w:val="28"/>
-          <w:u w:val="single"/>
-        </w:rPr>
-        <w:t>:</w:t>
+        <w:t>Submmiters:</w:t>
       </w:r>
     </w:p>
     <w:p>
@@ -232,7 +219,6 @@
         </w:rPr>
         <w:t xml:space="preserve">Load the dataset into a Pandas </w:t>
       </w:r>
-      <w:proofErr w:type="spellStart"/>
       <w:r>
         <w:rPr>
           <w:rFonts w:asciiTheme="minorBidi" w:eastAsia="Courier New" w:hAnsiTheme="minorBidi" w:cstheme="minorBidi"/>
@@ -242,7 +228,6 @@
         </w:rPr>
         <w:t>DataFrame</w:t>
       </w:r>
-      <w:proofErr w:type="spellEnd"/>
       <w:r>
         <w:rPr>
           <w:rFonts w:asciiTheme="minorBidi" w:hAnsiTheme="minorBidi" w:cstheme="minorBidi"/>
@@ -412,7 +397,6 @@
         </w:rPr>
         <w:t xml:space="preserve">Print the </w:t>
       </w:r>
-      <w:proofErr w:type="spellStart"/>
       <w:r>
         <w:rPr>
           <w:rFonts w:asciiTheme="minorBidi" w:eastAsia="Courier New" w:hAnsiTheme="minorBidi" w:cstheme="minorBidi"/>
@@ -422,7 +406,6 @@
         </w:rPr>
         <w:t>value_counts</w:t>
       </w:r>
-      <w:proofErr w:type="spellEnd"/>
       <w:r>
         <w:rPr>
           <w:rFonts w:asciiTheme="minorBidi" w:hAnsiTheme="minorBidi" w:cstheme="minorBidi"/>
@@ -432,7 +415,6 @@
         </w:rPr>
         <w:t xml:space="preserve"> of the </w:t>
       </w:r>
-      <w:proofErr w:type="spellStart"/>
       <w:r>
         <w:rPr>
           <w:rFonts w:asciiTheme="minorBidi" w:eastAsia="Courier New" w:hAnsiTheme="minorBidi" w:cstheme="minorBidi"/>
@@ -442,7 +424,6 @@
         </w:rPr>
         <w:t>conversations_per_day</w:t>
       </w:r>
-      <w:proofErr w:type="spellEnd"/>
       <w:r>
         <w:rPr>
           <w:rFonts w:asciiTheme="minorBidi" w:hAnsiTheme="minorBidi" w:cstheme="minorBidi"/>
@@ -1003,7 +984,17 @@
           <w:szCs w:val="21"/>
           <w:lang w:val="en-IL"/>
         </w:rPr>
-        <w:t xml:space="preserve">I think this feature refers to how many times a person spoke to other people that </w:t>
+        <w:t>We</w:t>
+      </w:r>
+      <w:r>
+        <w:rPr>
+          <w:rFonts w:asciiTheme="minorBidi" w:eastAsia="Times New Roman" w:hAnsiTheme="minorBidi" w:cstheme="minorBidi"/>
+          <w:color w:val="156082" w:themeColor="accent1"/>
+          <w:sz w:val="21"/>
+          <w:szCs w:val="21"/>
+          <w:lang w:val="en-IL"/>
+        </w:rPr>
+        <w:t xml:space="preserve"> think this feature refers to how many times a person spoke to other people that </w:t>
       </w:r>
       <w:r>
         <w:rPr>
@@ -1494,7 +1485,6 @@
                 <w:szCs w:val="24"/>
               </w:rPr>
             </w:pPr>
-            <w:proofErr w:type="spellStart"/>
             <w:r>
               <w:rPr>
                 <w:rFonts w:asciiTheme="minorBidi" w:hAnsiTheme="minorBidi" w:cstheme="minorBidi"/>
@@ -1504,7 +1494,6 @@
               </w:rPr>
               <w:t>patient_id</w:t>
             </w:r>
-            <w:proofErr w:type="spellEnd"/>
           </w:p>
         </w:tc>
         <w:tc>
@@ -1806,7 +1795,6 @@
                 <w:szCs w:val="24"/>
               </w:rPr>
             </w:pPr>
-            <w:proofErr w:type="spellStart"/>
             <w:r>
               <w:rPr>
                 <w:rFonts w:asciiTheme="minorBidi" w:hAnsiTheme="minorBidi" w:cstheme="minorBidi"/>
@@ -1816,7 +1804,6 @@
               </w:rPr>
               <w:t>blood_type</w:t>
             </w:r>
-            <w:proofErr w:type="spellEnd"/>
           </w:p>
         </w:tc>
         <w:tc>
@@ -1884,7 +1871,6 @@
                 <w:szCs w:val="24"/>
               </w:rPr>
             </w:pPr>
-            <w:proofErr w:type="spellStart"/>
             <w:r>
               <w:rPr>
                 <w:rFonts w:asciiTheme="minorBidi" w:hAnsiTheme="minorBidi" w:cstheme="minorBidi"/>
@@ -1894,7 +1880,6 @@
               </w:rPr>
               <w:t>current_location</w:t>
             </w:r>
-            <w:proofErr w:type="spellEnd"/>
           </w:p>
         </w:tc>
         <w:tc>
@@ -1942,7 +1927,7 @@
                 <w:sz w:val="24"/>
                 <w:szCs w:val="24"/>
               </w:rPr>
-              <w:t>Categorical</w:t>
+              <w:t>Continuous (coordinates)</w:t>
             </w:r>
           </w:p>
         </w:tc>
@@ -1965,7 +1950,6 @@
                 <w:szCs w:val="24"/>
               </w:rPr>
             </w:pPr>
-            <w:proofErr w:type="spellStart"/>
             <w:r>
               <w:rPr>
                 <w:rFonts w:asciiTheme="minorBidi" w:hAnsiTheme="minorBidi" w:cstheme="minorBidi"/>
@@ -1975,7 +1959,6 @@
               </w:rPr>
               <w:t>num_of_siblings</w:t>
             </w:r>
-            <w:proofErr w:type="spellEnd"/>
           </w:p>
         </w:tc>
         <w:tc>
@@ -2010,10 +1993,11 @@
             <w:pPr>
               <w:cnfStyle w:val="000000100000" w:firstRow="0" w:lastRow="0" w:firstColumn="0" w:lastColumn="0" w:oddVBand="0" w:evenVBand="0" w:oddHBand="1" w:evenHBand="0" w:firstRowFirstColumn="0" w:firstRowLastColumn="0" w:lastRowFirstColumn="0" w:lastRowLastColumn="0"/>
               <w:rPr>
-                <w:rFonts w:asciiTheme="minorBidi" w:hAnsiTheme="minorBidi" w:cstheme="minorBidi"/>
+                <w:rFonts w:asciiTheme="minorBidi" w:hAnsiTheme="minorBidi" w:cstheme="minorBidi" w:hint="cs"/>
                 <w:color w:val="000000" w:themeColor="text1"/>
                 <w:sz w:val="24"/>
                 <w:szCs w:val="24"/>
+                <w:rtl/>
               </w:rPr>
             </w:pPr>
             <w:r>
@@ -2024,6 +2008,15 @@
                 <w:szCs w:val="24"/>
               </w:rPr>
               <w:t>Ordinal</w:t>
+            </w:r>
+            <w:r>
+              <w:rPr>
+                <w:rFonts w:asciiTheme="minorBidi" w:hAnsiTheme="minorBidi" w:cstheme="minorBidi"/>
+                <w:color w:val="000000"/>
+                <w:sz w:val="24"/>
+                <w:szCs w:val="24"/>
+              </w:rPr>
+              <w:t>/Categorical</w:t>
             </w:r>
           </w:p>
         </w:tc>
@@ -2043,7 +2036,6 @@
                 <w:szCs w:val="24"/>
               </w:rPr>
             </w:pPr>
-            <w:proofErr w:type="spellStart"/>
             <w:r>
               <w:rPr>
                 <w:rFonts w:asciiTheme="minorBidi" w:hAnsiTheme="minorBidi" w:cstheme="minorBidi"/>
@@ -2053,7 +2045,6 @@
               </w:rPr>
               <w:t>happiness_score</w:t>
             </w:r>
-            <w:proofErr w:type="spellEnd"/>
           </w:p>
         </w:tc>
         <w:tc>
@@ -2124,7 +2115,6 @@
                 <w:szCs w:val="24"/>
               </w:rPr>
             </w:pPr>
-            <w:proofErr w:type="spellStart"/>
             <w:r>
               <w:rPr>
                 <w:rFonts w:asciiTheme="minorBidi" w:hAnsiTheme="minorBidi" w:cstheme="minorBidi"/>
@@ -2134,7 +2124,6 @@
               </w:rPr>
               <w:t>household_income</w:t>
             </w:r>
-            <w:proofErr w:type="spellEnd"/>
           </w:p>
         </w:tc>
         <w:tc>
@@ -2218,7 +2207,6 @@
                 <w:szCs w:val="24"/>
               </w:rPr>
             </w:pPr>
-            <w:proofErr w:type="spellStart"/>
             <w:r>
               <w:rPr>
                 <w:rFonts w:asciiTheme="minorBidi" w:hAnsiTheme="minorBidi" w:cstheme="minorBidi"/>
@@ -2228,7 +2216,6 @@
               </w:rPr>
               <w:t>conversations_per_day</w:t>
             </w:r>
-            <w:proofErr w:type="spellEnd"/>
           </w:p>
         </w:tc>
         <w:tc>
@@ -2299,7 +2286,6 @@
                 <w:szCs w:val="24"/>
               </w:rPr>
             </w:pPr>
-            <w:proofErr w:type="spellStart"/>
             <w:r>
               <w:rPr>
                 <w:rFonts w:asciiTheme="minorBidi" w:hAnsiTheme="minorBidi" w:cstheme="minorBidi"/>
@@ -2309,7 +2295,6 @@
               </w:rPr>
               <w:t>sugar_levels</w:t>
             </w:r>
-            <w:proofErr w:type="spellEnd"/>
           </w:p>
         </w:tc>
         <w:tc>
@@ -2377,7 +2362,6 @@
                 <w:szCs w:val="24"/>
               </w:rPr>
             </w:pPr>
-            <w:proofErr w:type="spellStart"/>
             <w:r>
               <w:rPr>
                 <w:rFonts w:asciiTheme="minorBidi" w:hAnsiTheme="minorBidi" w:cstheme="minorBidi"/>
@@ -2387,7 +2371,6 @@
               </w:rPr>
               <w:t>sport_activity</w:t>
             </w:r>
-            <w:proofErr w:type="spellEnd"/>
           </w:p>
         </w:tc>
         <w:tc>
@@ -2474,7 +2457,6 @@
                 <w:szCs w:val="24"/>
               </w:rPr>
             </w:pPr>
-            <w:proofErr w:type="spellStart"/>
             <w:r>
               <w:rPr>
                 <w:rFonts w:asciiTheme="minorBidi" w:hAnsiTheme="minorBidi" w:cstheme="minorBidi"/>
@@ -2484,7 +2466,6 @@
               </w:rPr>
               <w:t>pcr_date</w:t>
             </w:r>
-            <w:proofErr w:type="spellEnd"/>
           </w:p>
         </w:tc>
         <w:tc>
@@ -3407,7 +3388,6 @@
         </w:rPr>
         <w:t xml:space="preserve">) and a test set (20% of the data). As the </w:t>
       </w:r>
-      <w:proofErr w:type="spellStart"/>
       <w:r>
         <w:rPr>
           <w:rFonts w:asciiTheme="minorBidi" w:eastAsia="Courier New" w:hAnsiTheme="minorBidi" w:cstheme="minorBidi"/>
@@ -3417,7 +3397,6 @@
         </w:rPr>
         <w:t>random_state</w:t>
       </w:r>
-      <w:proofErr w:type="spellEnd"/>
       <w:r>
         <w:rPr>
           <w:rFonts w:asciiTheme="minorBidi" w:hAnsiTheme="minorBidi" w:cstheme="minorBidi"/>
@@ -3649,8 +3628,6 @@
         <w:t xml:space="preserve">, report which fields have missing values and how many missing values there are. You can use Panda's function </w:t>
       </w:r>
       <w:hyperlink r:id="rId8">
-        <w:proofErr w:type="spellStart"/>
-        <w:proofErr w:type="gramStart"/>
         <w:r>
           <w:rPr>
             <w:rFonts w:asciiTheme="minorBidi" w:hAnsiTheme="minorBidi" w:cstheme="minorBidi"/>
@@ -3659,29 +3636,7 @@
             <w:szCs w:val="24"/>
             <w:u w:val="single"/>
           </w:rPr>
-          <w:t>isnull</w:t>
-        </w:r>
-        <w:proofErr w:type="spellEnd"/>
-        <w:r>
-          <w:rPr>
-            <w:rFonts w:asciiTheme="minorBidi" w:hAnsiTheme="minorBidi" w:cstheme="minorBidi"/>
-            <w:color w:val="1155CC"/>
-            <w:sz w:val="24"/>
-            <w:szCs w:val="24"/>
-            <w:u w:val="single"/>
-          </w:rPr>
-          <w:t>(</w:t>
-        </w:r>
-        <w:proofErr w:type="gramEnd"/>
-        <w:r>
-          <w:rPr>
-            <w:rFonts w:asciiTheme="minorBidi" w:hAnsiTheme="minorBidi" w:cstheme="minorBidi"/>
-            <w:color w:val="1155CC"/>
-            <w:sz w:val="24"/>
-            <w:szCs w:val="24"/>
-            <w:u w:val="single"/>
-          </w:rPr>
-          <w:t>)</w:t>
+          <w:t>isnull()</w:t>
         </w:r>
       </w:hyperlink>
       <w:r>
@@ -3722,47 +3677,7 @@
           <w:sz w:val="24"/>
           <w:szCs w:val="24"/>
         </w:rPr>
-        <w:t xml:space="preserve">The only field that has missing values is </w:t>
-      </w:r>
-      <w:proofErr w:type="gramStart"/>
-      <w:r>
-        <w:rPr>
-          <w:rFonts w:asciiTheme="minorBidi" w:hAnsiTheme="minorBidi" w:cstheme="minorBidi"/>
-          <w:color w:val="156082" w:themeColor="accent1"/>
-          <w:sz w:val="24"/>
-          <w:szCs w:val="24"/>
-        </w:rPr>
-        <w:t xml:space="preserve">“ </w:t>
-      </w:r>
-      <w:proofErr w:type="spellStart"/>
-      <w:r>
-        <w:rPr>
-          <w:rFonts w:asciiTheme="minorBidi" w:hAnsiTheme="minorBidi" w:cstheme="minorBidi"/>
-          <w:color w:val="156082" w:themeColor="accent1"/>
-          <w:sz w:val="24"/>
-          <w:szCs w:val="24"/>
-        </w:rPr>
-        <w:t>household</w:t>
-      </w:r>
-      <w:proofErr w:type="gramEnd"/>
-      <w:r>
-        <w:rPr>
-          <w:rFonts w:asciiTheme="minorBidi" w:hAnsiTheme="minorBidi" w:cstheme="minorBidi"/>
-          <w:color w:val="156082" w:themeColor="accent1"/>
-          <w:sz w:val="24"/>
-          <w:szCs w:val="24"/>
-        </w:rPr>
-        <w:t>_income</w:t>
-      </w:r>
-      <w:proofErr w:type="spellEnd"/>
-      <w:r>
-        <w:rPr>
-          <w:rFonts w:asciiTheme="minorBidi" w:hAnsiTheme="minorBidi" w:cstheme="minorBidi"/>
-          <w:color w:val="156082" w:themeColor="accent1"/>
-          <w:sz w:val="24"/>
-          <w:szCs w:val="24"/>
-        </w:rPr>
-        <w:t>” with 109 missing values.</w:t>
+        <w:t>The only field that has missing values is “ household_income” with 109 missing values.</w:t>
       </w:r>
     </w:p>
     <w:p>
@@ -4552,15 +4467,7 @@
           <w:rFonts w:asciiTheme="minorBidi" w:hAnsiTheme="minorBidi" w:cstheme="minorBidi"/>
           <w:color w:val="156082" w:themeColor="accent1"/>
         </w:rPr>
-        <w:t xml:space="preserve">We found that 888 of the 914 values in the training set are under the mean household-income. It means that the mean value doesn’t represent a </w:t>
-      </w:r>
-      <w:proofErr w:type="gramStart"/>
-      <w:r>
-        <w:rPr>
-          <w:rFonts w:asciiTheme="minorBidi" w:hAnsiTheme="minorBidi" w:cstheme="minorBidi"/>
-          <w:color w:val="156082" w:themeColor="accent1"/>
-        </w:rPr>
-        <w:t xml:space="preserve">good </w:t>
+        <w:t xml:space="preserve">We found that 888 of the 914 values in the training set are under the mean household-income. It means that the mean value doesn’t represent a good </w:t>
       </w:r>
       <w:r>
         <w:rPr>
@@ -4574,17 +4481,8 @@
           <w:rFonts w:asciiTheme="minorBidi" w:hAnsiTheme="minorBidi" w:cstheme="minorBidi"/>
           <w:color w:val="156082" w:themeColor="accent1"/>
         </w:rPr>
-        <w:t>average</w:t>
-      </w:r>
-      <w:proofErr w:type="gramEnd"/>
-      <w:r>
-        <w:rPr>
-          <w:rFonts w:asciiTheme="minorBidi" w:hAnsiTheme="minorBidi" w:cstheme="minorBidi"/>
-          <w:color w:val="156082" w:themeColor="accent1"/>
-        </w:rPr>
-        <w:t xml:space="preserve"> household-income value. That is in corollary to the extremely far outliers in the </w:t>
-      </w:r>
-      <w:proofErr w:type="gramStart"/>
+        <w:t xml:space="preserve">average household-income value. That is in corollary to the extremely far outliers in the </w:t>
+      </w:r>
       <w:r>
         <w:rPr>
           <w:rFonts w:asciiTheme="minorBidi" w:hAnsiTheme="minorBidi" w:cstheme="minorBidi"/>
@@ -4597,15 +4495,7 @@
           <w:rFonts w:asciiTheme="minorBidi" w:hAnsiTheme="minorBidi" w:cstheme="minorBidi"/>
           <w:color w:val="156082" w:themeColor="accent1"/>
         </w:rPr>
-        <w:t xml:space="preserve"> data</w:t>
-      </w:r>
-      <w:proofErr w:type="gramEnd"/>
-      <w:r>
-        <w:rPr>
-          <w:rFonts w:asciiTheme="minorBidi" w:hAnsiTheme="minorBidi" w:cstheme="minorBidi"/>
-          <w:color w:val="156082" w:themeColor="accent1"/>
-        </w:rPr>
-        <w:t xml:space="preserve"> plot.</w:t>
+        <w:t xml:space="preserve"> data plot.</w:t>
       </w:r>
     </w:p>
     <w:p>
@@ -4625,33 +4515,8 @@
           <w:rFonts w:asciiTheme="minorBidi" w:hAnsiTheme="minorBidi" w:cstheme="minorBidi"/>
           <w:color w:val="156082" w:themeColor="accent1"/>
         </w:rPr>
-        <w:t xml:space="preserve">As a </w:t>
-      </w:r>
-      <w:proofErr w:type="gramStart"/>
-      <w:r>
-        <w:rPr>
-          <w:rFonts w:asciiTheme="minorBidi" w:hAnsiTheme="minorBidi" w:cstheme="minorBidi"/>
-          <w:color w:val="156082" w:themeColor="accent1"/>
-        </w:rPr>
-        <w:t>result</w:t>
-      </w:r>
-      <w:proofErr w:type="gramEnd"/>
-      <w:r>
-        <w:rPr>
-          <w:rFonts w:asciiTheme="minorBidi" w:hAnsiTheme="minorBidi" w:cstheme="minorBidi"/>
-          <w:color w:val="156082" w:themeColor="accent1"/>
-        </w:rPr>
-        <w:t xml:space="preserve"> we choose to fill the </w:t>
-      </w:r>
-      <w:proofErr w:type="spellStart"/>
-      <w:r>
-        <w:rPr>
-          <w:rFonts w:asciiTheme="minorBidi" w:hAnsiTheme="minorBidi" w:cstheme="minorBidi"/>
-          <w:color w:val="156082" w:themeColor="accent1"/>
-        </w:rPr>
-        <w:t>NaN’s</w:t>
-      </w:r>
-      <w:proofErr w:type="spellEnd"/>
+        <w:t>As a result we choose to fill the NaN’s</w:t>
+      </w:r>
       <w:r>
         <w:rPr>
           <w:rFonts w:asciiTheme="minorBidi" w:hAnsiTheme="minorBidi" w:cstheme="minorBidi"/>
@@ -4801,8 +4666,6 @@
         <w:t xml:space="preserve">Attach the </w:t>
       </w:r>
       <w:hyperlink r:id="rId10">
-        <w:proofErr w:type="spellStart"/>
-        <w:proofErr w:type="gramStart"/>
         <w:r>
           <w:rPr>
             <w:rFonts w:ascii="Courier New" w:eastAsia="Courier New" w:hAnsi="Courier New" w:cs="Courier New"/>
@@ -4813,8 +4676,6 @@
           </w:rPr>
           <w:t>seaborn.pairplot</w:t>
         </w:r>
-        <w:proofErr w:type="spellEnd"/>
-        <w:proofErr w:type="gramEnd"/>
       </w:hyperlink>
       <w:r>
         <w:rPr>
@@ -4950,46 +4811,14 @@
           <w:rFonts w:asciiTheme="minorBidi" w:hAnsiTheme="minorBidi" w:cstheme="minorBidi"/>
           <w:color w:val="156082" w:themeColor="accent1"/>
         </w:rPr>
-        <w:t>We chose the plot of {PCR_</w:t>
-      </w:r>
-      <w:proofErr w:type="gramStart"/>
-      <w:r>
-        <w:rPr>
-          <w:rFonts w:asciiTheme="minorBidi" w:hAnsiTheme="minorBidi" w:cstheme="minorBidi"/>
-          <w:color w:val="156082" w:themeColor="accent1"/>
-        </w:rPr>
-        <w:t>04,PCR</w:t>
-      </w:r>
-      <w:proofErr w:type="gramEnd"/>
-      <w:r>
-        <w:rPr>
-          <w:rFonts w:asciiTheme="minorBidi" w:hAnsiTheme="minorBidi" w:cstheme="minorBidi"/>
-          <w:color w:val="156082" w:themeColor="accent1"/>
-        </w:rPr>
-        <w:t>_09}</w:t>
-      </w:r>
-      <w:r>
-        <w:rPr>
-          <w:rFonts w:asciiTheme="minorBidi" w:hAnsiTheme="minorBidi" w:cstheme="minorBidi"/>
-          <w:color w:val="156082" w:themeColor="accent1"/>
-        </w:rPr>
-        <w:t xml:space="preserve">, because it is the most sparable one. We can separate it by spiral function (function that is </w:t>
-      </w:r>
-      <w:proofErr w:type="gramStart"/>
-      <w:r>
-        <w:rPr>
-          <w:rFonts w:asciiTheme="minorBidi" w:hAnsiTheme="minorBidi" w:cstheme="minorBidi"/>
-          <w:color w:val="156082" w:themeColor="accent1"/>
-        </w:rPr>
-        <w:t>similar to</w:t>
-      </w:r>
-      <w:proofErr w:type="gramEnd"/>
-      <w:r>
-        <w:rPr>
-          <w:rFonts w:asciiTheme="minorBidi" w:hAnsiTheme="minorBidi" w:cstheme="minorBidi"/>
-          <w:color w:val="156082" w:themeColor="accent1"/>
-        </w:rPr>
-        <w:t xml:space="preserve"> “Archimedean spiral” function)</w:t>
+        <w:t>We chose the plot of {PCR_04,PCR_09}</w:t>
+      </w:r>
+      <w:r>
+        <w:rPr>
+          <w:rFonts w:asciiTheme="minorBidi" w:hAnsiTheme="minorBidi" w:cstheme="minorBidi"/>
+          <w:color w:val="156082" w:themeColor="accent1"/>
+        </w:rPr>
+        <w:t>, because it is the most sparable one. We can separate it by spiral function (function that is similar to “Archimedean spiral” function)</w:t>
       </w:r>
       <w:r>
         <w:rPr>
@@ -5155,25 +4984,7 @@
           <w:sz w:val="24"/>
           <w:szCs w:val="24"/>
         </w:rPr>
-        <w:t xml:space="preserve">, the number of </w:t>
-      </w:r>
-      <w:proofErr w:type="gramStart"/>
-      <w:r>
-        <w:rPr>
-          <w:color w:val="000000"/>
-          <w:sz w:val="24"/>
-          <w:szCs w:val="24"/>
-        </w:rPr>
-        <w:t>training</w:t>
-      </w:r>
-      <w:proofErr w:type="gramEnd"/>
-      <w:r>
-        <w:rPr>
-          <w:color w:val="000000"/>
-          <w:sz w:val="24"/>
-          <w:szCs w:val="24"/>
-        </w:rPr>
-        <w:t xml:space="preserve"> </w:t>
+        <w:t xml:space="preserve">, the number of training </w:t>
       </w:r>
       <w:r>
         <w:rPr>
@@ -5222,8 +5033,6 @@
         </w:rPr>
         <w:t xml:space="preserve">? Explain. It is okay to “estimate” the complexity of python library functions. For instance, if you use </w:t>
       </w:r>
-      <w:proofErr w:type="spellStart"/>
-      <w:proofErr w:type="gramStart"/>
       <w:r>
         <w:rPr>
           <w:rFonts w:ascii="Consolas" w:eastAsia="Consolas" w:hAnsi="Consolas" w:cs="Consolas"/>
@@ -5233,8 +5042,6 @@
         </w:rPr>
         <w:t>np.argsort</w:t>
       </w:r>
-      <w:proofErr w:type="spellEnd"/>
-      <w:proofErr w:type="gramEnd"/>
       <w:r>
         <w:rPr>
           <w:color w:val="000000"/>
@@ -5457,8 +5264,6 @@
         </w:rPr>
         <w:t xml:space="preserve">The function </w:t>
       </w:r>
-      <w:proofErr w:type="spellStart"/>
-      <w:proofErr w:type="gramStart"/>
       <w:r>
         <w:rPr>
           <w:rFonts w:asciiTheme="minorBidi" w:eastAsia="Consolas" w:hAnsiTheme="minorBidi" w:cstheme="minorBidi"/>
@@ -5468,8 +5273,6 @@
         </w:rPr>
         <w:t>np.argpartition</w:t>
       </w:r>
-      <w:proofErr w:type="spellEnd"/>
-      <w:proofErr w:type="gramEnd"/>
       <w:r>
         <w:rPr>
           <w:rFonts w:asciiTheme="minorBidi" w:eastAsia="Consolas" w:hAnsiTheme="minorBidi" w:cstheme="minorBidi"/>
@@ -5553,10 +5356,8 @@
           <w:sz w:val="21"/>
           <w:szCs w:val="21"/>
         </w:rPr>
-        <w:t xml:space="preserve">) in the worst </w:t>
-      </w:r>
-      <w:proofErr w:type="spellStart"/>
-      <w:proofErr w:type="gramStart"/>
+        <w:t>) in the worst case.</w:t>
+      </w:r>
       <w:r>
         <w:rPr>
           <w:rFonts w:asciiTheme="minorBidi" w:eastAsia="Consolas" w:hAnsiTheme="minorBidi" w:cstheme="minorBidi"/>
@@ -5564,7 +5365,7 @@
           <w:sz w:val="21"/>
           <w:szCs w:val="21"/>
         </w:rPr>
-        <w:t>case.</w:t>
+        <w:t xml:space="preserve">We assume it used the quick select algorithm for finding the k-th </w:t>
       </w:r>
       <w:r>
         <w:rPr>
@@ -5573,10 +5374,8 @@
           <w:sz w:val="21"/>
           <w:szCs w:val="21"/>
         </w:rPr>
-        <w:t>We</w:t>
-      </w:r>
-      <w:proofErr w:type="spellEnd"/>
-      <w:proofErr w:type="gramEnd"/>
+        <w:t>element, then</w:t>
+      </w:r>
       <w:r>
         <w:rPr>
           <w:rFonts w:asciiTheme="minorBidi" w:eastAsia="Consolas" w:hAnsiTheme="minorBidi" w:cstheme="minorBidi"/>
@@ -5584,65 +5383,7 @@
           <w:sz w:val="21"/>
           <w:szCs w:val="21"/>
         </w:rPr>
-        <w:t xml:space="preserve"> assume it used the quick select algorithm for finding the k-</w:t>
-      </w:r>
-      <w:proofErr w:type="spellStart"/>
-      <w:r>
-        <w:rPr>
-          <w:rFonts w:asciiTheme="minorBidi" w:eastAsia="Consolas" w:hAnsiTheme="minorBidi" w:cstheme="minorBidi"/>
-          <w:color w:val="156082" w:themeColor="accent1"/>
-          <w:sz w:val="21"/>
-          <w:szCs w:val="21"/>
-        </w:rPr>
-        <w:t>th</w:t>
-      </w:r>
-      <w:proofErr w:type="spellEnd"/>
-      <w:r>
-        <w:rPr>
-          <w:rFonts w:asciiTheme="minorBidi" w:eastAsia="Consolas" w:hAnsiTheme="minorBidi" w:cstheme="minorBidi"/>
-          <w:color w:val="156082" w:themeColor="accent1"/>
-          <w:sz w:val="21"/>
-          <w:szCs w:val="21"/>
-        </w:rPr>
-        <w:t xml:space="preserve"> </w:t>
-      </w:r>
-      <w:r>
-        <w:rPr>
-          <w:rFonts w:asciiTheme="minorBidi" w:eastAsia="Consolas" w:hAnsiTheme="minorBidi" w:cstheme="minorBidi"/>
-          <w:color w:val="156082" w:themeColor="accent1"/>
-          <w:sz w:val="21"/>
-          <w:szCs w:val="21"/>
-        </w:rPr>
-        <w:t>element, then</w:t>
-      </w:r>
-      <w:r>
-        <w:rPr>
-          <w:rFonts w:asciiTheme="minorBidi" w:eastAsia="Consolas" w:hAnsiTheme="minorBidi" w:cstheme="minorBidi"/>
-          <w:color w:val="156082" w:themeColor="accent1"/>
-          <w:sz w:val="21"/>
-          <w:szCs w:val="21"/>
-        </w:rPr>
-        <w:t xml:space="preserve"> going over the rest of the elements it added only the elements less than the k-</w:t>
-      </w:r>
-      <w:proofErr w:type="spellStart"/>
-      <w:r>
-        <w:rPr>
-          <w:rFonts w:asciiTheme="minorBidi" w:eastAsia="Consolas" w:hAnsiTheme="minorBidi" w:cstheme="minorBidi"/>
-          <w:color w:val="156082" w:themeColor="accent1"/>
-          <w:sz w:val="21"/>
-          <w:szCs w:val="21"/>
-        </w:rPr>
-        <w:t>th</w:t>
-      </w:r>
-      <w:proofErr w:type="spellEnd"/>
-      <w:r>
-        <w:rPr>
-          <w:rFonts w:asciiTheme="minorBidi" w:eastAsia="Consolas" w:hAnsiTheme="minorBidi" w:cstheme="minorBidi"/>
-          <w:color w:val="156082" w:themeColor="accent1"/>
-          <w:sz w:val="21"/>
-          <w:szCs w:val="21"/>
-        </w:rPr>
-        <w:t xml:space="preserve"> element to the left part of the partition. Done in O(</w:t>
+        <w:t xml:space="preserve"> going over the rest of the elements it added only the elements less than the k-th element to the left part of the partition. Done in O(</w:t>
       </w:r>
       <w:r>
         <w:rPr>
@@ -5774,67 +5515,7 @@
           <w:sz w:val="24"/>
           <w:szCs w:val="24"/>
         </w:rPr>
-        <w:t>O(</w:t>
-      </w:r>
-      <w:proofErr w:type="spellStart"/>
-      <w:r>
-        <w:rPr>
-          <w:rFonts w:asciiTheme="minorBidi" w:hAnsiTheme="minorBidi" w:cstheme="minorBidi"/>
-          <w:color w:val="156082" w:themeColor="accent1"/>
-          <w:sz w:val="24"/>
-          <w:szCs w:val="24"/>
-        </w:rPr>
-        <w:t>mlogm</w:t>
-      </w:r>
-      <w:proofErr w:type="spellEnd"/>
-      <w:r>
-        <w:rPr>
-          <w:rFonts w:asciiTheme="minorBidi" w:hAnsiTheme="minorBidi" w:cstheme="minorBidi"/>
-          <w:color w:val="156082" w:themeColor="accent1"/>
-          <w:sz w:val="24"/>
-          <w:szCs w:val="24"/>
-        </w:rPr>
-        <w:t xml:space="preserve">) </w:t>
-      </w:r>
-      <w:proofErr w:type="gramStart"/>
-      <w:r>
-        <w:rPr>
-          <w:rFonts w:asciiTheme="minorBidi" w:hAnsiTheme="minorBidi" w:cstheme="minorBidi"/>
-          <w:color w:val="156082" w:themeColor="accent1"/>
-          <w:sz w:val="24"/>
-          <w:szCs w:val="24"/>
-        </w:rPr>
-        <w:t>complexity ,</w:t>
-      </w:r>
-      <w:proofErr w:type="gramEnd"/>
-      <w:r>
-        <w:rPr>
-          <w:rFonts w:asciiTheme="minorBidi" w:hAnsiTheme="minorBidi" w:cstheme="minorBidi"/>
-          <w:color w:val="156082" w:themeColor="accent1"/>
-          <w:sz w:val="24"/>
-          <w:szCs w:val="24"/>
-        </w:rPr>
-        <w:t xml:space="preserve"> the task can be done in O(</w:t>
-      </w:r>
-      <w:proofErr w:type="spellStart"/>
-      <w:r>
-        <w:rPr>
-          <w:rFonts w:asciiTheme="minorBidi" w:hAnsiTheme="minorBidi" w:cstheme="minorBidi"/>
-          <w:color w:val="156082" w:themeColor="accent1"/>
-          <w:sz w:val="24"/>
-          <w:szCs w:val="24"/>
-        </w:rPr>
-        <w:t>mlogm</w:t>
-      </w:r>
-      <w:proofErr w:type="spellEnd"/>
-      <w:r>
-        <w:rPr>
-          <w:rFonts w:asciiTheme="minorBidi" w:hAnsiTheme="minorBidi" w:cstheme="minorBidi"/>
-          <w:color w:val="156082" w:themeColor="accent1"/>
-          <w:sz w:val="24"/>
-          <w:szCs w:val="24"/>
-        </w:rPr>
-        <w:t>) worst case, instead of O(m^2) worst case with quick select.</w:t>
+        <w:t>O(mlogm) complexity , the task can be done in O(mlogm) worst case, instead of O(m^2) worst case with quick select.</w:t>
       </w:r>
     </w:p>
     <w:p>
@@ -5917,39 +5598,7 @@
           <w:rFonts w:asciiTheme="minorBidi" w:hAnsiTheme="minorBidi" w:cstheme="minorBidi"/>
           <w:color w:val="156082" w:themeColor="accent1"/>
         </w:rPr>
-        <w:t xml:space="preserve">On </w:t>
-      </w:r>
-      <w:proofErr w:type="gramStart"/>
-      <w:r>
-        <w:rPr>
-          <w:rFonts w:asciiTheme="minorBidi" w:hAnsiTheme="minorBidi" w:cstheme="minorBidi"/>
-          <w:color w:val="156082" w:themeColor="accent1"/>
-        </w:rPr>
-        <w:t>average :</w:t>
-      </w:r>
-      <w:proofErr w:type="gramEnd"/>
-      <w:r>
-        <w:rPr>
-          <w:rFonts w:asciiTheme="minorBidi" w:hAnsiTheme="minorBidi" w:cstheme="minorBidi"/>
-          <w:color w:val="156082" w:themeColor="accent1"/>
-        </w:rPr>
-        <w:t xml:space="preserve"> (quick select) O(m*</w:t>
-      </w:r>
-      <w:proofErr w:type="spellStart"/>
-      <w:r>
-        <w:rPr>
-          <w:rFonts w:asciiTheme="minorBidi" w:hAnsiTheme="minorBidi" w:cstheme="minorBidi"/>
-          <w:color w:val="156082" w:themeColor="accent1"/>
-        </w:rPr>
-        <w:t>d+m+k</w:t>
-      </w:r>
-      <w:proofErr w:type="spellEnd"/>
-      <w:r>
-        <w:rPr>
-          <w:rFonts w:asciiTheme="minorBidi" w:hAnsiTheme="minorBidi" w:cstheme="minorBidi"/>
-          <w:color w:val="156082" w:themeColor="accent1"/>
-        </w:rPr>
-        <w:t>), in other words: O(m*d) since k&lt;=m.</w:t>
+        <w:t>On average : (quick select) O(m*d+m+k), in other words: O(m*d) since k&lt;=m.</w:t>
       </w:r>
     </w:p>
     <w:p>
@@ -5969,48 +5618,7 @@
           <w:rFonts w:asciiTheme="minorBidi" w:hAnsiTheme="minorBidi" w:cstheme="minorBidi"/>
           <w:color w:val="156082" w:themeColor="accent1"/>
         </w:rPr>
-        <w:t xml:space="preserve">Worst case: (Sorting)) </w:t>
-      </w:r>
-      <w:proofErr w:type="gramStart"/>
-      <w:r>
-        <w:rPr>
-          <w:rFonts w:asciiTheme="minorBidi" w:hAnsiTheme="minorBidi" w:cstheme="minorBidi"/>
-          <w:color w:val="156082" w:themeColor="accent1"/>
-        </w:rPr>
-        <w:t>O(</w:t>
-      </w:r>
-      <w:proofErr w:type="spellStart"/>
-      <w:proofErr w:type="gramEnd"/>
-      <w:r>
-        <w:rPr>
-          <w:rFonts w:asciiTheme="minorBidi" w:hAnsiTheme="minorBidi" w:cstheme="minorBidi"/>
-          <w:color w:val="156082" w:themeColor="accent1"/>
-        </w:rPr>
-        <w:t>mlogm</w:t>
-      </w:r>
-      <w:proofErr w:type="spellEnd"/>
-      <w:r>
-        <w:rPr>
-          <w:rFonts w:asciiTheme="minorBidi" w:hAnsiTheme="minorBidi" w:cstheme="minorBidi"/>
-          <w:color w:val="156082" w:themeColor="accent1"/>
-        </w:rPr>
-        <w:t xml:space="preserve"> + m*d +k), since k&lt;=m, we really get : O(</w:t>
-      </w:r>
-      <w:proofErr w:type="spellStart"/>
-      <w:r>
-        <w:rPr>
-          <w:rFonts w:asciiTheme="minorBidi" w:hAnsiTheme="minorBidi" w:cstheme="minorBidi"/>
-          <w:color w:val="156082" w:themeColor="accent1"/>
-        </w:rPr>
-        <w:t>mlogm+m</w:t>
-      </w:r>
-      <w:proofErr w:type="spellEnd"/>
-      <w:r>
-        <w:rPr>
-          <w:rFonts w:asciiTheme="minorBidi" w:hAnsiTheme="minorBidi" w:cstheme="minorBidi"/>
-          <w:color w:val="156082" w:themeColor="accent1"/>
-        </w:rPr>
-        <w:t>*d)</w:t>
+        <w:t>Worst case: (Sorting)) O(mlogm + m*d +k), since k&lt;=m, we really get : O(mlogm+m*d)</w:t>
       </w:r>
     </w:p>
     <w:p>
@@ -6379,19 +5987,11 @@
         </w:rPr>
         <w:t xml:space="preserve">he model identifies the closest datapoint in the training data for each input, </w:t>
       </w:r>
-      <w:proofErr w:type="gramStart"/>
-      <w:r>
-        <w:rPr>
-          <w:color w:val="156082" w:themeColor="accent1"/>
-        </w:rPr>
-        <w:t>It</w:t>
-      </w:r>
-      <w:proofErr w:type="gramEnd"/>
-      <w:r>
-        <w:rPr>
-          <w:color w:val="156082" w:themeColor="accent1"/>
-        </w:rPr>
-        <w:t xml:space="preserve"> finds </w:t>
+      <w:r>
+        <w:rPr>
+          <w:color w:val="156082" w:themeColor="accent1"/>
+        </w:rPr>
+        <w:t xml:space="preserve">It finds </w:t>
       </w:r>
       <w:r>
         <w:rPr>
@@ -6732,7 +6332,6 @@
         </w:rPr>
         <w:t xml:space="preserve">) to normalize the two features in the temporary </w:t>
       </w:r>
-      <w:proofErr w:type="spellStart"/>
       <w:r>
         <w:rPr>
           <w:rFonts w:ascii="Courier New" w:eastAsia="Courier New" w:hAnsi="Courier New" w:cs="Courier New"/>
@@ -6742,50 +6341,13 @@
         </w:rPr>
         <w:t>DataFrame</w:t>
       </w:r>
-      <w:proofErr w:type="spellEnd"/>
-      <w:r>
-        <w:rPr>
-          <w:color w:val="000000"/>
-          <w:sz w:val="24"/>
-          <w:szCs w:val="24"/>
-        </w:rPr>
-        <w:t xml:space="preserve"> you created </w:t>
-      </w:r>
-      <w:proofErr w:type="gramStart"/>
-      <w:r>
-        <w:rPr>
-          <w:color w:val="000000"/>
-          <w:sz w:val="24"/>
-          <w:szCs w:val="24"/>
-        </w:rPr>
-        <w:t>before, and</w:t>
-      </w:r>
-      <w:proofErr w:type="gramEnd"/>
-      <w:r>
-        <w:rPr>
-          <w:color w:val="000000"/>
-          <w:sz w:val="24"/>
-          <w:szCs w:val="24"/>
-        </w:rPr>
-        <w:t xml:space="preserve"> train a new </w:t>
-      </w:r>
-      <w:proofErr w:type="spellStart"/>
-      <w:r>
-        <w:rPr>
-          <w:color w:val="000000"/>
-          <w:sz w:val="24"/>
-          <w:szCs w:val="24"/>
-        </w:rPr>
-        <w:t>kNN</w:t>
-      </w:r>
-      <w:proofErr w:type="spellEnd"/>
-      <w:r>
-        <w:rPr>
-          <w:color w:val="000000"/>
-          <w:sz w:val="24"/>
-          <w:szCs w:val="24"/>
-        </w:rPr>
-        <w:t xml:space="preserve"> model (</w:t>
+      <w:r>
+        <w:rPr>
+          <w:color w:val="000000"/>
+          <w:sz w:val="24"/>
+          <w:szCs w:val="24"/>
+        </w:rPr>
+        <w:t xml:space="preserve"> you created before, and train a new kNN model (</w:t>
       </w:r>
       <m:oMath>
         <m:r>
@@ -7129,21 +6691,7 @@
         <w:rPr>
           <w:color w:val="156082" w:themeColor="accent1"/>
         </w:rPr>
-        <w:t>meaning it ensures that each feature contributes equally to the distance computation of the model. When features are on different scales (Like PCR_04, PCR_09, the mean of PCR_04 is 14.2 times larger than the mean of PCR_</w:t>
-      </w:r>
-      <w:proofErr w:type="gramStart"/>
-      <w:r>
-        <w:rPr>
-          <w:color w:val="156082" w:themeColor="accent1"/>
-        </w:rPr>
-        <w:t>09 )</w:t>
-      </w:r>
-      <w:proofErr w:type="gramEnd"/>
-      <w:r>
-        <w:rPr>
-          <w:color w:val="156082" w:themeColor="accent1"/>
-        </w:rPr>
-        <w:t>, those with larger ranges skew the distance calculations, overpowering the effect of features with smaller scales. Normalizing the features makes it so that each feature is given equal consideration.</w:t>
+        <w:t>meaning it ensures that each feature contributes equally to the distance computation of the model. When features are on different scales (Like PCR_04, PCR_09, the mean of PCR_04 is 14.2 times larger than the mean of PCR_09 ), those with larger ranges skew the distance calculations, overpowering the effect of features with smaller scales. Normalizing the features makes it so that each feature is given equal consideration.</w:t>
       </w:r>
     </w:p>
     <w:p>
@@ -7276,25 +6824,7 @@
           <w:szCs w:val="24"/>
         </w:rPr>
         <w:lastRenderedPageBreak/>
-        <w:t xml:space="preserve">Using the normalized dataset, train another </w:t>
-      </w:r>
-      <w:proofErr w:type="spellStart"/>
-      <w:r>
-        <w:rPr>
-          <w:color w:val="000000"/>
-          <w:sz w:val="24"/>
-          <w:szCs w:val="24"/>
-        </w:rPr>
-        <w:t>kNN</w:t>
-      </w:r>
-      <w:proofErr w:type="spellEnd"/>
-      <w:r>
-        <w:rPr>
-          <w:color w:val="000000"/>
-          <w:sz w:val="24"/>
-          <w:szCs w:val="24"/>
-        </w:rPr>
-        <w:t xml:space="preserve"> model with </w:t>
+        <w:t xml:space="preserve">Using the normalized dataset, train another kNN model with </w:t>
       </w:r>
       <m:oMath>
         <m:r>
@@ -7994,25 +7524,7 @@
           <w:sz w:val="24"/>
           <w:szCs w:val="24"/>
         </w:rPr>
-        <w:t>Assume a dataset with two features, one randomly sampled (</w:t>
-      </w:r>
-      <w:proofErr w:type="spellStart"/>
-      <w:r>
-        <w:rPr>
-          <w:color w:val="000000"/>
-          <w:sz w:val="24"/>
-          <w:szCs w:val="24"/>
-        </w:rPr>
-        <w:t>i.i.d.</w:t>
-      </w:r>
-      <w:proofErr w:type="spellEnd"/>
-      <w:r>
-        <w:rPr>
-          <w:color w:val="000000"/>
-          <w:sz w:val="24"/>
-          <w:szCs w:val="24"/>
-        </w:rPr>
-        <w:t xml:space="preserve">) from a uniform continuous distribution on the range </w:t>
+        <w:t xml:space="preserve">Assume a dataset with two features, one randomly sampled (i.i.d.) from a uniform continuous distribution on the range </w:t>
       </w:r>
       <m:oMath>
         <m:d>
@@ -8331,17 +7843,8 @@
           <w:rFonts w:asciiTheme="minorBidi" w:hAnsiTheme="minorBidi" w:cstheme="minorBidi"/>
           <w:color w:val="156082" w:themeColor="accent1"/>
         </w:rPr>
-        <w:t xml:space="preserve"> </w:t>
-      </w:r>
-      <w:proofErr w:type="gramStart"/>
-      <w:r>
-        <w:rPr>
-          <w:rFonts w:asciiTheme="minorBidi" w:hAnsiTheme="minorBidi" w:cstheme="minorBidi"/>
-          <w:color w:val="156082" w:themeColor="accent1"/>
-        </w:rPr>
-        <w:t>So</w:t>
-      </w:r>
-      <w:proofErr w:type="gramEnd"/>
+        <w:t xml:space="preserve"> So</w:t>
+      </w:r>
       <w:r>
         <w:rPr>
           <w:rFonts w:asciiTheme="minorBidi" w:hAnsiTheme="minorBidi" w:cstheme="minorBidi"/>
@@ -8857,7 +8360,6 @@
         </w:rPr>
         <w:t xml:space="preserve">Split the (training) data based on the binary </w:t>
       </w:r>
-      <w:proofErr w:type="spellStart"/>
       <w:r>
         <w:rPr>
           <w:rFonts w:ascii="Courier New" w:eastAsia="Courier New" w:hAnsi="Courier New" w:cs="Courier New"/>
@@ -8867,7 +8369,6 @@
         </w:rPr>
         <w:t>SpecialProperty</w:t>
       </w:r>
-      <w:proofErr w:type="spellEnd"/>
       <w:r>
         <w:rPr>
           <w:color w:val="000000"/>
@@ -9065,7 +8566,6 @@
         </w:rPr>
         <w:t xml:space="preserve"> (with the partition according to the </w:t>
       </w:r>
-      <w:proofErr w:type="spellStart"/>
       <w:r>
         <w:rPr>
           <w:rFonts w:ascii="Courier New" w:eastAsia="Courier New" w:hAnsi="Courier New" w:cs="Courier New"/>
@@ -9075,7 +8575,6 @@
         </w:rPr>
         <w:t>SpecialProperty</w:t>
       </w:r>
-      <w:proofErr w:type="spellEnd"/>
       <w:r>
         <w:rPr>
           <w:color w:val="000000"/>
@@ -9154,71 +8653,15 @@
           <w:sz w:val="24"/>
           <w:szCs w:val="24"/>
         </w:rPr>
-        <w:t>The pair of features we will choose are PCR_03, PCR_</w:t>
-      </w:r>
-      <w:proofErr w:type="gramStart"/>
-      <w:r>
-        <w:rPr>
-          <w:color w:val="156082" w:themeColor="accent1"/>
-          <w:sz w:val="24"/>
-          <w:szCs w:val="24"/>
-        </w:rPr>
-        <w:t>05</w:t>
-      </w:r>
-      <w:r>
-        <w:rPr>
-          <w:color w:val="156082" w:themeColor="accent1"/>
-          <w:sz w:val="24"/>
-          <w:szCs w:val="24"/>
-        </w:rPr>
-        <w:t xml:space="preserve"> .</w:t>
-      </w:r>
-      <w:proofErr w:type="gramEnd"/>
-      <w:r>
-        <w:rPr>
-          <w:color w:val="156082" w:themeColor="accent1"/>
-          <w:sz w:val="24"/>
-          <w:szCs w:val="24"/>
-        </w:rPr>
-        <w:t xml:space="preserve"> </w:t>
-      </w:r>
-      <w:proofErr w:type="spellStart"/>
-      <w:proofErr w:type="gramStart"/>
-      <w:r>
-        <w:rPr>
-          <w:color w:val="156082" w:themeColor="accent1"/>
-          <w:sz w:val="24"/>
-          <w:szCs w:val="24"/>
-        </w:rPr>
-        <w:t>Sice</w:t>
-      </w:r>
-      <w:proofErr w:type="spellEnd"/>
-      <w:proofErr w:type="gramEnd"/>
-      <w:r>
-        <w:rPr>
-          <w:color w:val="156082" w:themeColor="accent1"/>
-          <w:sz w:val="24"/>
-          <w:szCs w:val="24"/>
-        </w:rPr>
-        <w:t xml:space="preserve"> they separate the risk target well regardless of the </w:t>
-      </w:r>
-      <w:proofErr w:type="spellStart"/>
-      <w:r>
-        <w:rPr>
-          <w:color w:val="156082" w:themeColor="accent1"/>
-          <w:sz w:val="24"/>
-          <w:szCs w:val="24"/>
-        </w:rPr>
-        <w:t>SpecialProperty</w:t>
-      </w:r>
-      <w:proofErr w:type="spellEnd"/>
-      <w:r>
-        <w:rPr>
-          <w:color w:val="156082" w:themeColor="accent1"/>
-          <w:sz w:val="24"/>
-          <w:szCs w:val="24"/>
-        </w:rPr>
-        <w:t xml:space="preserve"> value.</w:t>
+        <w:t>The pair of features we will choose are PCR_03, PCR_05</w:t>
+      </w:r>
+      <w:r>
+        <w:rPr>
+          <w:color w:val="156082" w:themeColor="accent1"/>
+          <w:sz w:val="24"/>
+          <w:szCs w:val="24"/>
+        </w:rPr>
+        <w:t xml:space="preserve"> . Sice they separate the risk target well regardless of the SpecialProperty value.</w:t>
       </w:r>
     </w:p>
     <w:p>
@@ -9245,25 +8688,7 @@
           <w:sz w:val="24"/>
           <w:szCs w:val="24"/>
         </w:rPr>
-        <w:t xml:space="preserve">Other pairs seem to separate well if the </w:t>
-      </w:r>
-      <w:proofErr w:type="spellStart"/>
-      <w:r>
-        <w:rPr>
-          <w:color w:val="156082" w:themeColor="accent1"/>
-          <w:sz w:val="24"/>
-          <w:szCs w:val="24"/>
-        </w:rPr>
-        <w:t>SpecialProperty</w:t>
-      </w:r>
-      <w:proofErr w:type="spellEnd"/>
-      <w:r>
-        <w:rPr>
-          <w:color w:val="156082" w:themeColor="accent1"/>
-          <w:sz w:val="24"/>
-          <w:szCs w:val="24"/>
-        </w:rPr>
-        <w:t xml:space="preserve"> holds but not so well if it doesn’t. or </w:t>
+        <w:t xml:space="preserve">Other pairs seem to separate well if the SpecialProperty holds but not so well if it doesn’t. or </w:t>
       </w:r>
       <w:r>
         <w:rPr>
@@ -9382,7 +8807,6 @@
         </w:rPr>
         <w:t xml:space="preserve">, create three </w:t>
       </w:r>
-      <w:proofErr w:type="spellStart"/>
       <w:r>
         <w:rPr>
           <w:rFonts w:ascii="Courier New" w:eastAsia="Courier New" w:hAnsi="Courier New" w:cs="Courier New"/>
@@ -9398,16 +8822,7 @@
           <w:sz w:val="24"/>
           <w:szCs w:val="24"/>
         </w:rPr>
-        <w:t>s</w:t>
-      </w:r>
-      <w:proofErr w:type="spellEnd"/>
-      <w:r>
-        <w:rPr>
-          <w:color w:val="000000"/>
-          <w:sz w:val="24"/>
-          <w:szCs w:val="24"/>
-        </w:rPr>
-        <w:t xml:space="preserve"> </w:t>
+        <w:t xml:space="preserve">s </w:t>
       </w:r>
       <w:r>
         <w:rPr>
@@ -9442,7 +8857,6 @@
         </w:rPr>
         <w:t xml:space="preserve"> variable. The first </w:t>
       </w:r>
-      <w:proofErr w:type="spellStart"/>
       <w:r>
         <w:rPr>
           <w:rFonts w:ascii="Courier New" w:eastAsia="Courier New" w:hAnsi="Courier New" w:cs="Courier New"/>
@@ -9452,7 +8866,6 @@
         </w:rPr>
         <w:t>jointplot</w:t>
       </w:r>
-      <w:proofErr w:type="spellEnd"/>
       <w:r>
         <w:rPr>
           <w:color w:val="000000"/>
@@ -9512,7 +8925,6 @@
         </w:rPr>
         <w:t xml:space="preserve">. The second </w:t>
       </w:r>
-      <w:proofErr w:type="spellStart"/>
       <w:r>
         <w:rPr>
           <w:rFonts w:ascii="Courier New" w:eastAsia="Courier New" w:hAnsi="Courier New" w:cs="Courier New"/>
@@ -9522,7 +8934,6 @@
         </w:rPr>
         <w:t>jointplot</w:t>
       </w:r>
-      <w:proofErr w:type="spellEnd"/>
       <w:r>
         <w:rPr>
           <w:color w:val="000000"/>
@@ -9531,7 +8942,6 @@
         </w:rPr>
         <w:t xml:space="preserve"> should include only the data in the other blood group. The third </w:t>
       </w:r>
-      <w:proofErr w:type="spellStart"/>
       <w:r>
         <w:rPr>
           <w:rFonts w:ascii="Courier New" w:eastAsia="Courier New" w:hAnsi="Courier New" w:cs="Courier New"/>
@@ -9541,7 +8951,6 @@
         </w:rPr>
         <w:t>jointplot</w:t>
       </w:r>
-      <w:proofErr w:type="spellEnd"/>
       <w:r>
         <w:rPr>
           <w:b/>
@@ -9860,7 +9269,6 @@
         </w:rPr>
         <w:t xml:space="preserve">features you chose (axes X and Z) and the </w:t>
       </w:r>
-      <w:proofErr w:type="spellStart"/>
       <w:r>
         <w:rPr>
           <w:rFonts w:ascii="Courier New" w:eastAsia="Courier New" w:hAnsi="Courier New" w:cs="Courier New"/>
@@ -9870,7 +9278,6 @@
         </w:rPr>
         <w:t>SpecialProperty</w:t>
       </w:r>
-      <w:proofErr w:type="spellEnd"/>
       <w:r>
         <w:rPr>
           <w:color w:val="000000"/>
@@ -9923,6 +9330,7 @@
       <w:r>
         <w:rPr>
           <w:rFonts w:asciiTheme="minorBidi" w:hAnsiTheme="minorBidi" w:cstheme="minorBidi"/>
+          <w:noProof/>
           <w:color w:val="156082" w:themeColor="accent1"/>
         </w:rPr>
         <w:drawing>
@@ -10080,21 +9488,7 @@
         <w:rPr>
           <w:color w:val="156082" w:themeColor="accent1"/>
         </w:rPr>
-        <w:t xml:space="preserve">A decision tree with </w:t>
-      </w:r>
-      <w:proofErr w:type="gramStart"/>
-      <w:r>
-        <w:rPr>
-          <w:color w:val="156082" w:themeColor="accent1"/>
-        </w:rPr>
-        <w:t>max-depth</w:t>
-      </w:r>
-      <w:proofErr w:type="gramEnd"/>
-      <w:r>
-        <w:rPr>
-          <w:color w:val="156082" w:themeColor="accent1"/>
-        </w:rPr>
-        <w:t xml:space="preserve"> = 3 will not fit the training data well. It can make up to 8 splits (3 questions in the decision tree), allowing some partitioning of the data based on the three features. As a result, it might not fully fit the data, leading to underfitting the risk variable.</w:t>
+        <w:t>A decision tree with max-depth = 3 will not fit the training data well. It can make up to 8 splits (3 questions in the decision tree), allowing some partitioning of the data based on the three features. As a result, it might not fully fit the data, leading to underfitting the risk variable.</w:t>
       </w:r>
     </w:p>
     <w:p/>
@@ -10188,46 +9582,7 @@
         <w:rPr>
           <w:color w:val="156082" w:themeColor="accent1"/>
         </w:rPr>
-        <w:t xml:space="preserve">A decision with </w:t>
-      </w:r>
-      <w:proofErr w:type="gramStart"/>
-      <w:r>
-        <w:rPr>
-          <w:color w:val="156082" w:themeColor="accent1"/>
-        </w:rPr>
-        <w:t>max-depth</w:t>
-      </w:r>
-      <w:proofErr w:type="gramEnd"/>
-      <w:r>
-        <w:rPr>
-          <w:color w:val="156082" w:themeColor="accent1"/>
-        </w:rPr>
-        <w:t xml:space="preserve"> = 3</w:t>
-      </w:r>
-      <w:r>
-        <w:rPr>
-          <w:color w:val="156082" w:themeColor="accent1"/>
-        </w:rPr>
-        <w:t>0</w:t>
-      </w:r>
-      <w:r>
-        <w:rPr>
-          <w:color w:val="156082" w:themeColor="accent1"/>
-        </w:rPr>
-        <w:t xml:space="preserve"> will fit the training data very well. With such depth, the model can make many splits</w:t>
-      </w:r>
-      <w:r>
-        <w:rPr>
-          <w:color w:val="156082" w:themeColor="accent1"/>
-        </w:rPr>
-        <w:t xml:space="preserve"> (many questions in the decision </w:t>
-      </w:r>
-      <w:proofErr w:type="gramStart"/>
-      <w:r>
-        <w:rPr>
-          <w:color w:val="156082" w:themeColor="accent1"/>
-        </w:rPr>
-        <w:t>tree</w:t>
+        <w:t>A decision with max-depth = 30 will fit the training data very well. With such depth, the model can make many splits (many questions in the decision tree</w:t>
       </w:r>
       <w:r>
         <w:rPr>
@@ -10241,102 +9596,7 @@
         <w:rPr>
           <w:color w:val="156082" w:themeColor="accent1"/>
         </w:rPr>
-        <w:t xml:space="preserve"> and</w:t>
-      </w:r>
-      <w:proofErr w:type="gramEnd"/>
-      <w:r>
-        <w:rPr>
-          <w:color w:val="156082" w:themeColor="accent1"/>
-        </w:rPr>
-        <w:t xml:space="preserve"> create </w:t>
-      </w:r>
-      <w:r>
-        <w:rPr>
-          <w:color w:val="156082" w:themeColor="accent1"/>
-        </w:rPr>
-        <w:t xml:space="preserve">very detailed patterns in the data. This allows </w:t>
-      </w:r>
-      <w:r>
-        <w:rPr>
-          <w:color w:val="156082" w:themeColor="accent1"/>
-        </w:rPr>
-        <w:t>us</w:t>
-      </w:r>
-      <w:r>
-        <w:rPr>
-          <w:color w:val="156082" w:themeColor="accent1"/>
-        </w:rPr>
-        <w:t xml:space="preserve"> to fit </w:t>
-      </w:r>
-      <w:r>
-        <w:rPr>
-          <w:color w:val="156082" w:themeColor="accent1"/>
-        </w:rPr>
-        <w:t xml:space="preserve">a datapoint in the </w:t>
-      </w:r>
-      <w:r>
-        <w:rPr>
-          <w:color w:val="156082" w:themeColor="accent1"/>
-        </w:rPr>
-        <w:t>training data almost perfectly</w:t>
-      </w:r>
-      <w:r>
-        <w:rPr>
-          <w:color w:val="156082" w:themeColor="accent1"/>
-        </w:rPr>
-        <w:t xml:space="preserve"> by asking 30 questions at most on it and predict it’s </w:t>
-      </w:r>
-      <w:proofErr w:type="gramStart"/>
-      <w:r>
-        <w:rPr>
-          <w:color w:val="156082" w:themeColor="accent1"/>
-        </w:rPr>
-        <w:t xml:space="preserve">risk </w:t>
-      </w:r>
-      <w:r>
-        <w:rPr>
-          <w:color w:val="156082" w:themeColor="accent1"/>
-        </w:rPr>
-        <w:t>.</w:t>
-      </w:r>
-      <w:proofErr w:type="gramEnd"/>
-      <w:r>
-        <w:rPr>
-          <w:color w:val="156082" w:themeColor="accent1"/>
-        </w:rPr>
-        <w:t xml:space="preserve"> </w:t>
-      </w:r>
-      <w:proofErr w:type="gramStart"/>
-      <w:r>
-        <w:rPr>
-          <w:color w:val="156082" w:themeColor="accent1"/>
-        </w:rPr>
-        <w:t>So</w:t>
-      </w:r>
-      <w:proofErr w:type="gramEnd"/>
-      <w:r>
-        <w:rPr>
-          <w:color w:val="156082" w:themeColor="accent1"/>
-        </w:rPr>
-        <w:t xml:space="preserve"> </w:t>
-      </w:r>
-      <w:r>
-        <w:rPr>
-          <w:color w:val="156082" w:themeColor="accent1"/>
-        </w:rPr>
-        <w:t xml:space="preserve">it will have </w:t>
-      </w:r>
-      <w:r>
-        <w:rPr>
-          <w:color w:val="156082" w:themeColor="accent1"/>
-        </w:rPr>
-        <w:t xml:space="preserve">a </w:t>
-      </w:r>
-      <w:r>
-        <w:rPr>
-          <w:color w:val="156082" w:themeColor="accent1"/>
-        </w:rPr>
-        <w:t>very low training error.</w:t>
+        <w:t xml:space="preserve"> and create very detailed patterns in the data. This allows us to fit a datapoint in the training data almost perfectly by asking 30 questions at most on it and predict it’s risk . So it will have a very low training error.</w:t>
       </w:r>
     </w:p>
     <w:p/>
@@ -10549,6 +9809,38 @@
         </w:rPr>
       </w:pPr>
     </w:p>
+    <w:p>
+      <w:pPr>
+        <w:rPr>
+          <w:lang w:val="en-IL"/>
+        </w:rPr>
+      </w:pPr>
+    </w:p>
+    <w:p>
+      <w:pPr>
+        <w:rPr>
+          <w:lang w:val="en-IL"/>
+        </w:rPr>
+      </w:pPr>
+      <w:r>
+        <w:rPr>
+          <w:lang w:val="en-IL"/>
+        </w:rPr>
+        <w:t xml:space="preserve">{ </w:t>
+      </w:r>
+      <w:r>
+        <w:rPr>
+          <w:lang w:val="en-IL"/>
+        </w:rPr>
+        <w:t>Task F scaling decisions:</w:t>
+      </w:r>
+      <w:r>
+        <w:rPr>
+          <w:lang w:val="en-IL"/>
+        </w:rPr>
+        <w:t xml:space="preserve"> }</w:t>
+      </w:r>
+    </w:p>
     <w:p/>
     <w:p/>
     <w:tbl>
@@ -10567,11 +9859,9 @@
             <w:tcW w:w="4675" w:type="dxa"/>
           </w:tcPr>
           <w:p>
-            <w:proofErr w:type="spellStart"/>
             <w:r>
               <w:t>MinMaxScaler</w:t>
             </w:r>
-            <w:proofErr w:type="spellEnd"/>
           </w:p>
         </w:tc>
         <w:tc>
@@ -10579,11 +9869,9 @@
             <w:tcW w:w="4675" w:type="dxa"/>
           </w:tcPr>
           <w:p>
-            <w:proofErr w:type="spellStart"/>
             <w:r>
               <w:t>StandardScaler</w:t>
             </w:r>
-            <w:proofErr w:type="spellEnd"/>
           </w:p>
         </w:tc>
       </w:tr>
@@ -10594,7 +9882,10 @@
           </w:tcPr>
           <w:p>
             <w:r>
-              <w:t>PCR_01</w:t>
+              <w:t>PCR_</w:t>
+            </w:r>
+            <w:r>
+              <w:t>03</w:t>
             </w:r>
           </w:p>
         </w:tc>
@@ -10607,7 +9898,7 @@
               <w:t>PCR_0</w:t>
             </w:r>
             <w:r>
-              <w:t>5</w:t>
+              <w:t>1</w:t>
             </w:r>
           </w:p>
         </w:tc>
@@ -10619,10 +9910,7 @@
           </w:tcPr>
           <w:p>
             <w:r>
-              <w:t>PCR_0</w:t>
-            </w:r>
-            <w:r>
-              <w:t>2</w:t>
+              <w:t>PCR_10</w:t>
             </w:r>
           </w:p>
         </w:tc>
@@ -10632,10 +9920,10 @@
           </w:tcPr>
           <w:p>
             <w:r>
-              <w:t>PCR_0</w:t>
-            </w:r>
-            <w:r>
-              <w:t>6</w:t>
+              <w:t>PCR_</w:t>
+            </w:r>
+            <w:r>
+              <w:t>02</w:t>
             </w:r>
           </w:p>
         </w:tc>
@@ -10645,14 +9933,7 @@
           <w:tcPr>
             <w:tcW w:w="4675" w:type="dxa"/>
           </w:tcPr>
-          <w:p>
-            <w:r>
-              <w:t>PCR_0</w:t>
-            </w:r>
-            <w:r>
-              <w:t>3</w:t>
-            </w:r>
-          </w:p>
+          <w:p/>
         </w:tc>
         <w:tc>
           <w:tcPr>
@@ -10666,10 +9947,10 @@
               </w:rPr>
             </w:pPr>
             <w:r>
-              <w:t>PCR_0</w:t>
-            </w:r>
-            <w:r>
-              <w:t>8</w:t>
+              <w:t>PCR_</w:t>
+            </w:r>
+            <w:r>
+              <w:t>04</w:t>
             </w:r>
           </w:p>
         </w:tc>
@@ -10679,20 +9960,20 @@
           <w:tcPr>
             <w:tcW w:w="4675" w:type="dxa"/>
           </w:tcPr>
+          <w:p/>
+        </w:tc>
+        <w:tc>
+          <w:tcPr>
+            <w:tcW w:w="4675" w:type="dxa"/>
+          </w:tcPr>
           <w:p>
             <w:r>
               <w:t>PCR_0</w:t>
             </w:r>
             <w:r>
-              <w:t>4</w:t>
-            </w:r>
-          </w:p>
-        </w:tc>
-        <w:tc>
-          <w:tcPr>
-            <w:tcW w:w="4675" w:type="dxa"/>
-          </w:tcPr>
-          <w:p/>
+              <w:t>5</w:t>
+            </w:r>
+          </w:p>
         </w:tc>
       </w:tr>
       <w:tr>
@@ -10700,20 +9981,20 @@
           <w:tcPr>
             <w:tcW w:w="4675" w:type="dxa"/>
           </w:tcPr>
+          <w:p/>
+        </w:tc>
+        <w:tc>
+          <w:tcPr>
+            <w:tcW w:w="4675" w:type="dxa"/>
+          </w:tcPr>
           <w:p>
             <w:r>
               <w:t>PCR_0</w:t>
             </w:r>
             <w:r>
-              <w:t>7</w:t>
-            </w:r>
-          </w:p>
-        </w:tc>
-        <w:tc>
-          <w:tcPr>
-            <w:tcW w:w="4675" w:type="dxa"/>
-          </w:tcPr>
-          <w:p/>
+              <w:t>6</w:t>
+            </w:r>
+          </w:p>
         </w:tc>
       </w:tr>
       <w:tr>
@@ -10721,44 +10002,303 @@
           <w:tcPr>
             <w:tcW w:w="4675" w:type="dxa"/>
           </w:tcPr>
+          <w:p/>
+        </w:tc>
+        <w:tc>
+          <w:tcPr>
+            <w:tcW w:w="4675" w:type="dxa"/>
+          </w:tcPr>
           <w:p>
             <w:r>
               <w:t>PCR_0</w:t>
             </w:r>
             <w:r>
-              <w:t>9</w:t>
-            </w:r>
-          </w:p>
-        </w:tc>
-        <w:tc>
-          <w:tcPr>
-            <w:tcW w:w="4675" w:type="dxa"/>
-          </w:tcPr>
-          <w:p/>
+              <w:t>7</w:t>
+            </w:r>
+          </w:p>
         </w:tc>
       </w:tr>
       <w:tr>
+        <w:trPr>
+          <w:trHeight w:val="323"/>
+        </w:trPr>
         <w:tc>
           <w:tcPr>
             <w:tcW w:w="4675" w:type="dxa"/>
           </w:tcPr>
-          <w:p>
-            <w:r>
-              <w:t>PCR_</w:t>
-            </w:r>
-            <w:r>
-              <w:t>10</w:t>
-            </w:r>
-          </w:p>
+          <w:p/>
         </w:tc>
         <w:tc>
           <w:tcPr>
             <w:tcW w:w="4675" w:type="dxa"/>
           </w:tcPr>
+          <w:p>
+            <w:r>
+              <w:t>PCR_0</w:t>
+            </w:r>
+            <w:r>
+              <w:t>8</w:t>
+            </w:r>
+          </w:p>
+        </w:tc>
+      </w:tr>
+      <w:tr>
+        <w:trPr>
+          <w:trHeight w:val="323"/>
+        </w:trPr>
+        <w:tc>
+          <w:tcPr>
+            <w:tcW w:w="4675" w:type="dxa"/>
+          </w:tcPr>
           <w:p/>
+        </w:tc>
+        <w:tc>
+          <w:tcPr>
+            <w:tcW w:w="4675" w:type="dxa"/>
+          </w:tcPr>
+          <w:p>
+            <w:r>
+              <w:t>PCR_0</w:t>
+            </w:r>
+            <w:r>
+              <w:t>9</w:t>
+            </w:r>
+          </w:p>
         </w:tc>
       </w:tr>
     </w:tbl>
+    <w:p/>
+    <w:p/>
+    <w:p/>
+    <w:p/>
+    <w:p/>
+    <w:p/>
+    <w:p/>
+    <w:p/>
+    <w:p/>
+    <w:p/>
+    <w:p/>
+    <w:p/>
+    <w:p/>
+    <w:p/>
+    <w:p/>
+    <w:p/>
+    <w:p>
+      <w:pPr>
+        <w:numPr>
+          <w:ilvl w:val="0"/>
+          <w:numId w:val="1"/>
+        </w:numPr>
+        <w:pBdr>
+          <w:top w:val="nil"/>
+          <w:left w:val="nil"/>
+          <w:bottom w:val="nil"/>
+          <w:right w:val="nil"/>
+          <w:between w:val="nil"/>
+        </w:pBdr>
+        <w:spacing w:line="360" w:lineRule="auto"/>
+        <w:ind w:hanging="720"/>
+        <w:jc w:val="both"/>
+        <w:rPr>
+          <w:color w:val="000000"/>
+          <w:sz w:val="24"/>
+          <w:szCs w:val="24"/>
+        </w:rPr>
+      </w:pPr>
+      <w:r>
+        <w:rPr>
+          <w:color w:val="000000"/>
+          <w:sz w:val="24"/>
+          <w:szCs w:val="24"/>
+        </w:rPr>
+        <w:lastRenderedPageBreak/>
+        <w:t xml:space="preserve">What will be the effects of data normalization on your answers in </w:t>
+      </w:r>
+      <w:r>
+        <w:rPr>
+          <w:b/>
+          <w:color w:val="000000"/>
+          <w:sz w:val="24"/>
+          <w:szCs w:val="24"/>
+        </w:rPr>
+        <w:t>‎(Q19)</w:t>
+      </w:r>
+      <w:r>
+        <w:rPr>
+          <w:color w:val="000000"/>
+          <w:sz w:val="24"/>
+          <w:szCs w:val="24"/>
+        </w:rPr>
+        <w:t>,</w:t>
+      </w:r>
+      <w:r>
+        <w:rPr>
+          <w:b/>
+          <w:color w:val="000000"/>
+          <w:sz w:val="24"/>
+          <w:szCs w:val="24"/>
+        </w:rPr>
+        <w:t xml:space="preserve"> ‎(Q20)</w:t>
+      </w:r>
+      <w:r>
+        <w:rPr>
+          <w:color w:val="000000"/>
+          <w:sz w:val="24"/>
+          <w:szCs w:val="24"/>
+        </w:rPr>
+        <w:t>,</w:t>
+      </w:r>
+      <w:r>
+        <w:rPr>
+          <w:b/>
+          <w:color w:val="000000"/>
+          <w:sz w:val="24"/>
+          <w:szCs w:val="24"/>
+        </w:rPr>
+        <w:t xml:space="preserve"> ‎(Q21)</w:t>
+      </w:r>
+      <w:r>
+        <w:rPr>
+          <w:color w:val="000000"/>
+          <w:sz w:val="24"/>
+          <w:szCs w:val="24"/>
+        </w:rPr>
+        <w:t>?</w:t>
+      </w:r>
+    </w:p>
+    <w:p/>
+    <w:p/>
+    <w:p>
+      <w:pPr>
+        <w:rPr>
+          <w:color w:val="156082" w:themeColor="accent1"/>
+          <w:u w:val="single"/>
+        </w:rPr>
+      </w:pPr>
+      <w:r>
+        <w:rPr>
+          <w:color w:val="156082" w:themeColor="accent1"/>
+          <w:u w:val="single"/>
+        </w:rPr>
+        <w:t xml:space="preserve">Q19+Q20: </w:t>
+      </w:r>
+    </w:p>
+    <w:p>
+      <w:pPr>
+        <w:rPr>
+          <w:color w:val="156082" w:themeColor="accent1"/>
+        </w:rPr>
+      </w:pPr>
+      <w:r>
+        <w:rPr>
+          <w:color w:val="156082" w:themeColor="accent1"/>
+        </w:rPr>
+        <w:t xml:space="preserve">For both a decision tree with a max-depth = 3 and with max-depth = 30, data normalization will </w:t>
+      </w:r>
+      <w:r>
+        <w:rPr>
+          <w:color w:val="156082" w:themeColor="accent1"/>
+        </w:rPr>
+        <w:t xml:space="preserve">have almost no </w:t>
+      </w:r>
+      <w:r>
+        <w:rPr>
+          <w:color w:val="156082" w:themeColor="accent1"/>
+        </w:rPr>
+        <w:t xml:space="preserve">effect. Decision trees make their splits based on feature values rather than distances, making them very insensitive to the actual scale of the features. While normalization might have a big influence on the choice of split points, the overall structure and performance of the trees will remain mostly unchanged. </w:t>
+      </w:r>
+      <w:r>
+        <w:rPr>
+          <w:color w:val="156082" w:themeColor="accent1"/>
+        </w:rPr>
+        <w:t>(In a sense, the decision boundaries made by a tree is perpendicular to a feature axis )</w:t>
+      </w:r>
+    </w:p>
+    <w:p>
+      <w:pPr>
+        <w:rPr>
+          <w:color w:val="156082" w:themeColor="accent1"/>
+        </w:rPr>
+      </w:pPr>
+    </w:p>
+    <w:p>
+      <w:pPr>
+        <w:rPr>
+          <w:color w:val="156082" w:themeColor="accent1"/>
+        </w:rPr>
+      </w:pPr>
+    </w:p>
+    <w:p>
+      <w:pPr>
+        <w:rPr>
+          <w:color w:val="156082" w:themeColor="accent1"/>
+          <w:u w:val="single"/>
+        </w:rPr>
+      </w:pPr>
+      <w:r>
+        <w:rPr>
+          <w:color w:val="156082" w:themeColor="accent1"/>
+          <w:u w:val="single"/>
+        </w:rPr>
+        <w:t>Q</w:t>
+      </w:r>
+      <w:r>
+        <w:rPr>
+          <w:color w:val="156082" w:themeColor="accent1"/>
+          <w:u w:val="single"/>
+        </w:rPr>
+        <w:t>21</w:t>
+      </w:r>
+      <w:r>
+        <w:rPr>
+          <w:color w:val="156082" w:themeColor="accent1"/>
+          <w:u w:val="single"/>
+        </w:rPr>
+        <w:t xml:space="preserve">: </w:t>
+      </w:r>
+    </w:p>
+    <w:p>
+      <w:pPr>
+        <w:rPr>
+          <w:color w:val="156082" w:themeColor="accent1"/>
+        </w:rPr>
+      </w:pPr>
+      <w:r>
+        <w:rPr>
+          <w:color w:val="156082" w:themeColor="accent1"/>
+        </w:rPr>
+        <w:t>The normalization will have a very large effects on the 1-NN model and it may do a significant improvement to performance of predictions. By scaling the features to a similar range, the model will use all the PCR features and the “SpecialProperty” feature more equally when it will calculate the distances. This correction should help the model to better identify the nearest neighbors based on a balanced consideration of all the features. It may lead to more accurate predictions and better splitting and handling areas where risk values change.</w:t>
+      </w:r>
+    </w:p>
+    <w:p>
+      <w:pPr>
+        <w:rPr>
+          <w:color w:val="156082" w:themeColor="accent1"/>
+        </w:rPr>
+      </w:pPr>
+      <w:r>
+        <w:rPr>
+          <w:color w:val="156082" w:themeColor="accent1"/>
+        </w:rPr>
+        <w:t>However, normalization could also harm the model if it removes important feature distinctions or if the original feature’s scales were optimal for capturing data patterns. Also if the features had meaningful relationships on their original scales, the normalization might harm these, leading to less accurate predictions.</w:t>
+      </w:r>
+    </w:p>
+    <w:p>
+      <w:pPr>
+        <w:rPr>
+          <w:color w:val="156082" w:themeColor="accent1"/>
+        </w:rPr>
+      </w:pPr>
+      <w:r>
+        <w:rPr>
+          <w:color w:val="156082" w:themeColor="accent1"/>
+        </w:rPr>
+        <w:t>So normalization is most likely to enhance performance by addressing the scale disparity, but it may also unintentionally reduce the importance of certain aspects of the data</w:t>
+      </w:r>
+      <w:r>
+        <w:t>.</w:t>
+      </w:r>
+    </w:p>
     <w:p/>
     <w:p/>
     <w:p/>
@@ -10791,7 +10331,7 @@
           <w:right w:val="nil"/>
           <w:between w:val="nil"/>
         </w:pBdr>
-        <w:spacing w:line="360" w:lineRule="auto"/>
+        <w:spacing w:line="336" w:lineRule="auto"/>
         <w:ind w:hanging="720"/>
         <w:jc w:val="both"/>
         <w:rPr>
@@ -10807,8 +10347,49 @@
           <w:szCs w:val="24"/>
         </w:rPr>
         <w:lastRenderedPageBreak/>
-        <w:t xml:space="preserve">What will be the effects of data normalization on your answers in </w:t>
-      </w:r>
+        <w:t>Write a table summarizing the data preparation process you created.</w:t>
+      </w:r>
+    </w:p>
+    <w:p>
+      <w:pPr>
+        <w:spacing w:line="336" w:lineRule="auto"/>
+        <w:ind w:firstLine="720"/>
+        <w:jc w:val="both"/>
+        <w:rPr>
+          <w:sz w:val="24"/>
+          <w:szCs w:val="24"/>
+        </w:rPr>
+      </w:pPr>
+      <w:r>
+        <w:rPr>
+          <w:sz w:val="24"/>
+          <w:szCs w:val="24"/>
+        </w:rPr>
+        <w:t>The columns of the table must be:</w:t>
+      </w:r>
+    </w:p>
+    <w:p>
+      <w:pPr>
+        <w:numPr>
+          <w:ilvl w:val="1"/>
+          <w:numId w:val="1"/>
+        </w:numPr>
+        <w:pBdr>
+          <w:top w:val="nil"/>
+          <w:left w:val="nil"/>
+          <w:bottom w:val="nil"/>
+          <w:right w:val="nil"/>
+          <w:between w:val="nil"/>
+        </w:pBdr>
+        <w:spacing w:line="336" w:lineRule="auto"/>
+        <w:ind w:left="1170"/>
+        <w:jc w:val="both"/>
+        <w:rPr>
+          <w:color w:val="000000"/>
+          <w:sz w:val="24"/>
+          <w:szCs w:val="24"/>
+        </w:rPr>
+      </w:pPr>
       <w:r>
         <w:rPr>
           <w:b/>
@@ -10816,16 +10397,83 @@
           <w:sz w:val="24"/>
           <w:szCs w:val="24"/>
         </w:rPr>
-        <w:t>‎(Q19)</w:t>
-      </w:r>
-      <w:r>
-        <w:rPr>
-          <w:color w:val="000000"/>
-          <w:sz w:val="24"/>
-          <w:szCs w:val="24"/>
-        </w:rPr>
-        <w:t>,</w:t>
-      </w:r>
+        <w:t>Feature name</w:t>
+      </w:r>
+      <w:r>
+        <w:rPr>
+          <w:color w:val="000000"/>
+          <w:sz w:val="24"/>
+          <w:szCs w:val="24"/>
+        </w:rPr>
+        <w:t>: the name of the feature as written in the dataset.</w:t>
+      </w:r>
+    </w:p>
+    <w:p>
+      <w:pPr>
+        <w:pBdr>
+          <w:top w:val="nil"/>
+          <w:left w:val="nil"/>
+          <w:bottom w:val="nil"/>
+          <w:right w:val="nil"/>
+          <w:between w:val="nil"/>
+        </w:pBdr>
+        <w:spacing w:line="336" w:lineRule="auto"/>
+        <w:ind w:left="1170"/>
+        <w:jc w:val="both"/>
+        <w:rPr>
+          <w:color w:val="000000"/>
+          <w:sz w:val="24"/>
+          <w:szCs w:val="24"/>
+        </w:rPr>
+      </w:pPr>
+      <w:r>
+        <w:rPr>
+          <w:color w:val="000000"/>
+          <w:sz w:val="24"/>
+          <w:szCs w:val="24"/>
+        </w:rPr>
+        <w:t xml:space="preserve">Names of </w:t>
+      </w:r>
+      <w:r>
+        <w:rPr>
+          <w:color w:val="000000"/>
+          <w:sz w:val="24"/>
+          <w:szCs w:val="24"/>
+          <w:u w:val="single"/>
+        </w:rPr>
+        <w:t>new</w:t>
+      </w:r>
+      <w:r>
+        <w:rPr>
+          <w:color w:val="000000"/>
+          <w:sz w:val="24"/>
+          <w:szCs w:val="24"/>
+        </w:rPr>
+        <w:t xml:space="preserve"> features should be meaningful!</w:t>
+      </w:r>
+    </w:p>
+    <w:p>
+      <w:pPr>
+        <w:numPr>
+          <w:ilvl w:val="1"/>
+          <w:numId w:val="1"/>
+        </w:numPr>
+        <w:pBdr>
+          <w:top w:val="nil"/>
+          <w:left w:val="nil"/>
+          <w:bottom w:val="nil"/>
+          <w:right w:val="nil"/>
+          <w:between w:val="nil"/>
+        </w:pBdr>
+        <w:spacing w:line="336" w:lineRule="auto"/>
+        <w:ind w:left="1170"/>
+        <w:jc w:val="both"/>
+        <w:rPr>
+          <w:color w:val="000000"/>
+          <w:sz w:val="24"/>
+          <w:szCs w:val="24"/>
+        </w:rPr>
+      </w:pPr>
       <w:r>
         <w:rPr>
           <w:b/>
@@ -10833,16 +10481,72 @@
           <w:sz w:val="24"/>
           <w:szCs w:val="24"/>
         </w:rPr>
-        <w:t xml:space="preserve"> ‎(Q20)</w:t>
-      </w:r>
-      <w:r>
-        <w:rPr>
-          <w:color w:val="000000"/>
-          <w:sz w:val="24"/>
-          <w:szCs w:val="24"/>
-        </w:rPr>
-        <w:t>,</w:t>
-      </w:r>
+        <w:t>Keep</w:t>
+      </w:r>
+      <w:r>
+        <w:rPr>
+          <w:color w:val="000000"/>
+          <w:sz w:val="24"/>
+          <w:szCs w:val="24"/>
+        </w:rPr>
+        <w:t>: “V” if the feature is kept, “X” otherwise</w:t>
+      </w:r>
+      <w:r>
+        <w:rPr>
+          <w:color w:val="808080"/>
+          <w:sz w:val="24"/>
+          <w:szCs w:val="24"/>
+        </w:rPr>
+        <w:t xml:space="preserve"> (e.g., </w:t>
+      </w:r>
+      <w:r>
+        <w:rPr>
+          <w:rFonts w:ascii="Courier New" w:eastAsia="Courier New" w:hAnsi="Courier New" w:cs="Courier New"/>
+          <w:color w:val="808080"/>
+          <w:sz w:val="24"/>
+          <w:szCs w:val="24"/>
+        </w:rPr>
+        <w:t>blood_type</w:t>
+      </w:r>
+      <w:r>
+        <w:rPr>
+          <w:color w:val="808080"/>
+          <w:sz w:val="24"/>
+          <w:szCs w:val="24"/>
+        </w:rPr>
+        <w:t xml:space="preserve"> is removed)</w:t>
+      </w:r>
+      <w:r>
+        <w:rPr>
+          <w:color w:val="000000"/>
+          <w:sz w:val="24"/>
+          <w:szCs w:val="24"/>
+        </w:rPr>
+        <w:t>.</w:t>
+      </w:r>
+    </w:p>
+    <w:p>
+      <w:pPr>
+        <w:numPr>
+          <w:ilvl w:val="1"/>
+          <w:numId w:val="1"/>
+        </w:numPr>
+        <w:pBdr>
+          <w:top w:val="nil"/>
+          <w:left w:val="nil"/>
+          <w:bottom w:val="nil"/>
+          <w:right w:val="nil"/>
+          <w:between w:val="nil"/>
+        </w:pBdr>
+        <w:spacing w:line="336" w:lineRule="auto"/>
+        <w:ind w:left="1170"/>
+        <w:jc w:val="both"/>
+        <w:rPr>
+          <w:color w:val="000000"/>
+          <w:sz w:val="24"/>
+          <w:szCs w:val="24"/>
+        </w:rPr>
+      </w:pPr>
       <w:r>
         <w:rPr>
           <w:b/>
@@ -10850,593 +10554,1260 @@
           <w:sz w:val="24"/>
           <w:szCs w:val="24"/>
         </w:rPr>
-        <w:t xml:space="preserve"> ‎(Q21)</w:t>
-      </w:r>
-      <w:r>
-        <w:rPr>
-          <w:color w:val="000000"/>
-          <w:sz w:val="24"/>
-          <w:szCs w:val="24"/>
-        </w:rPr>
-        <w:t>?</w:t>
+        <w:t>New</w:t>
+      </w:r>
+      <w:r>
+        <w:rPr>
+          <w:color w:val="000000"/>
+          <w:sz w:val="24"/>
+          <w:szCs w:val="24"/>
+        </w:rPr>
+        <w:t>: “V” if the feature was handcrafted using other feature(s), “X” otherwise.</w:t>
+      </w:r>
+    </w:p>
+    <w:p>
+      <w:pPr>
+        <w:numPr>
+          <w:ilvl w:val="1"/>
+          <w:numId w:val="1"/>
+        </w:numPr>
+        <w:pBdr>
+          <w:top w:val="nil"/>
+          <w:left w:val="nil"/>
+          <w:bottom w:val="nil"/>
+          <w:right w:val="nil"/>
+          <w:between w:val="nil"/>
+        </w:pBdr>
+        <w:spacing w:line="336" w:lineRule="auto"/>
+        <w:ind w:left="1170"/>
+        <w:jc w:val="both"/>
+        <w:rPr>
+          <w:color w:val="000000"/>
+          <w:sz w:val="24"/>
+          <w:szCs w:val="24"/>
+        </w:rPr>
+      </w:pPr>
+      <w:r>
+        <w:rPr>
+          <w:b/>
+          <w:color w:val="000000"/>
+          <w:sz w:val="24"/>
+          <w:szCs w:val="24"/>
+        </w:rPr>
+        <w:t>Normalization method,</w:t>
+      </w:r>
+      <w:r>
+        <w:rPr>
+          <w:color w:val="000000"/>
+          <w:sz w:val="24"/>
+          <w:szCs w:val="24"/>
+        </w:rPr>
+        <w:t xml:space="preserve"> if used.</w:t>
       </w:r>
     </w:p>
     <w:p/>
     <w:p/>
-    <w:p>
-      <w:pPr>
-        <w:rPr>
-          <w:color w:val="156082" w:themeColor="accent1"/>
-          <w:u w:val="single"/>
-        </w:rPr>
-      </w:pPr>
-      <w:r>
-        <w:rPr>
-          <w:color w:val="156082" w:themeColor="accent1"/>
-          <w:u w:val="single"/>
-        </w:rPr>
-        <w:t xml:space="preserve">Q19+Q20: </w:t>
-      </w:r>
-    </w:p>
-    <w:p>
-      <w:pPr>
-        <w:rPr>
-          <w:color w:val="156082" w:themeColor="accent1"/>
-        </w:rPr>
-      </w:pPr>
-      <w:r>
-        <w:rPr>
-          <w:color w:val="156082" w:themeColor="accent1"/>
-        </w:rPr>
-        <w:t>For both a decision tree with a max-depth = 3</w:t>
-      </w:r>
-      <w:r>
-        <w:rPr>
-          <w:color w:val="156082" w:themeColor="accent1"/>
-        </w:rPr>
-        <w:t xml:space="preserve"> </w:t>
-      </w:r>
-      <w:r>
-        <w:rPr>
-          <w:color w:val="156082" w:themeColor="accent1"/>
-        </w:rPr>
-        <w:t xml:space="preserve">and </w:t>
-      </w:r>
-      <w:r>
-        <w:rPr>
-          <w:color w:val="156082" w:themeColor="accent1"/>
-        </w:rPr>
-        <w:t xml:space="preserve">with </w:t>
-      </w:r>
-      <w:r>
-        <w:rPr>
-          <w:color w:val="156082" w:themeColor="accent1"/>
-        </w:rPr>
-        <w:t>max-depth = 3</w:t>
-      </w:r>
-      <w:r>
-        <w:rPr>
-          <w:color w:val="156082" w:themeColor="accent1"/>
-        </w:rPr>
-        <w:t>0</w:t>
-      </w:r>
-      <w:r>
-        <w:rPr>
-          <w:color w:val="156082" w:themeColor="accent1"/>
-        </w:rPr>
-        <w:t xml:space="preserve">, data normalization will </w:t>
-      </w:r>
-      <w:r>
-        <w:rPr>
-          <w:color w:val="156082" w:themeColor="accent1"/>
-        </w:rPr>
-        <w:t xml:space="preserve">have almost no </w:t>
-      </w:r>
-      <w:r>
-        <w:rPr>
-          <w:color w:val="156082" w:themeColor="accent1"/>
-        </w:rPr>
-        <w:t xml:space="preserve">effect. Decision trees make </w:t>
-      </w:r>
-      <w:r>
-        <w:rPr>
-          <w:color w:val="156082" w:themeColor="accent1"/>
-        </w:rPr>
-        <w:t xml:space="preserve">their </w:t>
-      </w:r>
-      <w:r>
-        <w:rPr>
-          <w:color w:val="156082" w:themeColor="accent1"/>
-        </w:rPr>
-        <w:t>splits based on feature values rather than distances, making them</w:t>
-      </w:r>
-      <w:r>
-        <w:rPr>
-          <w:color w:val="156082" w:themeColor="accent1"/>
-        </w:rPr>
-        <w:t xml:space="preserve"> very</w:t>
-      </w:r>
-      <w:r>
-        <w:rPr>
-          <w:color w:val="156082" w:themeColor="accent1"/>
-        </w:rPr>
-        <w:t xml:space="preserve"> insensitive to the</w:t>
-      </w:r>
-      <w:r>
-        <w:rPr>
-          <w:color w:val="156082" w:themeColor="accent1"/>
-        </w:rPr>
-        <w:t xml:space="preserve"> actual</w:t>
-      </w:r>
-      <w:r>
-        <w:rPr>
-          <w:color w:val="156082" w:themeColor="accent1"/>
-        </w:rPr>
-        <w:t xml:space="preserve"> scale of</w:t>
-      </w:r>
-      <w:r>
-        <w:rPr>
-          <w:color w:val="156082" w:themeColor="accent1"/>
-        </w:rPr>
-        <w:t xml:space="preserve"> the</w:t>
-      </w:r>
-      <w:r>
-        <w:rPr>
-          <w:color w:val="156082" w:themeColor="accent1"/>
-        </w:rPr>
-        <w:t xml:space="preserve"> features. While normalization might </w:t>
-      </w:r>
-      <w:r>
-        <w:rPr>
-          <w:color w:val="156082" w:themeColor="accent1"/>
-        </w:rPr>
-        <w:t xml:space="preserve">have a big </w:t>
-      </w:r>
-      <w:r>
-        <w:rPr>
-          <w:color w:val="156082" w:themeColor="accent1"/>
-        </w:rPr>
-        <w:t xml:space="preserve">influence </w:t>
-      </w:r>
-      <w:r>
-        <w:rPr>
-          <w:color w:val="156082" w:themeColor="accent1"/>
-        </w:rPr>
-        <w:t xml:space="preserve">on </w:t>
-      </w:r>
-      <w:r>
-        <w:rPr>
-          <w:color w:val="156082" w:themeColor="accent1"/>
-        </w:rPr>
-        <w:t xml:space="preserve">the choice of split points, the overall structure and performance of the trees will remain </w:t>
-      </w:r>
-      <w:r>
-        <w:rPr>
-          <w:color w:val="156082" w:themeColor="accent1"/>
-        </w:rPr>
-        <w:t>mostly</w:t>
-      </w:r>
-      <w:r>
-        <w:rPr>
-          <w:color w:val="156082" w:themeColor="accent1"/>
-        </w:rPr>
-        <w:t xml:space="preserve"> unchanged. </w:t>
-      </w:r>
-      <w:r>
-        <w:rPr>
-          <w:color w:val="156082" w:themeColor="accent1"/>
-        </w:rPr>
-        <w:t xml:space="preserve">(In a sense, the decision boundaries made by a tree is perpendicular to a feature </w:t>
-      </w:r>
-      <w:proofErr w:type="gramStart"/>
-      <w:r>
-        <w:rPr>
-          <w:color w:val="156082" w:themeColor="accent1"/>
-        </w:rPr>
-        <w:t>axis )</w:t>
-      </w:r>
-      <w:proofErr w:type="gramEnd"/>
-    </w:p>
-    <w:p>
-      <w:pPr>
-        <w:rPr>
-          <w:color w:val="156082" w:themeColor="accent1"/>
-        </w:rPr>
-      </w:pPr>
-    </w:p>
-    <w:p>
-      <w:pPr>
-        <w:rPr>
-          <w:color w:val="156082" w:themeColor="accent1"/>
-        </w:rPr>
-      </w:pPr>
-    </w:p>
-    <w:p>
-      <w:pPr>
-        <w:rPr>
-          <w:color w:val="156082" w:themeColor="accent1"/>
-          <w:u w:val="single"/>
-        </w:rPr>
-      </w:pPr>
-      <w:r>
-        <w:rPr>
-          <w:color w:val="156082" w:themeColor="accent1"/>
-          <w:u w:val="single"/>
-        </w:rPr>
-        <w:t>Q</w:t>
-      </w:r>
-      <w:r>
-        <w:rPr>
-          <w:color w:val="156082" w:themeColor="accent1"/>
-          <w:u w:val="single"/>
-        </w:rPr>
-        <w:t>21</w:t>
-      </w:r>
-      <w:r>
-        <w:rPr>
-          <w:color w:val="156082" w:themeColor="accent1"/>
-          <w:u w:val="single"/>
-        </w:rPr>
-        <w:t xml:space="preserve">: </w:t>
-      </w:r>
-    </w:p>
-    <w:p>
-      <w:pPr>
-        <w:rPr>
-          <w:color w:val="156082" w:themeColor="accent1"/>
-        </w:rPr>
-      </w:pPr>
-      <w:r>
-        <w:rPr>
-          <w:color w:val="156082" w:themeColor="accent1"/>
-        </w:rPr>
-        <w:t>The n</w:t>
-      </w:r>
-      <w:r>
-        <w:rPr>
-          <w:color w:val="156082" w:themeColor="accent1"/>
-        </w:rPr>
-        <w:t>ormalization will</w:t>
-      </w:r>
-      <w:r>
-        <w:rPr>
-          <w:color w:val="156082" w:themeColor="accent1"/>
-        </w:rPr>
-        <w:t xml:space="preserve"> have a very large effects on </w:t>
-      </w:r>
-      <w:r>
-        <w:rPr>
-          <w:color w:val="156082" w:themeColor="accent1"/>
-        </w:rPr>
-        <w:t>the 1-NN model</w:t>
-      </w:r>
-      <w:r>
-        <w:rPr>
-          <w:color w:val="156082" w:themeColor="accent1"/>
-        </w:rPr>
-        <w:t xml:space="preserve"> and it may do a significant improvement</w:t>
-      </w:r>
-      <w:r>
-        <w:rPr>
-          <w:color w:val="156082" w:themeColor="accent1"/>
-        </w:rPr>
-        <w:t xml:space="preserve"> </w:t>
-      </w:r>
-      <w:r>
-        <w:rPr>
-          <w:color w:val="156082" w:themeColor="accent1"/>
-        </w:rPr>
-        <w:t>to</w:t>
-      </w:r>
-      <w:r>
-        <w:rPr>
-          <w:color w:val="156082" w:themeColor="accent1"/>
-        </w:rPr>
-        <w:t xml:space="preserve"> performance of</w:t>
-      </w:r>
-      <w:r>
-        <w:rPr>
-          <w:color w:val="156082" w:themeColor="accent1"/>
-        </w:rPr>
-        <w:t xml:space="preserve"> predictions</w:t>
-      </w:r>
-      <w:r>
-        <w:rPr>
-          <w:color w:val="156082" w:themeColor="accent1"/>
-        </w:rPr>
-        <w:t xml:space="preserve">. By scaling the features to a similar range, the model will </w:t>
-      </w:r>
-      <w:r>
-        <w:rPr>
-          <w:color w:val="156082" w:themeColor="accent1"/>
-        </w:rPr>
-        <w:t>use all</w:t>
-      </w:r>
-      <w:r>
-        <w:rPr>
-          <w:color w:val="156082" w:themeColor="accent1"/>
-        </w:rPr>
-        <w:t xml:space="preserve"> the PCR features and the </w:t>
-      </w:r>
-      <w:r>
-        <w:rPr>
-          <w:color w:val="156082" w:themeColor="accent1"/>
-        </w:rPr>
-        <w:t>“</w:t>
-      </w:r>
-      <w:proofErr w:type="spellStart"/>
-      <w:r>
-        <w:rPr>
-          <w:color w:val="156082" w:themeColor="accent1"/>
-        </w:rPr>
-        <w:t>SpecialProperty</w:t>
-      </w:r>
-      <w:proofErr w:type="spellEnd"/>
-      <w:r>
-        <w:rPr>
-          <w:color w:val="156082" w:themeColor="accent1"/>
-        </w:rPr>
-        <w:t>”</w:t>
-      </w:r>
-      <w:r>
-        <w:rPr>
-          <w:color w:val="156082" w:themeColor="accent1"/>
-        </w:rPr>
-        <w:t xml:space="preserve"> feature more equally </w:t>
-      </w:r>
-      <w:r>
-        <w:rPr>
-          <w:color w:val="156082" w:themeColor="accent1"/>
-        </w:rPr>
-        <w:t>when it will calculate the distances</w:t>
-      </w:r>
-      <w:r>
-        <w:rPr>
-          <w:color w:val="156082" w:themeColor="accent1"/>
-        </w:rPr>
-        <w:t xml:space="preserve">. This correction </w:t>
-      </w:r>
-      <w:r>
-        <w:rPr>
-          <w:color w:val="156082" w:themeColor="accent1"/>
-        </w:rPr>
-        <w:t>should</w:t>
-      </w:r>
-      <w:r>
-        <w:rPr>
-          <w:color w:val="156082" w:themeColor="accent1"/>
-        </w:rPr>
-        <w:t xml:space="preserve"> help the model </w:t>
-      </w:r>
-      <w:r>
-        <w:rPr>
-          <w:color w:val="156082" w:themeColor="accent1"/>
-        </w:rPr>
-        <w:t xml:space="preserve">to </w:t>
-      </w:r>
-      <w:r>
-        <w:rPr>
-          <w:color w:val="156082" w:themeColor="accent1"/>
-        </w:rPr>
-        <w:t>better identify the nearest neighbors based on a balanced consideration of all</w:t>
-      </w:r>
-      <w:r>
-        <w:rPr>
-          <w:color w:val="156082" w:themeColor="accent1"/>
-        </w:rPr>
-        <w:t xml:space="preserve"> the</w:t>
-      </w:r>
-      <w:r>
-        <w:rPr>
-          <w:color w:val="156082" w:themeColor="accent1"/>
-        </w:rPr>
-        <w:t xml:space="preserve"> features</w:t>
-      </w:r>
-      <w:r>
-        <w:rPr>
-          <w:color w:val="156082" w:themeColor="accent1"/>
-        </w:rPr>
-        <w:t>. It may</w:t>
-      </w:r>
-      <w:r>
-        <w:rPr>
-          <w:color w:val="156082" w:themeColor="accent1"/>
-        </w:rPr>
-        <w:t xml:space="preserve"> </w:t>
-      </w:r>
-      <w:r>
-        <w:rPr>
-          <w:color w:val="156082" w:themeColor="accent1"/>
-        </w:rPr>
-        <w:t xml:space="preserve">lead </w:t>
-      </w:r>
-      <w:r>
-        <w:rPr>
-          <w:color w:val="156082" w:themeColor="accent1"/>
-        </w:rPr>
-        <w:t>to more accurate predictions</w:t>
-      </w:r>
-      <w:r>
-        <w:rPr>
-          <w:color w:val="156082" w:themeColor="accent1"/>
-        </w:rPr>
-        <w:t xml:space="preserve"> and </w:t>
-      </w:r>
-      <w:r>
-        <w:rPr>
-          <w:color w:val="156082" w:themeColor="accent1"/>
-        </w:rPr>
-        <w:t xml:space="preserve">better </w:t>
-      </w:r>
-      <w:r>
-        <w:rPr>
-          <w:color w:val="156082" w:themeColor="accent1"/>
-        </w:rPr>
-        <w:t xml:space="preserve">splitting and </w:t>
-      </w:r>
-      <w:r>
-        <w:rPr>
-          <w:color w:val="156082" w:themeColor="accent1"/>
-        </w:rPr>
-        <w:t>handling areas where risk values change.</w:t>
-      </w:r>
-    </w:p>
-    <w:p>
-      <w:pPr>
-        <w:rPr>
-          <w:color w:val="156082" w:themeColor="accent1"/>
-        </w:rPr>
-      </w:pPr>
-      <w:r>
-        <w:rPr>
-          <w:color w:val="156082" w:themeColor="accent1"/>
-        </w:rPr>
-        <w:t xml:space="preserve">However, normalization could </w:t>
-      </w:r>
-      <w:r>
-        <w:rPr>
-          <w:color w:val="156082" w:themeColor="accent1"/>
-        </w:rPr>
-        <w:t>also</w:t>
-      </w:r>
-      <w:r>
-        <w:rPr>
-          <w:color w:val="156082" w:themeColor="accent1"/>
-        </w:rPr>
-        <w:t xml:space="preserve"> harm the model if it removes important feature distinctions or if the original feature</w:t>
-      </w:r>
-      <w:r>
-        <w:rPr>
-          <w:color w:val="156082" w:themeColor="accent1"/>
-        </w:rPr>
-        <w:t>’s</w:t>
-      </w:r>
-      <w:r>
-        <w:rPr>
-          <w:color w:val="156082" w:themeColor="accent1"/>
-        </w:rPr>
-        <w:t xml:space="preserve"> scales were optimal for capturing data patterns. </w:t>
-      </w:r>
-      <w:proofErr w:type="gramStart"/>
-      <w:r>
-        <w:rPr>
-          <w:color w:val="156082" w:themeColor="accent1"/>
-        </w:rPr>
-        <w:t>Also</w:t>
-      </w:r>
-      <w:proofErr w:type="gramEnd"/>
-      <w:r>
-        <w:rPr>
-          <w:color w:val="156082" w:themeColor="accent1"/>
-        </w:rPr>
-        <w:t xml:space="preserve"> if</w:t>
-      </w:r>
-      <w:r>
-        <w:rPr>
-          <w:color w:val="156082" w:themeColor="accent1"/>
-        </w:rPr>
-        <w:t xml:space="preserve"> the features had meaningful relationships </w:t>
-      </w:r>
-      <w:r>
-        <w:rPr>
-          <w:color w:val="156082" w:themeColor="accent1"/>
-        </w:rPr>
-        <w:t>on</w:t>
-      </w:r>
-      <w:r>
-        <w:rPr>
-          <w:color w:val="156082" w:themeColor="accent1"/>
-        </w:rPr>
-        <w:t xml:space="preserve"> their original scales, </w:t>
-      </w:r>
-      <w:r>
-        <w:rPr>
-          <w:color w:val="156082" w:themeColor="accent1"/>
-        </w:rPr>
-        <w:t xml:space="preserve">the </w:t>
-      </w:r>
-      <w:r>
-        <w:rPr>
-          <w:color w:val="156082" w:themeColor="accent1"/>
-        </w:rPr>
-        <w:t xml:space="preserve">normalization might </w:t>
-      </w:r>
-      <w:r>
-        <w:rPr>
-          <w:color w:val="156082" w:themeColor="accent1"/>
-        </w:rPr>
-        <w:t>harm</w:t>
-      </w:r>
-      <w:r>
-        <w:rPr>
-          <w:color w:val="156082" w:themeColor="accent1"/>
-        </w:rPr>
-        <w:t xml:space="preserve"> these, leading to less accurate predictions.</w:t>
-      </w:r>
-    </w:p>
-    <w:p>
-      <w:pPr>
-        <w:rPr>
-          <w:color w:val="156082" w:themeColor="accent1"/>
-        </w:rPr>
-      </w:pPr>
-      <w:proofErr w:type="gramStart"/>
-      <w:r>
-        <w:rPr>
-          <w:color w:val="156082" w:themeColor="accent1"/>
-        </w:rPr>
-        <w:t>So</w:t>
-      </w:r>
-      <w:proofErr w:type="gramEnd"/>
-      <w:r>
-        <w:rPr>
-          <w:color w:val="156082" w:themeColor="accent1"/>
-        </w:rPr>
-        <w:t xml:space="preserve"> normalization is </w:t>
-      </w:r>
-      <w:r>
-        <w:rPr>
-          <w:color w:val="156082" w:themeColor="accent1"/>
-        </w:rPr>
-        <w:t>most likely</w:t>
-      </w:r>
-      <w:r>
-        <w:rPr>
-          <w:color w:val="156082" w:themeColor="accent1"/>
-        </w:rPr>
-        <w:t xml:space="preserve"> to enhance performance by addressing the scale disparity, </w:t>
-      </w:r>
-      <w:r>
-        <w:rPr>
-          <w:color w:val="156082" w:themeColor="accent1"/>
-        </w:rPr>
-        <w:t>but it may</w:t>
-      </w:r>
-      <w:r>
-        <w:rPr>
-          <w:color w:val="156082" w:themeColor="accent1"/>
-        </w:rPr>
-        <w:t xml:space="preserve"> </w:t>
-      </w:r>
-      <w:r>
-        <w:rPr>
-          <w:color w:val="156082" w:themeColor="accent1"/>
-        </w:rPr>
-        <w:t xml:space="preserve">also </w:t>
-      </w:r>
-      <w:r>
-        <w:rPr>
-          <w:color w:val="156082" w:themeColor="accent1"/>
-        </w:rPr>
-        <w:t>unintentionally reduce the importance of certain aspects of the data</w:t>
-      </w:r>
-      <w:r>
-        <w:t>.</w:t>
-      </w:r>
-    </w:p>
-    <w:p/>
-    <w:p/>
-    <w:p/>
+    <w:tbl>
+      <w:tblPr>
+        <w:tblStyle w:val="TableGrid"/>
+        <w:tblW w:w="0" w:type="auto"/>
+        <w:tblLook w:val="04A0" w:firstRow="1" w:lastRow="0" w:firstColumn="1" w:lastColumn="0" w:noHBand="0" w:noVBand="1"/>
+      </w:tblPr>
+      <w:tblGrid>
+        <w:gridCol w:w="2698"/>
+        <w:gridCol w:w="1207"/>
+        <w:gridCol w:w="1368"/>
+        <w:gridCol w:w="4077"/>
+      </w:tblGrid>
+      <w:tr>
+        <w:tc>
+          <w:tcPr>
+            <w:tcW w:w="2698" w:type="dxa"/>
+          </w:tcPr>
+          <w:p>
+            <w:r>
+              <w:t>Feature Name</w:t>
+            </w:r>
+          </w:p>
+        </w:tc>
+        <w:tc>
+          <w:tcPr>
+            <w:tcW w:w="1124" w:type="dxa"/>
+          </w:tcPr>
+          <w:p>
+            <w:r>
+              <w:t>Keep</w:t>
+            </w:r>
+          </w:p>
+        </w:tc>
+        <w:tc>
+          <w:tcPr>
+            <w:tcW w:w="1386" w:type="dxa"/>
+          </w:tcPr>
+          <w:p>
+            <w:r>
+              <w:t>New</w:t>
+            </w:r>
+          </w:p>
+        </w:tc>
+        <w:tc>
+          <w:tcPr>
+            <w:tcW w:w="4142" w:type="dxa"/>
+          </w:tcPr>
+          <w:p>
+            <w:r>
+              <w:t>Normalization method</w:t>
+            </w:r>
+          </w:p>
+        </w:tc>
+      </w:tr>
+      <w:tr>
+        <w:tc>
+          <w:tcPr>
+            <w:tcW w:w="2698" w:type="dxa"/>
+          </w:tcPr>
+          <w:p>
+            <w:r>
+              <w:rPr>
+                <w:rFonts w:asciiTheme="minorBidi" w:hAnsiTheme="minorBidi" w:cstheme="minorBidi"/>
+                <w:color w:val="000000" w:themeColor="text1"/>
+                <w:sz w:val="24"/>
+                <w:szCs w:val="24"/>
+              </w:rPr>
+              <w:t>patient_id</w:t>
+            </w:r>
+          </w:p>
+        </w:tc>
+        <w:tc>
+          <w:tcPr>
+            <w:tcW w:w="1124" w:type="dxa"/>
+          </w:tcPr>
+          <w:p>
+            <w:r>
+              <w:t>V</w:t>
+            </w:r>
+          </w:p>
+        </w:tc>
+        <w:tc>
+          <w:tcPr>
+            <w:tcW w:w="1386" w:type="dxa"/>
+          </w:tcPr>
+          <w:p>
+            <w:r>
+              <w:t>X</w:t>
+            </w:r>
+          </w:p>
+        </w:tc>
+        <w:tc>
+          <w:tcPr>
+            <w:tcW w:w="4142" w:type="dxa"/>
+          </w:tcPr>
+          <w:p>
+            <w:r>
+              <w:t>-</w:t>
+            </w:r>
+          </w:p>
+        </w:tc>
+      </w:tr>
+      <w:tr>
+        <w:tc>
+          <w:tcPr>
+            <w:tcW w:w="2698" w:type="dxa"/>
+          </w:tcPr>
+          <w:p>
+            <w:r>
+              <w:rPr>
+                <w:rFonts w:asciiTheme="minorBidi" w:hAnsiTheme="minorBidi" w:cstheme="minorBidi"/>
+                <w:color w:val="000000" w:themeColor="text1"/>
+                <w:sz w:val="24"/>
+                <w:szCs w:val="24"/>
+              </w:rPr>
+              <w:t>age</w:t>
+            </w:r>
+          </w:p>
+        </w:tc>
+        <w:tc>
+          <w:tcPr>
+            <w:tcW w:w="1124" w:type="dxa"/>
+          </w:tcPr>
+          <w:p>
+            <w:r>
+              <w:t>V</w:t>
+            </w:r>
+          </w:p>
+        </w:tc>
+        <w:tc>
+          <w:tcPr>
+            <w:tcW w:w="1386" w:type="dxa"/>
+          </w:tcPr>
+          <w:p>
+            <w:r>
+              <w:t>X</w:t>
+            </w:r>
+          </w:p>
+        </w:tc>
+        <w:tc>
+          <w:tcPr>
+            <w:tcW w:w="4142" w:type="dxa"/>
+          </w:tcPr>
+          <w:p>
+            <w:r>
+              <w:t>-</w:t>
+            </w:r>
+          </w:p>
+        </w:tc>
+      </w:tr>
+      <w:tr>
+        <w:tc>
+          <w:tcPr>
+            <w:tcW w:w="2698" w:type="dxa"/>
+          </w:tcPr>
+          <w:p>
+            <w:r>
+              <w:rPr>
+                <w:rFonts w:asciiTheme="minorBidi" w:hAnsiTheme="minorBidi" w:cstheme="minorBidi"/>
+                <w:color w:val="000000" w:themeColor="text1"/>
+                <w:sz w:val="24"/>
+                <w:szCs w:val="24"/>
+              </w:rPr>
+              <w:t>sex</w:t>
+            </w:r>
+          </w:p>
+        </w:tc>
+        <w:tc>
+          <w:tcPr>
+            <w:tcW w:w="1124" w:type="dxa"/>
+          </w:tcPr>
+          <w:p>
+            <w:r>
+              <w:t>V</w:t>
+            </w:r>
+          </w:p>
+        </w:tc>
+        <w:tc>
+          <w:tcPr>
+            <w:tcW w:w="1386" w:type="dxa"/>
+          </w:tcPr>
+          <w:p>
+            <w:r>
+              <w:t>X</w:t>
+            </w:r>
+          </w:p>
+        </w:tc>
+        <w:tc>
+          <w:tcPr>
+            <w:tcW w:w="4142" w:type="dxa"/>
+          </w:tcPr>
+          <w:p>
+            <w:r>
+              <w:t>-</w:t>
+            </w:r>
+          </w:p>
+        </w:tc>
+      </w:tr>
+      <w:tr>
+        <w:tc>
+          <w:tcPr>
+            <w:tcW w:w="2698" w:type="dxa"/>
+          </w:tcPr>
+          <w:p>
+            <w:r>
+              <w:rPr>
+                <w:rFonts w:asciiTheme="minorBidi" w:hAnsiTheme="minorBidi" w:cstheme="minorBidi"/>
+                <w:color w:val="000000" w:themeColor="text1"/>
+                <w:sz w:val="24"/>
+                <w:szCs w:val="24"/>
+              </w:rPr>
+              <w:t>weight</w:t>
+            </w:r>
+          </w:p>
+        </w:tc>
+        <w:tc>
+          <w:tcPr>
+            <w:tcW w:w="1124" w:type="dxa"/>
+          </w:tcPr>
+          <w:p>
+            <w:r>
+              <w:t>V</w:t>
+            </w:r>
+          </w:p>
+        </w:tc>
+        <w:tc>
+          <w:tcPr>
+            <w:tcW w:w="1386" w:type="dxa"/>
+          </w:tcPr>
+          <w:p>
+            <w:r>
+              <w:t>X</w:t>
+            </w:r>
+          </w:p>
+        </w:tc>
+        <w:tc>
+          <w:tcPr>
+            <w:tcW w:w="4142" w:type="dxa"/>
+          </w:tcPr>
+          <w:p>
+            <w:r>
+              <w:t>-</w:t>
+            </w:r>
+          </w:p>
+        </w:tc>
+      </w:tr>
+      <w:tr>
+        <w:tc>
+          <w:tcPr>
+            <w:tcW w:w="2698" w:type="dxa"/>
+          </w:tcPr>
+          <w:p>
+            <w:r>
+              <w:rPr>
+                <w:rFonts w:asciiTheme="minorBidi" w:hAnsiTheme="minorBidi" w:cstheme="minorBidi"/>
+                <w:color w:val="000000" w:themeColor="text1"/>
+                <w:sz w:val="24"/>
+                <w:szCs w:val="24"/>
+              </w:rPr>
+              <w:t>blood_type</w:t>
+            </w:r>
+          </w:p>
+        </w:tc>
+        <w:tc>
+          <w:tcPr>
+            <w:tcW w:w="1124" w:type="dxa"/>
+          </w:tcPr>
+          <w:p>
+            <w:r>
+              <w:t>X</w:t>
+            </w:r>
+          </w:p>
+        </w:tc>
+        <w:tc>
+          <w:tcPr>
+            <w:tcW w:w="1386" w:type="dxa"/>
+          </w:tcPr>
+          <w:p>
+            <w:r>
+              <w:t>X</w:t>
+            </w:r>
+          </w:p>
+        </w:tc>
+        <w:tc>
+          <w:tcPr>
+            <w:tcW w:w="4142" w:type="dxa"/>
+          </w:tcPr>
+          <w:p>
+            <w:r>
+              <w:t>-</w:t>
+            </w:r>
+          </w:p>
+        </w:tc>
+      </w:tr>
+      <w:tr>
+        <w:tc>
+          <w:tcPr>
+            <w:tcW w:w="2698" w:type="dxa"/>
+          </w:tcPr>
+          <w:p>
+            <w:r>
+              <w:rPr>
+                <w:rFonts w:asciiTheme="minorBidi" w:hAnsiTheme="minorBidi" w:cstheme="minorBidi"/>
+                <w:color w:val="000000" w:themeColor="text1"/>
+                <w:sz w:val="24"/>
+                <w:szCs w:val="24"/>
+              </w:rPr>
+              <w:t>current_location</w:t>
+            </w:r>
+          </w:p>
+        </w:tc>
+        <w:tc>
+          <w:tcPr>
+            <w:tcW w:w="1124" w:type="dxa"/>
+          </w:tcPr>
+          <w:p>
+            <w:r>
+              <w:t>V</w:t>
+            </w:r>
+          </w:p>
+        </w:tc>
+        <w:tc>
+          <w:tcPr>
+            <w:tcW w:w="1386" w:type="dxa"/>
+          </w:tcPr>
+          <w:p>
+            <w:r>
+              <w:t>X</w:t>
+            </w:r>
+          </w:p>
+        </w:tc>
+        <w:tc>
+          <w:tcPr>
+            <w:tcW w:w="4142" w:type="dxa"/>
+          </w:tcPr>
+          <w:p>
+            <w:r>
+              <w:t>-</w:t>
+            </w:r>
+          </w:p>
+        </w:tc>
+      </w:tr>
+      <w:tr>
+        <w:tc>
+          <w:tcPr>
+            <w:tcW w:w="2698" w:type="dxa"/>
+          </w:tcPr>
+          <w:p>
+            <w:r>
+              <w:rPr>
+                <w:rFonts w:asciiTheme="minorBidi" w:hAnsiTheme="minorBidi" w:cstheme="minorBidi"/>
+                <w:color w:val="000000" w:themeColor="text1"/>
+                <w:sz w:val="24"/>
+                <w:szCs w:val="24"/>
+              </w:rPr>
+              <w:t>num_of_siblings</w:t>
+            </w:r>
+          </w:p>
+        </w:tc>
+        <w:tc>
+          <w:tcPr>
+            <w:tcW w:w="1124" w:type="dxa"/>
+          </w:tcPr>
+          <w:p>
+            <w:r>
+              <w:t>V</w:t>
+            </w:r>
+          </w:p>
+        </w:tc>
+        <w:tc>
+          <w:tcPr>
+            <w:tcW w:w="1386" w:type="dxa"/>
+          </w:tcPr>
+          <w:p>
+            <w:r>
+              <w:t>X</w:t>
+            </w:r>
+          </w:p>
+        </w:tc>
+        <w:tc>
+          <w:tcPr>
+            <w:tcW w:w="4142" w:type="dxa"/>
+          </w:tcPr>
+          <w:p>
+            <w:r>
+              <w:t>-</w:t>
+            </w:r>
+          </w:p>
+        </w:tc>
+      </w:tr>
+      <w:tr>
+        <w:tc>
+          <w:tcPr>
+            <w:tcW w:w="2698" w:type="dxa"/>
+          </w:tcPr>
+          <w:p>
+            <w:r>
+              <w:rPr>
+                <w:rFonts w:asciiTheme="minorBidi" w:hAnsiTheme="minorBidi" w:cstheme="minorBidi"/>
+                <w:color w:val="000000" w:themeColor="text1"/>
+                <w:sz w:val="24"/>
+                <w:szCs w:val="24"/>
+              </w:rPr>
+              <w:t>happiness_score</w:t>
+            </w:r>
+          </w:p>
+        </w:tc>
+        <w:tc>
+          <w:tcPr>
+            <w:tcW w:w="1124" w:type="dxa"/>
+          </w:tcPr>
+          <w:p>
+            <w:r>
+              <w:t>V</w:t>
+            </w:r>
+          </w:p>
+        </w:tc>
+        <w:tc>
+          <w:tcPr>
+            <w:tcW w:w="1386" w:type="dxa"/>
+          </w:tcPr>
+          <w:p>
+            <w:r>
+              <w:t>X</w:t>
+            </w:r>
+          </w:p>
+        </w:tc>
+        <w:tc>
+          <w:tcPr>
+            <w:tcW w:w="4142" w:type="dxa"/>
+          </w:tcPr>
+          <w:p>
+            <w:r>
+              <w:t>-</w:t>
+            </w:r>
+          </w:p>
+        </w:tc>
+      </w:tr>
+      <w:tr>
+        <w:tc>
+          <w:tcPr>
+            <w:tcW w:w="2698" w:type="dxa"/>
+          </w:tcPr>
+          <w:p>
+            <w:r>
+              <w:rPr>
+                <w:rFonts w:asciiTheme="minorBidi" w:hAnsiTheme="minorBidi" w:cstheme="minorBidi"/>
+                <w:color w:val="000000" w:themeColor="text1"/>
+                <w:sz w:val="24"/>
+                <w:szCs w:val="24"/>
+              </w:rPr>
+              <w:t>household_income</w:t>
+            </w:r>
+          </w:p>
+        </w:tc>
+        <w:tc>
+          <w:tcPr>
+            <w:tcW w:w="1124" w:type="dxa"/>
+          </w:tcPr>
+          <w:p>
+            <w:r>
+              <w:t>V</w:t>
+            </w:r>
+          </w:p>
+        </w:tc>
+        <w:tc>
+          <w:tcPr>
+            <w:tcW w:w="1386" w:type="dxa"/>
+          </w:tcPr>
+          <w:p>
+            <w:r>
+              <w:t>X</w:t>
+            </w:r>
+          </w:p>
+        </w:tc>
+        <w:tc>
+          <w:tcPr>
+            <w:tcW w:w="4142" w:type="dxa"/>
+          </w:tcPr>
+          <w:p>
+            <w:r>
+              <w:t>-</w:t>
+            </w:r>
+          </w:p>
+        </w:tc>
+      </w:tr>
+      <w:tr>
+        <w:tc>
+          <w:tcPr>
+            <w:tcW w:w="2698" w:type="dxa"/>
+          </w:tcPr>
+          <w:p>
+            <w:r>
+              <w:rPr>
+                <w:rFonts w:asciiTheme="minorBidi" w:hAnsiTheme="minorBidi" w:cstheme="minorBidi"/>
+                <w:color w:val="000000" w:themeColor="text1"/>
+                <w:sz w:val="24"/>
+                <w:szCs w:val="24"/>
+              </w:rPr>
+              <w:t>conversations_per_day</w:t>
+            </w:r>
+          </w:p>
+        </w:tc>
+        <w:tc>
+          <w:tcPr>
+            <w:tcW w:w="1124" w:type="dxa"/>
+          </w:tcPr>
+          <w:p>
+            <w:r>
+              <w:t>V</w:t>
+            </w:r>
+          </w:p>
+        </w:tc>
+        <w:tc>
+          <w:tcPr>
+            <w:tcW w:w="1386" w:type="dxa"/>
+          </w:tcPr>
+          <w:p>
+            <w:r>
+              <w:t>X</w:t>
+            </w:r>
+          </w:p>
+        </w:tc>
+        <w:tc>
+          <w:tcPr>
+            <w:tcW w:w="4142" w:type="dxa"/>
+          </w:tcPr>
+          <w:p>
+            <w:r>
+              <w:t>-</w:t>
+            </w:r>
+          </w:p>
+        </w:tc>
+      </w:tr>
+      <w:tr>
+        <w:tc>
+          <w:tcPr>
+            <w:tcW w:w="2698" w:type="dxa"/>
+          </w:tcPr>
+          <w:p>
+            <w:r>
+              <w:rPr>
+                <w:rFonts w:asciiTheme="minorBidi" w:hAnsiTheme="minorBidi" w:cstheme="minorBidi"/>
+                <w:color w:val="000000" w:themeColor="text1"/>
+                <w:sz w:val="24"/>
+                <w:szCs w:val="24"/>
+              </w:rPr>
+              <w:t>sugar_levels</w:t>
+            </w:r>
+          </w:p>
+        </w:tc>
+        <w:tc>
+          <w:tcPr>
+            <w:tcW w:w="1124" w:type="dxa"/>
+          </w:tcPr>
+          <w:p>
+            <w:r>
+              <w:t>V</w:t>
+            </w:r>
+          </w:p>
+        </w:tc>
+        <w:tc>
+          <w:tcPr>
+            <w:tcW w:w="1386" w:type="dxa"/>
+          </w:tcPr>
+          <w:p>
+            <w:r>
+              <w:t>X</w:t>
+            </w:r>
+          </w:p>
+        </w:tc>
+        <w:tc>
+          <w:tcPr>
+            <w:tcW w:w="4142" w:type="dxa"/>
+          </w:tcPr>
+          <w:p>
+            <w:r>
+              <w:t>-</w:t>
+            </w:r>
+          </w:p>
+        </w:tc>
+      </w:tr>
+      <w:tr>
+        <w:tc>
+          <w:tcPr>
+            <w:tcW w:w="2698" w:type="dxa"/>
+          </w:tcPr>
+          <w:p>
+            <w:r>
+              <w:rPr>
+                <w:rFonts w:asciiTheme="minorBidi" w:hAnsiTheme="minorBidi" w:cstheme="minorBidi"/>
+                <w:color w:val="000000" w:themeColor="text1"/>
+                <w:sz w:val="24"/>
+                <w:szCs w:val="24"/>
+              </w:rPr>
+              <w:t>sport_activity</w:t>
+            </w:r>
+          </w:p>
+        </w:tc>
+        <w:tc>
+          <w:tcPr>
+            <w:tcW w:w="1124" w:type="dxa"/>
+          </w:tcPr>
+          <w:p>
+            <w:r>
+              <w:t>V</w:t>
+            </w:r>
+          </w:p>
+        </w:tc>
+        <w:tc>
+          <w:tcPr>
+            <w:tcW w:w="1386" w:type="dxa"/>
+          </w:tcPr>
+          <w:p>
+            <w:r>
+              <w:t>X</w:t>
+            </w:r>
+          </w:p>
+        </w:tc>
+        <w:tc>
+          <w:tcPr>
+            <w:tcW w:w="4142" w:type="dxa"/>
+          </w:tcPr>
+          <w:p>
+            <w:r>
+              <w:t>-</w:t>
+            </w:r>
+          </w:p>
+        </w:tc>
+      </w:tr>
+      <w:tr>
+        <w:tc>
+          <w:tcPr>
+            <w:tcW w:w="2698" w:type="dxa"/>
+          </w:tcPr>
+          <w:p>
+            <w:r>
+              <w:rPr>
+                <w:rFonts w:asciiTheme="minorBidi" w:hAnsiTheme="minorBidi" w:cstheme="minorBidi"/>
+                <w:color w:val="000000" w:themeColor="text1"/>
+                <w:sz w:val="24"/>
+                <w:szCs w:val="24"/>
+              </w:rPr>
+              <w:t>pcr_date</w:t>
+            </w:r>
+          </w:p>
+        </w:tc>
+        <w:tc>
+          <w:tcPr>
+            <w:tcW w:w="1124" w:type="dxa"/>
+          </w:tcPr>
+          <w:p>
+            <w:r>
+              <w:t>V</w:t>
+            </w:r>
+          </w:p>
+        </w:tc>
+        <w:tc>
+          <w:tcPr>
+            <w:tcW w:w="1386" w:type="dxa"/>
+          </w:tcPr>
+          <w:p>
+            <w:r>
+              <w:t>X</w:t>
+            </w:r>
+          </w:p>
+        </w:tc>
+        <w:tc>
+          <w:tcPr>
+            <w:tcW w:w="4142" w:type="dxa"/>
+          </w:tcPr>
+          <w:p>
+            <w:r>
+              <w:t>-</w:t>
+            </w:r>
+          </w:p>
+        </w:tc>
+      </w:tr>
+      <w:tr>
+        <w:tc>
+          <w:tcPr>
+            <w:tcW w:w="2698" w:type="dxa"/>
+          </w:tcPr>
+          <w:p>
+            <w:r>
+              <w:rPr>
+                <w:rFonts w:asciiTheme="minorBidi" w:hAnsiTheme="minorBidi" w:cstheme="minorBidi"/>
+                <w:color w:val="000000" w:themeColor="text1"/>
+                <w:sz w:val="24"/>
+                <w:szCs w:val="24"/>
+              </w:rPr>
+              <w:t>PCR_01</w:t>
+            </w:r>
+          </w:p>
+        </w:tc>
+        <w:tc>
+          <w:tcPr>
+            <w:tcW w:w="1124" w:type="dxa"/>
+          </w:tcPr>
+          <w:p>
+            <w:r>
+              <w:t>V</w:t>
+            </w:r>
+          </w:p>
+        </w:tc>
+        <w:tc>
+          <w:tcPr>
+            <w:tcW w:w="1386" w:type="dxa"/>
+          </w:tcPr>
+          <w:p>
+            <w:r>
+              <w:t>X</w:t>
+            </w:r>
+          </w:p>
+        </w:tc>
+        <w:tc>
+          <w:tcPr>
+            <w:tcW w:w="4142" w:type="dxa"/>
+          </w:tcPr>
+          <w:p>
+            <w:r>
+              <w:t>Standard Scaling</w:t>
+            </w:r>
+          </w:p>
+        </w:tc>
+      </w:tr>
+      <w:tr>
+        <w:tc>
+          <w:tcPr>
+            <w:tcW w:w="2698" w:type="dxa"/>
+          </w:tcPr>
+          <w:p>
+            <w:r>
+              <w:rPr>
+                <w:rFonts w:asciiTheme="minorBidi" w:hAnsiTheme="minorBidi" w:cstheme="minorBidi"/>
+                <w:color w:val="000000" w:themeColor="text1"/>
+                <w:sz w:val="24"/>
+                <w:szCs w:val="24"/>
+              </w:rPr>
+              <w:t>PCR_02</w:t>
+            </w:r>
+          </w:p>
+        </w:tc>
+        <w:tc>
+          <w:tcPr>
+            <w:tcW w:w="1124" w:type="dxa"/>
+          </w:tcPr>
+          <w:p>
+            <w:r>
+              <w:t>V</w:t>
+            </w:r>
+          </w:p>
+        </w:tc>
+        <w:tc>
+          <w:tcPr>
+            <w:tcW w:w="1386" w:type="dxa"/>
+          </w:tcPr>
+          <w:p>
+            <w:r>
+              <w:t>X</w:t>
+            </w:r>
+          </w:p>
+        </w:tc>
+        <w:tc>
+          <w:tcPr>
+            <w:tcW w:w="4142" w:type="dxa"/>
+          </w:tcPr>
+          <w:p>
+            <w:r>
+              <w:t>Standard Scaling</w:t>
+            </w:r>
+          </w:p>
+        </w:tc>
+      </w:tr>
+      <w:tr>
+        <w:tc>
+          <w:tcPr>
+            <w:tcW w:w="2698" w:type="dxa"/>
+          </w:tcPr>
+          <w:p>
+            <w:r>
+              <w:rPr>
+                <w:rFonts w:asciiTheme="minorBidi" w:hAnsiTheme="minorBidi" w:cstheme="minorBidi"/>
+                <w:color w:val="000000" w:themeColor="text1"/>
+                <w:sz w:val="24"/>
+                <w:szCs w:val="24"/>
+              </w:rPr>
+              <w:t>PCR_03</w:t>
+            </w:r>
+          </w:p>
+        </w:tc>
+        <w:tc>
+          <w:tcPr>
+            <w:tcW w:w="1124" w:type="dxa"/>
+          </w:tcPr>
+          <w:p>
+            <w:r>
+              <w:t>V</w:t>
+            </w:r>
+          </w:p>
+        </w:tc>
+        <w:tc>
+          <w:tcPr>
+            <w:tcW w:w="1386" w:type="dxa"/>
+          </w:tcPr>
+          <w:p>
+            <w:r>
+              <w:t>X</w:t>
+            </w:r>
+          </w:p>
+        </w:tc>
+        <w:tc>
+          <w:tcPr>
+            <w:tcW w:w="4142" w:type="dxa"/>
+          </w:tcPr>
+          <w:p>
+            <w:r>
+              <w:t>MinMax scaling</w:t>
+            </w:r>
+          </w:p>
+        </w:tc>
+      </w:tr>
+      <w:tr>
+        <w:tc>
+          <w:tcPr>
+            <w:tcW w:w="2698" w:type="dxa"/>
+          </w:tcPr>
+          <w:p>
+            <w:r>
+              <w:rPr>
+                <w:rFonts w:asciiTheme="minorBidi" w:hAnsiTheme="minorBidi" w:cstheme="minorBidi"/>
+                <w:color w:val="000000" w:themeColor="text1"/>
+                <w:sz w:val="24"/>
+                <w:szCs w:val="24"/>
+              </w:rPr>
+              <w:t>PCR_04</w:t>
+            </w:r>
+          </w:p>
+        </w:tc>
+        <w:tc>
+          <w:tcPr>
+            <w:tcW w:w="1124" w:type="dxa"/>
+          </w:tcPr>
+          <w:p>
+            <w:r>
+              <w:t>V</w:t>
+            </w:r>
+          </w:p>
+        </w:tc>
+        <w:tc>
+          <w:tcPr>
+            <w:tcW w:w="1386" w:type="dxa"/>
+          </w:tcPr>
+          <w:p>
+            <w:r>
+              <w:t>X</w:t>
+            </w:r>
+          </w:p>
+        </w:tc>
+        <w:tc>
+          <w:tcPr>
+            <w:tcW w:w="4142" w:type="dxa"/>
+          </w:tcPr>
+          <w:p>
+            <w:r>
+              <w:t>Standard Scaling</w:t>
+            </w:r>
+          </w:p>
+        </w:tc>
+      </w:tr>
+      <w:tr>
+        <w:tc>
+          <w:tcPr>
+            <w:tcW w:w="2698" w:type="dxa"/>
+          </w:tcPr>
+          <w:p>
+            <w:r>
+              <w:rPr>
+                <w:rFonts w:asciiTheme="minorBidi" w:hAnsiTheme="minorBidi" w:cstheme="minorBidi"/>
+                <w:color w:val="000000" w:themeColor="text1"/>
+                <w:sz w:val="24"/>
+                <w:szCs w:val="24"/>
+              </w:rPr>
+              <w:t>PCR_05</w:t>
+            </w:r>
+          </w:p>
+        </w:tc>
+        <w:tc>
+          <w:tcPr>
+            <w:tcW w:w="1124" w:type="dxa"/>
+          </w:tcPr>
+          <w:p>
+            <w:r>
+              <w:t>V</w:t>
+            </w:r>
+          </w:p>
+        </w:tc>
+        <w:tc>
+          <w:tcPr>
+            <w:tcW w:w="1386" w:type="dxa"/>
+          </w:tcPr>
+          <w:p>
+            <w:r>
+              <w:t>X</w:t>
+            </w:r>
+          </w:p>
+        </w:tc>
+        <w:tc>
+          <w:tcPr>
+            <w:tcW w:w="4142" w:type="dxa"/>
+          </w:tcPr>
+          <w:p>
+            <w:r>
+              <w:t>Standard Scaling</w:t>
+            </w:r>
+          </w:p>
+        </w:tc>
+      </w:tr>
+      <w:tr>
+        <w:tc>
+          <w:tcPr>
+            <w:tcW w:w="2698" w:type="dxa"/>
+          </w:tcPr>
+          <w:p>
+            <w:r>
+              <w:rPr>
+                <w:rFonts w:asciiTheme="minorBidi" w:hAnsiTheme="minorBidi" w:cstheme="minorBidi"/>
+                <w:color w:val="000000" w:themeColor="text1"/>
+                <w:sz w:val="24"/>
+                <w:szCs w:val="24"/>
+              </w:rPr>
+              <w:t>PCR_06</w:t>
+            </w:r>
+          </w:p>
+        </w:tc>
+        <w:tc>
+          <w:tcPr>
+            <w:tcW w:w="1124" w:type="dxa"/>
+          </w:tcPr>
+          <w:p>
+            <w:r>
+              <w:t>V</w:t>
+            </w:r>
+          </w:p>
+        </w:tc>
+        <w:tc>
+          <w:tcPr>
+            <w:tcW w:w="1386" w:type="dxa"/>
+          </w:tcPr>
+          <w:p>
+            <w:r>
+              <w:t>X</w:t>
+            </w:r>
+          </w:p>
+        </w:tc>
+        <w:tc>
+          <w:tcPr>
+            <w:tcW w:w="4142" w:type="dxa"/>
+          </w:tcPr>
+          <w:p>
+            <w:r>
+              <w:t>Standard Scaling</w:t>
+            </w:r>
+          </w:p>
+        </w:tc>
+      </w:tr>
+      <w:tr>
+        <w:tc>
+          <w:tcPr>
+            <w:tcW w:w="2698" w:type="dxa"/>
+          </w:tcPr>
+          <w:p>
+            <w:r>
+              <w:rPr>
+                <w:rFonts w:asciiTheme="minorBidi" w:hAnsiTheme="minorBidi" w:cstheme="minorBidi"/>
+                <w:color w:val="000000" w:themeColor="text1"/>
+                <w:sz w:val="24"/>
+                <w:szCs w:val="24"/>
+              </w:rPr>
+              <w:t>PCR_07</w:t>
+            </w:r>
+          </w:p>
+        </w:tc>
+        <w:tc>
+          <w:tcPr>
+            <w:tcW w:w="1124" w:type="dxa"/>
+          </w:tcPr>
+          <w:p>
+            <w:r>
+              <w:t>V</w:t>
+            </w:r>
+          </w:p>
+        </w:tc>
+        <w:tc>
+          <w:tcPr>
+            <w:tcW w:w="1386" w:type="dxa"/>
+          </w:tcPr>
+          <w:p>
+            <w:r>
+              <w:t>X</w:t>
+            </w:r>
+          </w:p>
+        </w:tc>
+        <w:tc>
+          <w:tcPr>
+            <w:tcW w:w="4142" w:type="dxa"/>
+          </w:tcPr>
+          <w:p>
+            <w:r>
+              <w:t>Standard Scaling</w:t>
+            </w:r>
+          </w:p>
+        </w:tc>
+      </w:tr>
+      <w:tr>
+        <w:tc>
+          <w:tcPr>
+            <w:tcW w:w="2698" w:type="dxa"/>
+          </w:tcPr>
+          <w:p>
+            <w:r>
+              <w:rPr>
+                <w:rFonts w:asciiTheme="minorBidi" w:hAnsiTheme="minorBidi" w:cstheme="minorBidi"/>
+                <w:color w:val="000000" w:themeColor="text1"/>
+                <w:sz w:val="24"/>
+                <w:szCs w:val="24"/>
+              </w:rPr>
+              <w:t>PCR_08</w:t>
+            </w:r>
+          </w:p>
+        </w:tc>
+        <w:tc>
+          <w:tcPr>
+            <w:tcW w:w="1124" w:type="dxa"/>
+          </w:tcPr>
+          <w:p>
+            <w:r>
+              <w:t>V</w:t>
+            </w:r>
+          </w:p>
+        </w:tc>
+        <w:tc>
+          <w:tcPr>
+            <w:tcW w:w="1386" w:type="dxa"/>
+          </w:tcPr>
+          <w:p>
+            <w:r>
+              <w:t>X</w:t>
+            </w:r>
+          </w:p>
+        </w:tc>
+        <w:tc>
+          <w:tcPr>
+            <w:tcW w:w="4142" w:type="dxa"/>
+          </w:tcPr>
+          <w:p>
+            <w:r>
+              <w:t>Standard Scaling</w:t>
+            </w:r>
+          </w:p>
+        </w:tc>
+      </w:tr>
+      <w:tr>
+        <w:tc>
+          <w:tcPr>
+            <w:tcW w:w="2698" w:type="dxa"/>
+          </w:tcPr>
+          <w:p>
+            <w:r>
+              <w:rPr>
+                <w:rFonts w:asciiTheme="minorBidi" w:hAnsiTheme="minorBidi" w:cstheme="minorBidi"/>
+                <w:color w:val="000000" w:themeColor="text1"/>
+                <w:sz w:val="24"/>
+                <w:szCs w:val="24"/>
+              </w:rPr>
+              <w:t>PCR_09</w:t>
+            </w:r>
+          </w:p>
+        </w:tc>
+        <w:tc>
+          <w:tcPr>
+            <w:tcW w:w="1124" w:type="dxa"/>
+          </w:tcPr>
+          <w:p>
+            <w:r>
+              <w:t>V</w:t>
+            </w:r>
+          </w:p>
+        </w:tc>
+        <w:tc>
+          <w:tcPr>
+            <w:tcW w:w="1386" w:type="dxa"/>
+          </w:tcPr>
+          <w:p>
+            <w:r>
+              <w:t>X</w:t>
+            </w:r>
+          </w:p>
+        </w:tc>
+        <w:tc>
+          <w:tcPr>
+            <w:tcW w:w="4142" w:type="dxa"/>
+          </w:tcPr>
+          <w:p>
+            <w:r>
+              <w:t>Standard Scaling</w:t>
+            </w:r>
+          </w:p>
+        </w:tc>
+      </w:tr>
+      <w:tr>
+        <w:tc>
+          <w:tcPr>
+            <w:tcW w:w="2698" w:type="dxa"/>
+          </w:tcPr>
+          <w:p>
+            <w:r>
+              <w:rPr>
+                <w:rFonts w:asciiTheme="minorBidi" w:hAnsiTheme="minorBidi" w:cstheme="minorBidi"/>
+                <w:color w:val="000000" w:themeColor="text1"/>
+                <w:sz w:val="24"/>
+                <w:szCs w:val="24"/>
+              </w:rPr>
+              <w:t>PCR_10</w:t>
+            </w:r>
+          </w:p>
+        </w:tc>
+        <w:tc>
+          <w:tcPr>
+            <w:tcW w:w="1124" w:type="dxa"/>
+          </w:tcPr>
+          <w:p>
+            <w:r>
+              <w:t>V</w:t>
+            </w:r>
+          </w:p>
+        </w:tc>
+        <w:tc>
+          <w:tcPr>
+            <w:tcW w:w="1386" w:type="dxa"/>
+          </w:tcPr>
+          <w:p>
+            <w:r>
+              <w:t>X</w:t>
+            </w:r>
+          </w:p>
+        </w:tc>
+        <w:tc>
+          <w:tcPr>
+            <w:tcW w:w="4142" w:type="dxa"/>
+          </w:tcPr>
+          <w:p>
+            <w:r>
+              <w:t>MinMax scaling</w:t>
+            </w:r>
+          </w:p>
+        </w:tc>
+      </w:tr>
+      <w:tr>
+        <w:tc>
+          <w:tcPr>
+            <w:tcW w:w="2698" w:type="dxa"/>
+          </w:tcPr>
+          <w:p>
+            <w:r>
+              <w:t>Special Property</w:t>
+            </w:r>
+          </w:p>
+        </w:tc>
+        <w:tc>
+          <w:tcPr>
+            <w:tcW w:w="1124" w:type="dxa"/>
+          </w:tcPr>
+          <w:p>
+            <w:r>
+              <w:t xml:space="preserve">Not applicable </w:t>
+            </w:r>
+          </w:p>
+        </w:tc>
+        <w:tc>
+          <w:tcPr>
+            <w:tcW w:w="1386" w:type="dxa"/>
+          </w:tcPr>
+          <w:p>
+            <w:r>
+              <w:t>V</w:t>
+            </w:r>
+          </w:p>
+        </w:tc>
+        <w:tc>
+          <w:tcPr>
+            <w:tcW w:w="4142" w:type="dxa"/>
+          </w:tcPr>
+          <w:p>
+            <w:r>
+              <w:t>-</w:t>
+            </w:r>
+          </w:p>
+        </w:tc>
+      </w:tr>
+    </w:tbl>
     <w:p/>
     <w:p/>
     <w:p/>
@@ -11459,7 +11830,7 @@
 </file>
 
 <file path=word/endnotes.xml><?xml version="1.0" encoding="utf-8"?>
-<w:endnotes xmlns:wpc="http://schemas.microsoft.com/office/word/2010/wordprocessingCanvas" xmlns:cx="http://schemas.microsoft.com/office/drawing/2014/chartex" xmlns:cx1="http://schemas.microsoft.com/office/drawing/2015/9/8/chartex" xmlns:cx2="http://schemas.microsoft.com/office/drawing/2015/10/21/chartex" xmlns:cx3="http://schemas.microsoft.com/office/drawing/2016/5/9/chartex" xmlns:cx4="http://schemas.microsoft.com/office/drawing/2016/5/10/chartex" xmlns:cx5="http://schemas.microsoft.com/office/drawing/2016/5/11/chartex" xmlns:cx6="http://schemas.microsoft.com/office/drawing/2016/5/12/chartex" xmlns:cx7="http://schemas.microsoft.com/office/drawing/2016/5/13/chartex" xmlns:cx8="http://schemas.microsoft.com/office/drawing/2016/5/14/chartex" xmlns:mc="http://schemas.openxmlformats.org/markup-compatibility/2006" xmlns:aink="http://schemas.microsoft.com/office/drawing/2016/ink" xmlns:am3d="http://schemas.microsoft.com/office/drawing/2017/model3d" xmlns:o="urn:schemas-microsoft-com:office:office" xmlns:oel="http://schemas.microsoft.com/office/2019/extlst" xmlns:r="http://schemas.openxmlformats.org/officeDocument/2006/relationships" xmlns:m="http://schemas.openxmlformats.org/officeDocument/2006/math" xmlns:v="urn:schemas-microsoft-com:vml" xmlns:wp14="http://schemas.microsoft.com/office/word/2010/wordprocessingDrawing" xmlns:wp="http://schemas.openxmlformats.org/drawingml/2006/wordprocessingDrawing" xmlns:w10="urn:schemas-microsoft-com:office:word" xmlns:w="http://schemas.openxmlformats.org/wordprocessingml/2006/main" xmlns:w14="http://schemas.microsoft.com/office/word/2010/wordml" xmlns:w15="http://schemas.microsoft.com/office/word/2012/wordml" xmlns:w16cex="http://schemas.microsoft.com/office/word/2018/wordml/cex" xmlns:w16cid="http://schemas.microsoft.com/office/word/2016/wordml/cid" xmlns:w16="http://schemas.microsoft.com/office/word/2018/wordml" xmlns:w16sdtdh="http://schemas.microsoft.com/office/word/2020/wordml/sdtdatahash" xmlns:w16se="http://schemas.microsoft.com/office/word/2015/wordml/symex" xmlns:wpg="http://schemas.microsoft.com/office/word/2010/wordprocessingGroup" xmlns:wpi="http://schemas.microsoft.com/office/word/2010/wordprocessingInk" xmlns:wne="http://schemas.microsoft.com/office/word/2006/wordml" xmlns:wps="http://schemas.microsoft.com/office/word/2010/wordprocessingShape" mc:Ignorable="w14 w15 w16se w16cid w16 w16cex w16sdtdh wp14">
+<w:endnotes xmlns:wpc="http://schemas.microsoft.com/office/word/2010/wordprocessingCanvas" xmlns:cx="http://schemas.microsoft.com/office/drawing/2014/chartex" xmlns:cx1="http://schemas.microsoft.com/office/drawing/2015/9/8/chartex" xmlns:cx2="http://schemas.microsoft.com/office/drawing/2015/10/21/chartex" xmlns:cx3="http://schemas.microsoft.com/office/drawing/2016/5/9/chartex" xmlns:cx4="http://schemas.microsoft.com/office/drawing/2016/5/10/chartex" xmlns:cx5="http://schemas.microsoft.com/office/drawing/2016/5/11/chartex" xmlns:cx6="http://schemas.microsoft.com/office/drawing/2016/5/12/chartex" xmlns:cx7="http://schemas.microsoft.com/office/drawing/2016/5/13/chartex" xmlns:cx8="http://schemas.microsoft.com/office/drawing/2016/5/14/chartex" xmlns:mc="http://schemas.openxmlformats.org/markup-compatibility/2006" xmlns:aink="http://schemas.microsoft.com/office/drawing/2016/ink" xmlns:am3d="http://schemas.microsoft.com/office/drawing/2017/model3d" xmlns:o="urn:schemas-microsoft-com:office:office" xmlns:oel="http://schemas.microsoft.com/office/2019/extlst" xmlns:r="http://schemas.openxmlformats.org/officeDocument/2006/relationships" xmlns:m="http://schemas.openxmlformats.org/officeDocument/2006/math" xmlns:v="urn:schemas-microsoft-com:vml" xmlns:wp14="http://schemas.microsoft.com/office/word/2010/wordprocessingDrawing" xmlns:wp="http://schemas.openxmlformats.org/drawingml/2006/wordprocessingDrawing" xmlns:w10="urn:schemas-microsoft-com:office:word" xmlns:w="http://schemas.openxmlformats.org/wordprocessingml/2006/main" xmlns:w14="http://schemas.microsoft.com/office/word/2010/wordml" xmlns:w15="http://schemas.microsoft.com/office/word/2012/wordml" xmlns:w16cex="http://schemas.microsoft.com/office/word/2018/wordml/cex" xmlns:w16cid="http://schemas.microsoft.com/office/word/2016/wordml/cid" xmlns:w16="http://schemas.microsoft.com/office/word/2018/wordml" xmlns:w16du="http://schemas.microsoft.com/office/word/2023/wordml/word16du" xmlns:w16sdtdh="http://schemas.microsoft.com/office/word/2020/wordml/sdtdatahash" xmlns:w16se="http://schemas.microsoft.com/office/word/2015/wordml/symex" xmlns:wpg="http://schemas.microsoft.com/office/word/2010/wordprocessingGroup" xmlns:wpi="http://schemas.microsoft.com/office/word/2010/wordprocessingInk" xmlns:wne="http://schemas.microsoft.com/office/word/2006/wordml" xmlns:wps="http://schemas.microsoft.com/office/word/2010/wordprocessingShape" mc:Ignorable="w14 w15 w16se w16cid w16 w16cex w16sdtdh w16du wp14">
   <w:endnote w:type="separator" w:id="-1">
     <w:p>
       <w:pPr>
@@ -11484,7 +11855,7 @@
 </file>
 
 <file path=word/footnotes.xml><?xml version="1.0" encoding="utf-8"?>
-<w:footnotes xmlns:wpc="http://schemas.microsoft.com/office/word/2010/wordprocessingCanvas" xmlns:cx="http://schemas.microsoft.com/office/drawing/2014/chartex" xmlns:cx1="http://schemas.microsoft.com/office/drawing/2015/9/8/chartex" xmlns:cx2="http://schemas.microsoft.com/office/drawing/2015/10/21/chartex" xmlns:cx3="http://schemas.microsoft.com/office/drawing/2016/5/9/chartex" xmlns:cx4="http://schemas.microsoft.com/office/drawing/2016/5/10/chartex" xmlns:cx5="http://schemas.microsoft.com/office/drawing/2016/5/11/chartex" xmlns:cx6="http://schemas.microsoft.com/office/drawing/2016/5/12/chartex" xmlns:cx7="http://schemas.microsoft.com/office/drawing/2016/5/13/chartex" xmlns:cx8="http://schemas.microsoft.com/office/drawing/2016/5/14/chartex" xmlns:mc="http://schemas.openxmlformats.org/markup-compatibility/2006" xmlns:aink="http://schemas.microsoft.com/office/drawing/2016/ink" xmlns:am3d="http://schemas.microsoft.com/office/drawing/2017/model3d" xmlns:o="urn:schemas-microsoft-com:office:office" xmlns:oel="http://schemas.microsoft.com/office/2019/extlst" xmlns:r="http://schemas.openxmlformats.org/officeDocument/2006/relationships" xmlns:m="http://schemas.openxmlformats.org/officeDocument/2006/math" xmlns:v="urn:schemas-microsoft-com:vml" xmlns:wp14="http://schemas.microsoft.com/office/word/2010/wordprocessingDrawing" xmlns:wp="http://schemas.openxmlformats.org/drawingml/2006/wordprocessingDrawing" xmlns:w10="urn:schemas-microsoft-com:office:word" xmlns:w="http://schemas.openxmlformats.org/wordprocessingml/2006/main" xmlns:w14="http://schemas.microsoft.com/office/word/2010/wordml" xmlns:w15="http://schemas.microsoft.com/office/word/2012/wordml" xmlns:w16cex="http://schemas.microsoft.com/office/word/2018/wordml/cex" xmlns:w16cid="http://schemas.microsoft.com/office/word/2016/wordml/cid" xmlns:w16="http://schemas.microsoft.com/office/word/2018/wordml" xmlns:w16sdtdh="http://schemas.microsoft.com/office/word/2020/wordml/sdtdatahash" xmlns:w16se="http://schemas.microsoft.com/office/word/2015/wordml/symex" xmlns:wpg="http://schemas.microsoft.com/office/word/2010/wordprocessingGroup" xmlns:wpi="http://schemas.microsoft.com/office/word/2010/wordprocessingInk" xmlns:wne="http://schemas.microsoft.com/office/word/2006/wordml" xmlns:wps="http://schemas.microsoft.com/office/word/2010/wordprocessingShape" mc:Ignorable="w14 w15 w16se w16cid w16 w16cex w16sdtdh wp14">
+<w:footnotes xmlns:wpc="http://schemas.microsoft.com/office/word/2010/wordprocessingCanvas" xmlns:cx="http://schemas.microsoft.com/office/drawing/2014/chartex" xmlns:cx1="http://schemas.microsoft.com/office/drawing/2015/9/8/chartex" xmlns:cx2="http://schemas.microsoft.com/office/drawing/2015/10/21/chartex" xmlns:cx3="http://schemas.microsoft.com/office/drawing/2016/5/9/chartex" xmlns:cx4="http://schemas.microsoft.com/office/drawing/2016/5/10/chartex" xmlns:cx5="http://schemas.microsoft.com/office/drawing/2016/5/11/chartex" xmlns:cx6="http://schemas.microsoft.com/office/drawing/2016/5/12/chartex" xmlns:cx7="http://schemas.microsoft.com/office/drawing/2016/5/13/chartex" xmlns:cx8="http://schemas.microsoft.com/office/drawing/2016/5/14/chartex" xmlns:mc="http://schemas.openxmlformats.org/markup-compatibility/2006" xmlns:aink="http://schemas.microsoft.com/office/drawing/2016/ink" xmlns:am3d="http://schemas.microsoft.com/office/drawing/2017/model3d" xmlns:o="urn:schemas-microsoft-com:office:office" xmlns:oel="http://schemas.microsoft.com/office/2019/extlst" xmlns:r="http://schemas.openxmlformats.org/officeDocument/2006/relationships" xmlns:m="http://schemas.openxmlformats.org/officeDocument/2006/math" xmlns:v="urn:schemas-microsoft-com:vml" xmlns:wp14="http://schemas.microsoft.com/office/word/2010/wordprocessingDrawing" xmlns:wp="http://schemas.openxmlformats.org/drawingml/2006/wordprocessingDrawing" xmlns:w10="urn:schemas-microsoft-com:office:word" xmlns:w="http://schemas.openxmlformats.org/wordprocessingml/2006/main" xmlns:w14="http://schemas.microsoft.com/office/word/2010/wordml" xmlns:w15="http://schemas.microsoft.com/office/word/2012/wordml" xmlns:w16cex="http://schemas.microsoft.com/office/word/2018/wordml/cex" xmlns:w16cid="http://schemas.microsoft.com/office/word/2016/wordml/cid" xmlns:w16="http://schemas.microsoft.com/office/word/2018/wordml" xmlns:w16du="http://schemas.microsoft.com/office/word/2023/wordml/word16du" xmlns:w16sdtdh="http://schemas.microsoft.com/office/word/2020/wordml/sdtdatahash" xmlns:w16se="http://schemas.microsoft.com/office/word/2015/wordml/symex" xmlns:wpg="http://schemas.microsoft.com/office/word/2010/wordprocessingGroup" xmlns:wpi="http://schemas.microsoft.com/office/word/2010/wordprocessingInk" xmlns:wne="http://schemas.microsoft.com/office/word/2006/wordml" xmlns:wps="http://schemas.microsoft.com/office/word/2010/wordprocessingShape" mc:Ignorable="w14 w15 w16se w16cid w16 w16cex w16sdtdh w16du wp14">
   <w:footnote w:type="separator" w:id="-1">
     <w:p>
       <w:pPr>
@@ -11520,7 +11891,7 @@
 </file>
 
 <file path=word/numbering.xml><?xml version="1.0" encoding="utf-8"?>
-<w:numbering xmlns:wpc="http://schemas.microsoft.com/office/word/2010/wordprocessingCanvas" xmlns:cx="http://schemas.microsoft.com/office/drawing/2014/chartex" xmlns:cx1="http://schemas.microsoft.com/office/drawing/2015/9/8/chartex" xmlns:cx2="http://schemas.microsoft.com/office/drawing/2015/10/21/chartex" xmlns:cx3="http://schemas.microsoft.com/office/drawing/2016/5/9/chartex" xmlns:cx4="http://schemas.microsoft.com/office/drawing/2016/5/10/chartex" xmlns:cx5="http://schemas.microsoft.com/office/drawing/2016/5/11/chartex" xmlns:cx6="http://schemas.microsoft.com/office/drawing/2016/5/12/chartex" xmlns:cx7="http://schemas.microsoft.com/office/drawing/2016/5/13/chartex" xmlns:cx8="http://schemas.microsoft.com/office/drawing/2016/5/14/chartex" xmlns:mc="http://schemas.openxmlformats.org/markup-compatibility/2006" xmlns:aink="http://schemas.microsoft.com/office/drawing/2016/ink" xmlns:am3d="http://schemas.microsoft.com/office/drawing/2017/model3d" xmlns:o="urn:schemas-microsoft-com:office:office" xmlns:oel="http://schemas.microsoft.com/office/2019/extlst" xmlns:r="http://schemas.openxmlformats.org/officeDocument/2006/relationships" xmlns:m="http://schemas.openxmlformats.org/officeDocument/2006/math" xmlns:v="urn:schemas-microsoft-com:vml" xmlns:wp14="http://schemas.microsoft.com/office/word/2010/wordprocessingDrawing" xmlns:wp="http://schemas.openxmlformats.org/drawingml/2006/wordprocessingDrawing" xmlns:w10="urn:schemas-microsoft-com:office:word" xmlns:w="http://schemas.openxmlformats.org/wordprocessingml/2006/main" xmlns:w14="http://schemas.microsoft.com/office/word/2010/wordml" xmlns:w15="http://schemas.microsoft.com/office/word/2012/wordml" xmlns:w16cex="http://schemas.microsoft.com/office/word/2018/wordml/cex" xmlns:w16cid="http://schemas.microsoft.com/office/word/2016/wordml/cid" xmlns:w16="http://schemas.microsoft.com/office/word/2018/wordml" xmlns:w16sdtdh="http://schemas.microsoft.com/office/word/2020/wordml/sdtdatahash" xmlns:w16se="http://schemas.microsoft.com/office/word/2015/wordml/symex" xmlns:wpg="http://schemas.microsoft.com/office/word/2010/wordprocessingGroup" xmlns:wpi="http://schemas.microsoft.com/office/word/2010/wordprocessingInk" xmlns:wne="http://schemas.microsoft.com/office/word/2006/wordml" xmlns:wps="http://schemas.microsoft.com/office/word/2010/wordprocessingShape" mc:Ignorable="w14 w15 w16se w16cid w16 w16cex w16sdtdh wp14">
+<w:numbering xmlns:wpc="http://schemas.microsoft.com/office/word/2010/wordprocessingCanvas" xmlns:cx="http://schemas.microsoft.com/office/drawing/2014/chartex" xmlns:cx1="http://schemas.microsoft.com/office/drawing/2015/9/8/chartex" xmlns:cx2="http://schemas.microsoft.com/office/drawing/2015/10/21/chartex" xmlns:cx3="http://schemas.microsoft.com/office/drawing/2016/5/9/chartex" xmlns:cx4="http://schemas.microsoft.com/office/drawing/2016/5/10/chartex" xmlns:cx5="http://schemas.microsoft.com/office/drawing/2016/5/11/chartex" xmlns:cx6="http://schemas.microsoft.com/office/drawing/2016/5/12/chartex" xmlns:cx7="http://schemas.microsoft.com/office/drawing/2016/5/13/chartex" xmlns:cx8="http://schemas.microsoft.com/office/drawing/2016/5/14/chartex" xmlns:mc="http://schemas.openxmlformats.org/markup-compatibility/2006" xmlns:aink="http://schemas.microsoft.com/office/drawing/2016/ink" xmlns:am3d="http://schemas.microsoft.com/office/drawing/2017/model3d" xmlns:o="urn:schemas-microsoft-com:office:office" xmlns:oel="http://schemas.microsoft.com/office/2019/extlst" xmlns:r="http://schemas.openxmlformats.org/officeDocument/2006/relationships" xmlns:m="http://schemas.openxmlformats.org/officeDocument/2006/math" xmlns:v="urn:schemas-microsoft-com:vml" xmlns:wp14="http://schemas.microsoft.com/office/word/2010/wordprocessingDrawing" xmlns:wp="http://schemas.openxmlformats.org/drawingml/2006/wordprocessingDrawing" xmlns:w10="urn:schemas-microsoft-com:office:word" xmlns:w="http://schemas.openxmlformats.org/wordprocessingml/2006/main" xmlns:w14="http://schemas.microsoft.com/office/word/2010/wordml" xmlns:w15="http://schemas.microsoft.com/office/word/2012/wordml" xmlns:w16cex="http://schemas.microsoft.com/office/word/2018/wordml/cex" xmlns:w16cid="http://schemas.microsoft.com/office/word/2016/wordml/cid" xmlns:w16="http://schemas.microsoft.com/office/word/2018/wordml" xmlns:w16du="http://schemas.microsoft.com/office/word/2023/wordml/word16du" xmlns:w16sdtdh="http://schemas.microsoft.com/office/word/2020/wordml/sdtdatahash" xmlns:w16se="http://schemas.microsoft.com/office/word/2015/wordml/symex" xmlns:wpg="http://schemas.microsoft.com/office/word/2010/wordprocessingGroup" xmlns:wpi="http://schemas.microsoft.com/office/word/2010/wordprocessingInk" xmlns:wne="http://schemas.microsoft.com/office/word/2006/wordml" xmlns:wps="http://schemas.microsoft.com/office/word/2010/wordprocessingShape" mc:Ignorable="w14 w15 w16se w16cid w16 w16cex w16sdtdh w16du wp14">
   <w:abstractNum w:abstractNumId="0" w15:restartNumberingAfterBreak="0">
     <w:nsid w:val="08FE2778"/>
     <w:multiLevelType w:val="hybridMultilevel"/>
@@ -12060,7 +12431,7 @@
 </file>
 
 <file path=word/styles.xml><?xml version="1.0" encoding="utf-8"?>
-<w:styles xmlns:mc="http://schemas.openxmlformats.org/markup-compatibility/2006" xmlns:r="http://schemas.openxmlformats.org/officeDocument/2006/relationships" xmlns:w="http://schemas.openxmlformats.org/wordprocessingml/2006/main" xmlns:w14="http://schemas.microsoft.com/office/word/2010/wordml" xmlns:w15="http://schemas.microsoft.com/office/word/2012/wordml" xmlns:w16cex="http://schemas.microsoft.com/office/word/2018/wordml/cex" xmlns:w16cid="http://schemas.microsoft.com/office/word/2016/wordml/cid" xmlns:w16="http://schemas.microsoft.com/office/word/2018/wordml" xmlns:w16sdtdh="http://schemas.microsoft.com/office/word/2020/wordml/sdtdatahash" xmlns:w16se="http://schemas.microsoft.com/office/word/2015/wordml/symex" mc:Ignorable="w14 w15 w16se w16cid w16 w16cex w16sdtdh">
+<w:styles xmlns:mc="http://schemas.openxmlformats.org/markup-compatibility/2006" xmlns:r="http://schemas.openxmlformats.org/officeDocument/2006/relationships" xmlns:w="http://schemas.openxmlformats.org/wordprocessingml/2006/main" xmlns:w14="http://schemas.microsoft.com/office/word/2010/wordml" xmlns:w15="http://schemas.microsoft.com/office/word/2012/wordml" xmlns:w16cex="http://schemas.microsoft.com/office/word/2018/wordml/cex" xmlns:w16cid="http://schemas.microsoft.com/office/word/2016/wordml/cid" xmlns:w16="http://schemas.microsoft.com/office/word/2018/wordml" xmlns:w16du="http://schemas.microsoft.com/office/word/2023/wordml/word16du" xmlns:w16sdtdh="http://schemas.microsoft.com/office/word/2020/wordml/sdtdatahash" xmlns:w16se="http://schemas.microsoft.com/office/word/2015/wordml/symex" mc:Ignorable="w14 w15 w16se w16cid w16 w16cex w16sdtdh w16du">
   <w:docDefaults>
     <w:rPrDefault>
       <w:rPr>

</xml_diff>